<commit_message>
Updated the box plot to sort glass type by ascending RI
Signed-off-by: Rlisbona <rlisbona@smu.edu>
</commit_message>
<xml_diff>
--- a/Documents/MSDSProject2.docx
+++ b/Documents/MSDSProject2.docx
@@ -294,6 +294,7 @@
           <w:id w:val="-330211749"/>
           <w:citation/>
         </w:sdtPr>
+        <w:sdtEndPr/>
         <w:sdtContent>
           <w:r>
             <w:rPr>
@@ -454,6 +455,7 @@
           <w:id w:val="-366595977"/>
           <w:citation/>
         </w:sdtPr>
+        <w:sdtEndPr/>
         <w:sdtContent>
           <w:r>
             <w:rPr>
@@ -743,13 +745,7 @@
         <w:rPr>
           <w:rFonts w:eastAsia="Times New Roman" w:cs="Calibri"/>
         </w:rPr>
-        <w:t xml:space="preserve"> </w:t>
-      </w:r>
-      <w:r>
-        <w:rPr>
-          <w:rFonts w:eastAsia="Times New Roman" w:cs="Calibri"/>
-        </w:rPr>
-        <w:t>This study looks at seven chemical compositions of</w:t>
+        <w:t xml:space="preserve"> This study looks at seven chemical compositions of</w:t>
       </w:r>
       <w:r>
         <w:rPr>
@@ -819,6 +815,7 @@
           <w:id w:val="-2048438757"/>
           <w:citation/>
         </w:sdtPr>
+        <w:sdtEndPr/>
         <w:sdtContent>
           <w:r>
             <w:rPr>
@@ -916,6 +913,7 @@
           <w:id w:val="13894261"/>
           <w:citation/>
         </w:sdtPr>
+        <w:sdtEndPr/>
         <w:sdtContent>
           <w:r>
             <w:rPr>
@@ -991,6 +989,9 @@
         </w:rPr>
       </w:pPr>
       <w:r>
+        <w:rPr>
+          <w:noProof/>
+        </w:rPr>
         <w:drawing>
           <wp:anchor distT="0" distB="0" distL="114300" distR="114300" simplePos="0" relativeHeight="251653120" behindDoc="0" locked="0" layoutInCell="1" allowOverlap="1" wp14:anchorId="653558DD" wp14:editId="4A9EF272">
             <wp:simplePos x="0" y="0"/>
@@ -1099,6 +1100,7 @@
       <w:r>
         <w:rPr>
           <w:rFonts w:eastAsia="Times New Roman" w:cs="Calibri"/>
+          <w:noProof/>
         </w:rPr>
         <w:lastRenderedPageBreak/>
         <w:drawing>
@@ -1206,18 +1208,18 @@
           <w:noProof/>
         </w:rPr>
         <w:drawing>
-          <wp:anchor distT="0" distB="0" distL="114300" distR="114300" simplePos="0" relativeHeight="251695104" behindDoc="0" locked="0" layoutInCell="1" allowOverlap="1" wp14:anchorId="2E3CC432" wp14:editId="6C3F6CD5">
+          <wp:anchor distT="0" distB="0" distL="114300" distR="114300" simplePos="0" relativeHeight="251695104" behindDoc="0" locked="0" layoutInCell="1" allowOverlap="1" wp14:anchorId="4573DA46" wp14:editId="0889817B">
             <wp:simplePos x="0" y="0"/>
             <wp:positionH relativeFrom="margin">
               <wp:align>left</wp:align>
             </wp:positionH>
             <wp:positionV relativeFrom="paragraph">
-              <wp:posOffset>296766</wp:posOffset>
+              <wp:posOffset>205740</wp:posOffset>
             </wp:positionV>
-            <wp:extent cx="2992755" cy="2218055"/>
+            <wp:extent cx="3109595" cy="2305050"/>
             <wp:effectExtent l="0" t="0" r="0" b="0"/>
             <wp:wrapSquare wrapText="bothSides"/>
-            <wp:docPr id="10" name="Picture 9"/>
+            <wp:docPr id="2" name="Picture 10"/>
             <wp:cNvGraphicFramePr>
               <a:graphicFrameLocks xmlns:a="http://schemas.openxmlformats.org/drawingml/2006/main" noChangeAspect="1"/>
             </wp:cNvGraphicFramePr>
@@ -1225,7 +1227,7 @@
               <a:graphicData uri="http://schemas.openxmlformats.org/drawingml/2006/picture">
                 <pic:pic xmlns:pic="http://schemas.openxmlformats.org/drawingml/2006/picture">
                   <pic:nvPicPr>
-                    <pic:cNvPr id="10" name="Picture 9"/>
+                    <pic:cNvPr id="11" name="Picture 10"/>
                     <pic:cNvPicPr>
                       <a:picLocks noChangeAspect="1" noChangeArrowheads="1"/>
                     </pic:cNvPicPr>
@@ -1246,7 +1248,7 @@
                   <pic:spPr bwMode="auto">
                     <a:xfrm>
                       <a:off x="0" y="0"/>
-                      <a:ext cx="2992755" cy="2218055"/>
+                      <a:ext cx="3109595" cy="2305050"/>
                     </a:xfrm>
                     <a:prstGeom prst="rect">
                       <a:avLst/>
@@ -1290,62 +1292,14 @@
         <w:spacing w:after="0" w:line="240" w:lineRule="auto"/>
         <w:rPr>
           <w:rFonts w:eastAsia="Times New Roman" w:cs="Calibri"/>
-          <w:color w:val="FF0000"/>
-        </w:rPr>
-      </w:pPr>
-      <w:r>
-        <w:rPr>
-          <w:rFonts w:eastAsia="Times New Roman" w:cs="Calibri"/>
-          <w:color w:val="FF0000"/>
-        </w:rPr>
-        <w:t>Should we include this?</w:t>
-      </w:r>
-    </w:p>
-    <w:p>
-      <w:pPr>
-        <w:spacing w:after="0" w:line="240" w:lineRule="auto"/>
-        <w:rPr>
-          <w:rFonts w:eastAsia="Times New Roman" w:cs="Calibri"/>
-        </w:rPr>
-      </w:pPr>
-      <w:r>
-        <w:rPr>
-          <w:rFonts w:eastAsia="Times New Roman" w:cs="Calibri"/>
-        </w:rPr>
-        <w:t>How to interpret it?</w:t>
-      </w:r>
-    </w:p>
-    <w:p>
-      <w:pPr>
-        <w:spacing w:after="0" w:line="240" w:lineRule="auto"/>
-        <w:rPr>
-          <w:rFonts w:eastAsia="Times New Roman" w:cs="Calibri"/>
-        </w:rPr>
-      </w:pPr>
-    </w:p>
-    <w:p>
-      <w:pPr>
-        <w:spacing w:after="0" w:line="240" w:lineRule="auto"/>
-        <w:rPr>
-          <w:rFonts w:eastAsia="Times New Roman" w:cs="Calibri"/>
-        </w:rPr>
-      </w:pPr>
-    </w:p>
-    <w:p>
-      <w:pPr>
-        <w:spacing w:after="0" w:line="240" w:lineRule="auto"/>
-        <w:rPr>
-          <w:rFonts w:eastAsia="Times New Roman" w:cs="Calibri"/>
-        </w:rPr>
-      </w:pPr>
-    </w:p>
-    <w:p>
-      <w:pPr>
-        <w:spacing w:after="0" w:line="240" w:lineRule="auto"/>
-        <w:rPr>
-          <w:rFonts w:eastAsia="Times New Roman" w:cs="Calibri"/>
-        </w:rPr>
-      </w:pPr>
+        </w:rPr>
+      </w:pPr>
+      <w:r>
+        <w:rPr>
+          <w:rFonts w:eastAsia="Times New Roman" w:cs="Calibri"/>
+        </w:rPr>
+        <w:t>The box and Whisker plot shows a relationship between the type of glass and the refractive index (RI).  Further analysis will help determine if the refractive index can be predicted based on glass composition.</w:t>
+      </w:r>
     </w:p>
     <w:p>
       <w:pPr>
@@ -1392,35 +1346,21 @@
         <w:rPr>
           <w:rFonts w:eastAsia="Times New Roman" w:cs="Calibri"/>
         </w:rPr>
-        <w:t xml:space="preserve">catter plots show a strong </w:t>
-      </w:r>
-      <w:proofErr w:type="spellStart"/>
-      <w:r>
-        <w:rPr>
-          <w:rFonts w:eastAsia="Times New Roman" w:cs="Calibri"/>
-        </w:rPr>
-        <w:t>neg</w:t>
-      </w:r>
-      <w:proofErr w:type="spellEnd"/>
-      <w:r>
-        <w:rPr>
-          <w:noProof/>
-        </w:rPr>
-        <w:t xml:space="preserve"> </w:t>
-      </w:r>
-      <w:proofErr w:type="spellStart"/>
-      <w:r>
-        <w:rPr>
-          <w:rFonts w:eastAsia="Times New Roman" w:cs="Calibri"/>
-        </w:rPr>
-        <w:t>ative</w:t>
-      </w:r>
-      <w:proofErr w:type="spellEnd"/>
-      <w:r>
-        <w:rPr>
-          <w:rFonts w:eastAsia="Times New Roman" w:cs="Calibri"/>
-        </w:rPr>
-        <w:t xml:space="preserve"> slope for Silica and a strong positive relationship for Calcium Oxide on Refractive index.</w:t>
+        <w:t xml:space="preserve">catter plots show a strong negative </w:t>
+      </w:r>
+      <w:r>
+        <w:rPr>
+          <w:rFonts w:eastAsia="Times New Roman" w:cs="Calibri"/>
+        </w:rPr>
+        <w:t xml:space="preserve">relationship </w:t>
+      </w:r>
+      <w:bookmarkStart w:id="0" w:name="_GoBack"/>
+      <w:bookmarkEnd w:id="0"/>
+      <w:r>
+        <w:rPr>
+          <w:rFonts w:eastAsia="Times New Roman" w:cs="Calibri"/>
+        </w:rPr>
+        <w:t>for Silica and a strong positive relationship for Calcium Oxide on Refractive index.</w:t>
       </w:r>
     </w:p>
     <w:p>
@@ -1544,8 +1484,8 @@
           <w:szCs w:val="28"/>
         </w:rPr>
       </w:pPr>
-      <w:bookmarkStart w:id="0" w:name="IDX"/>
-      <w:bookmarkEnd w:id="0"/>
+      <w:bookmarkStart w:id="1" w:name="IDX"/>
+      <w:bookmarkEnd w:id="1"/>
       <w:r>
         <w:rPr>
           <w:rFonts w:asciiTheme="majorHAnsi" w:hAnsiTheme="majorHAnsi"/>
@@ -1619,6 +1559,7 @@
           <w:id w:val="-1972039603"/>
           <w:citation/>
         </w:sdtPr>
+        <w:sdtEndPr/>
         <w:sdtContent>
           <w:r>
             <w:rPr>
@@ -3622,8 +3563,6 @@
           <w:szCs w:val="28"/>
         </w:rPr>
       </w:pPr>
-      <w:bookmarkStart w:id="1" w:name="_GoBack"/>
-      <w:bookmarkEnd w:id="1"/>
     </w:p>
     <w:p>
       <w:pPr>
@@ -3912,6 +3851,7 @@
                 <w:shd w:val="clear" w:color="auto" w:fill="FFFFFF"/>
               </w:rPr>
             </w:pPr>
+            <w:proofErr w:type="spellStart"/>
             <w:r>
               <w:rPr>
                 <w:rFonts w:ascii="Courier New" w:hAnsi="Courier New" w:cs="Courier New"/>
@@ -3922,6 +3862,7 @@
               </w:rPr>
               <w:t>infile</w:t>
             </w:r>
+            <w:proofErr w:type="spellEnd"/>
             <w:r>
               <w:rPr>
                 <w:rFonts w:ascii="Courier New" w:hAnsi="Courier New" w:cs="Courier New"/>
@@ -4399,20 +4340,19 @@
     </w:p>
     <w:sdt>
       <w:sdtPr>
+        <w:rPr>
+          <w:rFonts w:ascii="Calibri" w:eastAsia="Calibri" w:hAnsi="Calibri" w:cs="Times New Roman"/>
+          <w:color w:val="auto"/>
+          <w:sz w:val="22"/>
+          <w:szCs w:val="22"/>
+        </w:rPr>
         <w:id w:val="2088578633"/>
         <w:docPartObj>
           <w:docPartGallery w:val="Bibliographies"/>
           <w:docPartUnique/>
         </w:docPartObj>
       </w:sdtPr>
-      <w:sdtEndPr>
-        <w:rPr>
-          <w:rFonts w:ascii="Calibri" w:eastAsia="Calibri" w:hAnsi="Calibri" w:cs="Times New Roman"/>
-          <w:color w:val="auto"/>
-          <w:sz w:val="22"/>
-          <w:szCs w:val="22"/>
-        </w:rPr>
-      </w:sdtEndPr>
+      <w:sdtEndPr/>
       <w:sdtContent>
         <w:p>
           <w:pPr>
@@ -4427,6 +4367,7 @@
             <w:id w:val="111145805"/>
             <w:bibliography/>
           </w:sdtPr>
+          <w:sdtEndPr/>
           <w:sdtContent>
             <w:p>
               <w:pPr>
@@ -4694,7 +4635,7 @@
           <w:rPr>
             <w:noProof/>
           </w:rPr>
-          <w:t>5</w:t>
+          <w:t>6</w:t>
         </w:r>
         <w:r>
           <w:rPr>
@@ -6586,7 +6527,7 @@
 </file>
 
 <file path=customXml/itemProps1.xml><?xml version="1.0" encoding="utf-8"?>
-<ds:datastoreItem xmlns:ds="http://schemas.openxmlformats.org/officeDocument/2006/customXml" ds:itemID="{84EAC1A8-65A2-4BC4-8E0A-6BC09CB5DDEF}">
+<ds:datastoreItem xmlns:ds="http://schemas.openxmlformats.org/officeDocument/2006/customXml" ds:itemID="{6108D0B3-BBAB-45FD-9450-5B096F339C69}">
   <ds:schemaRefs>
     <ds:schemaRef ds:uri="http://schemas.openxmlformats.org/officeDocument/2006/bibliography"/>
   </ds:schemaRefs>

</xml_diff>

<commit_message>
Updated with New Tables
</commit_message>
<xml_diff>
--- a/Documents/MSDSProject2.docx
+++ b/Documents/MSDSProject2.docx
@@ -219,6 +219,7 @@
           <w:id w:val="1795790870"/>
           <w:citation/>
         </w:sdtPr>
+        <w:sdtEndPr/>
         <w:sdtContent>
           <w:r>
             <w:rPr>
@@ -2381,8 +2382,6 @@
             </w:r>
           </w:p>
         </w:tc>
-        <w:bookmarkStart w:id="1" w:name="_GoBack"/>
-        <w:bookmarkEnd w:id="1"/>
       </w:tr>
       <w:tr>
         <w:trPr>
@@ -2504,16 +2503,16 @@
         <w:tblLook w:val="04A0" w:firstRow="1" w:lastRow="0" w:firstColumn="1" w:lastColumn="0" w:noHBand="0" w:noVBand="1"/>
       </w:tblPr>
       <w:tblGrid>
-        <w:gridCol w:w="5212"/>
+        <w:gridCol w:w="5891"/>
       </w:tblGrid>
       <w:tr>
         <w:trPr>
-          <w:trHeight w:val="3739"/>
+          <w:trHeight w:val="3443"/>
           <w:jc w:val="center"/>
         </w:trPr>
         <w:tc>
           <w:tcPr>
-            <w:tcW w:w="5212" w:type="dxa"/>
+            <w:tcW w:w="5305" w:type="dxa"/>
           </w:tcPr>
           <w:p>
             <w:pPr>
@@ -2631,6 +2630,151 @@
           </w:p>
         </w:tc>
       </w:tr>
+      <w:tr>
+        <w:trPr>
+          <w:trHeight w:val="3443"/>
+          <w:jc w:val="center"/>
+        </w:trPr>
+        <w:tc>
+          <w:tcPr>
+            <w:tcW w:w="5305" w:type="dxa"/>
+          </w:tcPr>
+          <w:p>
+            <w:pPr>
+              <w:pStyle w:val="NoSpacing"/>
+              <w:rPr>
+                <w:noProof/>
+              </w:rPr>
+            </w:pPr>
+            <w:r>
+              <w:rPr>
+                <w:noProof/>
+              </w:rPr>
+              <w:drawing>
+                <wp:inline distT="0" distB="0" distL="0" distR="0">
+                  <wp:extent cx="3604161" cy="2339178"/>
+                  <wp:effectExtent l="0" t="0" r="0" b="4445"/>
+                  <wp:docPr id="9" name="Picture 9" descr="\\.psf\Home\Desktop\Screen Shot 2016-11-12 at 12.15.05 PM.png"/>
+                  <wp:cNvGraphicFramePr>
+                    <a:graphicFrameLocks xmlns:a="http://schemas.openxmlformats.org/drawingml/2006/main" noChangeAspect="1"/>
+                  </wp:cNvGraphicFramePr>
+                  <a:graphic xmlns:a="http://schemas.openxmlformats.org/drawingml/2006/main">
+                    <a:graphicData uri="http://schemas.openxmlformats.org/drawingml/2006/picture">
+                      <pic:pic xmlns:pic="http://schemas.openxmlformats.org/drawingml/2006/picture">
+                        <pic:nvPicPr>
+                          <pic:cNvPr id="0" name="Picture 1" descr="\\.psf\Home\Desktop\Screen Shot 2016-11-12 at 12.15.05 PM.png"/>
+                          <pic:cNvPicPr>
+                            <a:picLocks noChangeAspect="1" noChangeArrowheads="1"/>
+                          </pic:cNvPicPr>
+                        </pic:nvPicPr>
+                        <pic:blipFill>
+                          <a:blip r:embed="rId16">
+                            <a:extLst>
+                              <a:ext uri="{28A0092B-C50C-407E-A947-70E740481C1C}">
+                                <a14:useLocalDpi xmlns:a14="http://schemas.microsoft.com/office/drawing/2010/main" val="0"/>
+                              </a:ext>
+                            </a:extLst>
+                          </a:blip>
+                          <a:srcRect/>
+                          <a:stretch>
+                            <a:fillRect/>
+                          </a:stretch>
+                        </pic:blipFill>
+                        <pic:spPr bwMode="auto">
+                          <a:xfrm>
+                            <a:off x="0" y="0"/>
+                            <a:ext cx="3637258" cy="2360658"/>
+                          </a:xfrm>
+                          <a:prstGeom prst="rect">
+                            <a:avLst/>
+                          </a:prstGeom>
+                          <a:noFill/>
+                          <a:ln>
+                            <a:noFill/>
+                          </a:ln>
+                        </pic:spPr>
+                      </pic:pic>
+                    </a:graphicData>
+                  </a:graphic>
+                </wp:inline>
+              </w:drawing>
+            </w:r>
+          </w:p>
+        </w:tc>
+      </w:tr>
+      <w:tr>
+        <w:trPr>
+          <w:trHeight w:val="3443"/>
+          <w:jc w:val="center"/>
+        </w:trPr>
+        <w:tc>
+          <w:tcPr>
+            <w:tcW w:w="5305" w:type="dxa"/>
+          </w:tcPr>
+          <w:p>
+            <w:pPr>
+              <w:pStyle w:val="NoSpacing"/>
+              <w:rPr>
+                <w:noProof/>
+              </w:rPr>
+            </w:pPr>
+            <w:r>
+              <w:rPr>
+                <w:noProof/>
+              </w:rPr>
+              <w:lastRenderedPageBreak/>
+              <w:drawing>
+                <wp:inline distT="0" distB="0" distL="0" distR="0">
+                  <wp:extent cx="2844141" cy="2453061"/>
+                  <wp:effectExtent l="0" t="0" r="0" b="4445"/>
+                  <wp:docPr id="11" name="Picture 11" descr="\\.psf\Home\Desktop\Screen Shot 2016-11-12 at 12.15.27 PM.png"/>
+                  <wp:cNvGraphicFramePr>
+                    <a:graphicFrameLocks xmlns:a="http://schemas.openxmlformats.org/drawingml/2006/main" noChangeAspect="1"/>
+                  </wp:cNvGraphicFramePr>
+                  <a:graphic xmlns:a="http://schemas.openxmlformats.org/drawingml/2006/main">
+                    <a:graphicData uri="http://schemas.openxmlformats.org/drawingml/2006/picture">
+                      <pic:pic xmlns:pic="http://schemas.openxmlformats.org/drawingml/2006/picture">
+                        <pic:nvPicPr>
+                          <pic:cNvPr id="0" name="Picture 2" descr="\\.psf\Home\Desktop\Screen Shot 2016-11-12 at 12.15.27 PM.png"/>
+                          <pic:cNvPicPr>
+                            <a:picLocks noChangeAspect="1" noChangeArrowheads="1"/>
+                          </pic:cNvPicPr>
+                        </pic:nvPicPr>
+                        <pic:blipFill>
+                          <a:blip r:embed="rId17">
+                            <a:extLst>
+                              <a:ext uri="{28A0092B-C50C-407E-A947-70E740481C1C}">
+                                <a14:useLocalDpi xmlns:a14="http://schemas.microsoft.com/office/drawing/2010/main" val="0"/>
+                              </a:ext>
+                            </a:extLst>
+                          </a:blip>
+                          <a:srcRect/>
+                          <a:stretch>
+                            <a:fillRect/>
+                          </a:stretch>
+                        </pic:blipFill>
+                        <pic:spPr bwMode="auto">
+                          <a:xfrm>
+                            <a:off x="0" y="0"/>
+                            <a:ext cx="2858792" cy="2465698"/>
+                          </a:xfrm>
+                          <a:prstGeom prst="rect">
+                            <a:avLst/>
+                          </a:prstGeom>
+                          <a:noFill/>
+                          <a:ln>
+                            <a:noFill/>
+                          </a:ln>
+                        </pic:spPr>
+                      </pic:pic>
+                    </a:graphicData>
+                  </a:graphic>
+                </wp:inline>
+              </w:drawing>
+            </w:r>
+          </w:p>
+        </w:tc>
+      </w:tr>
     </w:tbl>
     <w:p>
       <w:pPr>
@@ -2708,6 +2852,91 @@
       <w:r>
         <w:t xml:space="preserve"> </w:t>
       </w:r>
+    </w:p>
+    <w:p>
+      <m:oMathPara>
+        <m:oMath>
+          <m:r>
+            <w:rPr>
+              <w:rFonts w:ascii="Cambria Math" w:hAnsi="Cambria Math"/>
+            </w:rPr>
+            <m:t>RI</m:t>
+          </m:r>
+          <m:r>
+            <w:rPr>
+              <w:rFonts w:ascii="Cambria Math" w:hAnsi="Cambria Math"/>
+            </w:rPr>
+            <m:t>=</m:t>
+          </m:r>
+          <m:r>
+            <w:rPr>
+              <w:rFonts w:ascii="Cambria Math" w:hAnsi="Cambria Math"/>
+            </w:rPr>
+            <m:t>1.52</m:t>
+          </m:r>
+          <w:bookmarkStart w:id="1" w:name="_GoBack"/>
+          <w:bookmarkEnd w:id="1"/>
+          <m:r>
+            <w:rPr>
+              <w:rFonts w:ascii="Cambria Math" w:hAnsi="Cambria Math"/>
+            </w:rPr>
+            <m:t>+1.51</m:t>
+          </m:r>
+          <m:d>
+            <m:dPr>
+              <m:ctrlPr>
+                <w:rPr>
+                  <w:rFonts w:ascii="Cambria Math" w:hAnsi="Cambria Math"/>
+                  <w:i/>
+                </w:rPr>
+              </m:ctrlPr>
+            </m:dPr>
+            <m:e>
+              <m:r>
+                <w:rPr>
+                  <w:rFonts w:ascii="Cambria Math" w:hAnsi="Cambria Math"/>
+                </w:rPr>
+                <m:t>0.303matSAT+ 0.322verSAT+0.312combACT+0.298top10+0.3inStateTuition+0.323outStateTuition+0.293instructExpense</m:t>
+              </m:r>
+            </m:e>
+          </m:d>
+          <m:r>
+            <w:rPr>
+              <w:rFonts w:ascii="Cambria Math" w:hAnsi="Cambria Math"/>
+            </w:rPr>
+            <m:t>-5.6</m:t>
+          </m:r>
+          <m:d>
+            <m:dPr>
+              <m:ctrlPr>
+                <w:rPr>
+                  <w:rFonts w:ascii="Cambria Math" w:hAnsi="Cambria Math"/>
+                  <w:i/>
+                </w:rPr>
+              </m:ctrlPr>
+            </m:dPr>
+            <m:e>
+              <m:r>
+                <w:rPr>
+                  <w:rFonts w:ascii="Cambria Math" w:hAnsi="Cambria Math"/>
+                </w:rPr>
+                <m:t>0.66books+0.411personalSpend</m:t>
+              </m:r>
+            </m:e>
+          </m:d>
+          <m:r>
+            <w:rPr>
+              <w:rFonts w:ascii="Cambria Math" w:hAnsi="Cambria Math"/>
+            </w:rPr>
+            <m:t>+3.02(0.782fees-0.38partTime)</m:t>
+          </m:r>
+        </m:oMath>
+      </m:oMathPara>
+    </w:p>
+    <w:p>
+      <w:pPr>
+        <w:jc w:val="both"/>
+      </w:pPr>
     </w:p>
     <w:p>
       <w:pPr>
@@ -3230,7 +3459,6 @@
           <w:sz w:val="24"/>
           <w:szCs w:val="24"/>
         </w:rPr>
-        <w:lastRenderedPageBreak/>
         <w:t xml:space="preserve">References </w:t>
       </w:r>
       <w:r>
@@ -3261,7 +3489,7 @@
           <w:szCs w:val="24"/>
         </w:rPr>
       </w:pPr>
-      <w:hyperlink r:id="rId16" w:history="1">
+      <w:hyperlink r:id="rId18" w:history="1">
         <w:r>
           <w:rPr>
             <w:rStyle w:val="Hyperlink"/>
@@ -3281,7 +3509,7 @@
           <w:szCs w:val="24"/>
         </w:rPr>
       </w:pPr>
-      <w:hyperlink r:id="rId17" w:history="1">
+      <w:hyperlink r:id="rId19" w:history="1">
         <w:r>
           <w:rPr>
             <w:rStyle w:val="Hyperlink"/>
@@ -3592,7 +3820,7 @@
     </w:sdt>
     <w:p/>
     <w:sectPr>
-      <w:footerReference w:type="default" r:id="rId18"/>
+      <w:footerReference w:type="default" r:id="rId20"/>
       <w:pgSz w:w="12240" w:h="15840"/>
       <w:pgMar w:top="1440" w:right="1440" w:bottom="1440" w:left="1440" w:header="720" w:footer="720" w:gutter="0"/>
       <w:cols w:space="720"/>
@@ -3657,7 +3885,7 @@
           <w:rPr>
             <w:noProof/>
           </w:rPr>
-          <w:t>5</w:t>
+          <w:t>6</w:t>
         </w:r>
         <w:r>
           <w:rPr>
@@ -4662,6 +4890,7 @@
     <w:lsdException w:name="HTML Sample" w:semiHidden="1" w:unhideWhenUsed="1"/>
     <w:lsdException w:name="HTML Typewriter" w:semiHidden="1" w:unhideWhenUsed="1"/>
     <w:lsdException w:name="HTML Variable" w:semiHidden="1" w:unhideWhenUsed="1"/>
+    <w:lsdException w:name="Normal Table" w:semiHidden="1" w:unhideWhenUsed="1"/>
     <w:lsdException w:name="annotation subject" w:semiHidden="1" w:unhideWhenUsed="1"/>
     <w:lsdException w:name="No List" w:semiHidden="1" w:unhideWhenUsed="1"/>
     <w:lsdException w:name="Outline List 1" w:semiHidden="1" w:unhideWhenUsed="1"/>
@@ -4707,8 +4936,10 @@
     <w:lsdException w:name="Table Subtle 1" w:semiHidden="1" w:unhideWhenUsed="1"/>
     <w:lsdException w:name="Table Subtle 2" w:semiHidden="1" w:unhideWhenUsed="1"/>
     <w:lsdException w:name="Table Web 1" w:semiHidden="1" w:unhideWhenUsed="1"/>
+    <w:lsdException w:name="Table Web 2" w:semiHidden="1" w:unhideWhenUsed="1"/>
     <w:lsdException w:name="Table Web 3" w:semiHidden="1" w:unhideWhenUsed="1"/>
     <w:lsdException w:name="Balloon Text" w:semiHidden="1" w:unhideWhenUsed="1"/>
+    <w:lsdException w:name="Table Theme" w:semiHidden="1" w:unhideWhenUsed="1"/>
     <w:lsdException w:name="Placeholder Text" w:semiHidden="1"/>
     <w:lsdException w:name="No Spacing" w:uiPriority="1" w:qFormat="1"/>
     <w:lsdException w:name="Light Shading" w:uiPriority="60"/>
@@ -5568,7 +5799,7 @@
 </file>
 
 <file path=customXml/itemProps1.xml><?xml version="1.0" encoding="utf-8"?>
-<ds:datastoreItem xmlns:ds="http://schemas.openxmlformats.org/officeDocument/2006/customXml" ds:itemID="{35FF63AB-1C30-4170-99AE-60CC15C472AD}">
+<ds:datastoreItem xmlns:ds="http://schemas.openxmlformats.org/officeDocument/2006/customXml" ds:itemID="{C9AB6B3D-58DF-4954-B9FC-45C83AB9423F}">
   <ds:schemaRefs>
     <ds:schemaRef ds:uri="http://schemas.openxmlformats.org/officeDocument/2006/bibliography"/>
   </ds:schemaRefs>

</xml_diff>

<commit_message>
Added Conclusion and Component Analysis
</commit_message>
<xml_diff>
--- a/Documents/MSDSProject2.docx
+++ b/Documents/MSDSProject2.docx
@@ -930,7 +930,26 @@
         <w:rPr>
           <w:rFonts w:eastAsia="Times New Roman" w:cs="Calibri"/>
         </w:rPr>
-        <w:t xml:space="preserve">The dataset includes compositions for Building and Vehicle windows (float and non-float processed) containers, tableware, and headlamps. </w:t>
+        <w:t>The dataset</w:t>
+      </w:r>
+      <w:r>
+        <w:rPr>
+          <w:rFonts w:eastAsia="Times New Roman" w:cs="Calibri"/>
+        </w:rPr>
+        <w:t xml:space="preserve"> </w:t>
+      </w:r>
+      <w:r>
+        <w:rPr>
+          <w:rFonts w:eastAsia="Times New Roman" w:cs="Calibri"/>
+          <w:b/>
+        </w:rPr>
+        <w:t>(Ref: Table A)</w:t>
+      </w:r>
+      <w:r>
+        <w:rPr>
+          <w:rFonts w:eastAsia="Times New Roman" w:cs="Calibri"/>
+        </w:rPr>
+        <w:t xml:space="preserve"> includes compositions for Building and Vehicle windows (float and non-float processed) containers, tableware, and headlamps. </w:t>
       </w:r>
       <w:sdt>
         <w:sdtPr>
@@ -992,6 +1011,30 @@
           <w:rFonts w:eastAsia="Times New Roman" w:cs="Calibri"/>
         </w:rPr>
         <w:t xml:space="preserve"> Note that Silica, Soda, and Lime make up 95% of the composition by weight</w:t>
+      </w:r>
+    </w:p>
+    <w:p>
+      <w:pPr>
+        <w:spacing w:after="0" w:line="240" w:lineRule="auto"/>
+        <w:jc w:val="both"/>
+        <w:rPr>
+          <w:rFonts w:eastAsia="Times New Roman" w:cs="Calibri"/>
+        </w:rPr>
+      </w:pPr>
+    </w:p>
+    <w:p>
+      <w:pPr>
+        <w:pStyle w:val="NoSpacing"/>
+        <w:jc w:val="center"/>
+        <w:rPr>
+          <w:b/>
+        </w:rPr>
+      </w:pPr>
+      <w:r>
+        <w:rPr>
+          <w:b/>
+        </w:rPr>
+        <w:t>Table A - Variable List</w:t>
       </w:r>
     </w:p>
     <w:p>
@@ -1185,7 +1228,40 @@
         <w:rPr>
           <w:rFonts w:eastAsia="Times New Roman" w:cs="Calibri"/>
         </w:rPr>
-        <w:t>The box and whisker plot shows the variability of each mineral in the UCI glass dataset</w:t>
+        <w:t>The box and whisker plot</w:t>
+      </w:r>
+      <w:r>
+        <w:rPr>
+          <w:rFonts w:eastAsia="Times New Roman" w:cs="Calibri"/>
+        </w:rPr>
+        <w:t xml:space="preserve"> </w:t>
+      </w:r>
+      <w:r>
+        <w:rPr>
+          <w:rFonts w:eastAsia="Times New Roman" w:cs="Calibri"/>
+          <w:b/>
+        </w:rPr>
+        <w:t xml:space="preserve">(Ref: </w:t>
+      </w:r>
+      <w:r>
+        <w:rPr>
+          <w:rFonts w:eastAsia="Times New Roman" w:cs="Calibri"/>
+          <w:b/>
+        </w:rPr>
+        <w:t>Figure</w:t>
+      </w:r>
+      <w:r>
+        <w:rPr>
+          <w:rFonts w:eastAsia="Times New Roman" w:cs="Calibri"/>
+          <w:b/>
+        </w:rPr>
+        <w:t xml:space="preserve"> 1)</w:t>
+      </w:r>
+      <w:r>
+        <w:rPr>
+          <w:rFonts w:eastAsia="Times New Roman" w:cs="Calibri"/>
+        </w:rPr>
+        <w:t xml:space="preserve"> shows the variability of each mineral in the UCI glass dataset</w:t>
       </w:r>
       <w:r>
         <w:rPr>
@@ -1300,11 +1376,32 @@
     <w:p>
       <w:pPr>
         <w:spacing w:after="0" w:line="240" w:lineRule="auto"/>
-        <w:rPr>
-          <w:rFonts w:eastAsia="Times New Roman" w:cs="Calibri"/>
-          <w:color w:val="FF0000"/>
-        </w:rPr>
-      </w:pPr>
+        <w:jc w:val="center"/>
+        <w:rPr>
+          <w:rFonts w:eastAsia="Times New Roman" w:cs="Calibri"/>
+          <w:b/>
+          <w:sz w:val="20"/>
+          <w:szCs w:val="20"/>
+        </w:rPr>
+      </w:pPr>
+      <w:r>
+        <w:rPr>
+          <w:rFonts w:eastAsia="Times New Roman" w:cs="Calibri"/>
+          <w:b/>
+          <w:sz w:val="20"/>
+          <w:szCs w:val="20"/>
+        </w:rPr>
+        <w:t>Figure</w:t>
+      </w:r>
+      <w:r>
+        <w:rPr>
+          <w:rFonts w:eastAsia="Times New Roman" w:cs="Calibri"/>
+          <w:b/>
+          <w:sz w:val="20"/>
+          <w:szCs w:val="20"/>
+        </w:rPr>
+        <w:t xml:space="preserve"> 1 – Chemical Composition</w:t>
+      </w:r>
     </w:p>
     <w:p>
       <w:pPr>
@@ -1327,7 +1424,40 @@
         <w:rPr>
           <w:rFonts w:eastAsia="Times New Roman" w:cs="Calibri"/>
         </w:rPr>
-        <w:t>The box and Whisker plot shows a relationship between the type of glass and the refractive index (RI).  Further analysis will help determine if the refractive index can be predicted based on glass composition.</w:t>
+        <w:t>The box and Whisker plot</w:t>
+      </w:r>
+      <w:r>
+        <w:rPr>
+          <w:rFonts w:eastAsia="Times New Roman" w:cs="Calibri"/>
+        </w:rPr>
+        <w:t xml:space="preserve"> </w:t>
+      </w:r>
+      <w:r>
+        <w:rPr>
+          <w:rFonts w:eastAsia="Times New Roman" w:cs="Calibri"/>
+          <w:b/>
+        </w:rPr>
+        <w:t xml:space="preserve">(Ref: </w:t>
+      </w:r>
+      <w:r>
+        <w:rPr>
+          <w:rFonts w:eastAsia="Times New Roman" w:cs="Calibri"/>
+          <w:b/>
+        </w:rPr>
+        <w:t>Figure</w:t>
+      </w:r>
+      <w:r>
+        <w:rPr>
+          <w:rFonts w:eastAsia="Times New Roman" w:cs="Calibri"/>
+          <w:b/>
+        </w:rPr>
+        <w:t>2)</w:t>
+      </w:r>
+      <w:r>
+        <w:rPr>
+          <w:rFonts w:eastAsia="Times New Roman" w:cs="Calibri"/>
+        </w:rPr>
+        <w:t xml:space="preserve"> shows a relationship between the type of glass and the refractive index (RI).  Further analysis will help determine if the refractive index can be predicted based on glass composition.</w:t>
       </w:r>
     </w:p>
     <w:p>
@@ -1345,6 +1475,36 @@
           <w:rFonts w:eastAsia="Times New Roman" w:cs="Calibri"/>
         </w:rPr>
       </w:pPr>
+    </w:p>
+    <w:p>
+      <w:pPr>
+        <w:spacing w:after="0" w:line="240" w:lineRule="auto"/>
+        <w:ind w:left="1440"/>
+        <w:rPr>
+          <w:rFonts w:eastAsia="Times New Roman" w:cs="Calibri"/>
+          <w:b/>
+          <w:sz w:val="20"/>
+          <w:szCs w:val="20"/>
+        </w:rPr>
+      </w:pPr>
+      <w:r>
+        <w:rPr>
+          <w:rFonts w:eastAsia="Times New Roman" w:cs="Calibri"/>
+          <w:b/>
+          <w:sz w:val="20"/>
+          <w:szCs w:val="20"/>
+        </w:rPr>
+        <w:t>Figure</w:t>
+      </w:r>
+      <w:r>
+        <w:rPr>
+          <w:rFonts w:eastAsia="Times New Roman" w:cs="Calibri"/>
+          <w:b/>
+          <w:sz w:val="20"/>
+          <w:szCs w:val="20"/>
+        </w:rPr>
+        <w:t xml:space="preserve"> 2 – RI by Glass Type</w:t>
+      </w:r>
     </w:p>
     <w:p>
       <w:pPr>
@@ -1375,7 +1535,40 @@
         <w:rPr>
           <w:rFonts w:eastAsia="Times New Roman" w:cs="Calibri"/>
         </w:rPr>
-        <w:t xml:space="preserve">catter plots show a strong negative </w:t>
+        <w:t>catter plots</w:t>
+      </w:r>
+      <w:r>
+        <w:rPr>
+          <w:rFonts w:eastAsia="Times New Roman" w:cs="Calibri"/>
+        </w:rPr>
+        <w:t xml:space="preserve"> </w:t>
+      </w:r>
+      <w:r>
+        <w:rPr>
+          <w:rFonts w:eastAsia="Times New Roman" w:cs="Calibri"/>
+          <w:b/>
+        </w:rPr>
+        <w:t xml:space="preserve">(Ref: </w:t>
+      </w:r>
+      <w:r>
+        <w:rPr>
+          <w:rFonts w:eastAsia="Times New Roman" w:cs="Calibri"/>
+          <w:b/>
+        </w:rPr>
+        <w:t>Figure</w:t>
+      </w:r>
+      <w:r>
+        <w:rPr>
+          <w:rFonts w:eastAsia="Times New Roman" w:cs="Calibri"/>
+          <w:b/>
+        </w:rPr>
+        <w:t xml:space="preserve"> 3)</w:t>
+      </w:r>
+      <w:r>
+        <w:rPr>
+          <w:rFonts w:eastAsia="Times New Roman" w:cs="Calibri"/>
+        </w:rPr>
+        <w:t xml:space="preserve"> show a strong negative </w:t>
       </w:r>
       <w:r>
         <w:rPr>
@@ -1408,12 +1601,12 @@
           <wp:anchor distT="0" distB="0" distL="114300" distR="114300" simplePos="0" relativeHeight="251655168" behindDoc="0" locked="0" layoutInCell="1" allowOverlap="1" wp14:anchorId="4E11D2AF" wp14:editId="1CCC5B18">
             <wp:simplePos x="0" y="0"/>
             <wp:positionH relativeFrom="margin">
-              <wp:align>right</wp:align>
+              <wp:align>left</wp:align>
             </wp:positionH>
             <wp:positionV relativeFrom="paragraph">
-              <wp:posOffset>222453</wp:posOffset>
+              <wp:posOffset>221615</wp:posOffset>
             </wp:positionV>
-            <wp:extent cx="5943600" cy="3262630"/>
+            <wp:extent cx="5321300" cy="2921000"/>
             <wp:effectExtent l="0" t="0" r="0" b="0"/>
             <wp:wrapTopAndBottom/>
             <wp:docPr id="7" name="Picture 7"/>
@@ -1436,7 +1629,7 @@
                   <pic:spPr>
                     <a:xfrm>
                       <a:off x="0" y="0"/>
-                      <a:ext cx="5943600" cy="3262630"/>
+                      <a:ext cx="5321300" cy="2921000"/>
                     </a:xfrm>
                     <a:prstGeom prst="rect">
                       <a:avLst/>
@@ -1445,13 +1638,45 @@
                 </pic:pic>
               </a:graphicData>
             </a:graphic>
+            <wp14:sizeRelH relativeFrom="margin">
+              <wp14:pctWidth>0</wp14:pctWidth>
+            </wp14:sizeRelH>
+            <wp14:sizeRelV relativeFrom="margin">
+              <wp14:pctHeight>0</wp14:pctHeight>
+            </wp14:sizeRelV>
           </wp:anchor>
         </w:drawing>
       </w:r>
     </w:p>
     <w:p>
       <w:pPr>
-        <w:spacing w:after="0" w:line="240" w:lineRule="auto"/>
+        <w:pStyle w:val="NoSpacing"/>
+        <w:ind w:left="720" w:firstLine="720"/>
+        <w:rPr>
+          <w:b/>
+          <w:sz w:val="20"/>
+          <w:szCs w:val="20"/>
+        </w:rPr>
+      </w:pPr>
+      <w:r>
+        <w:rPr>
+          <w:b/>
+          <w:sz w:val="20"/>
+          <w:szCs w:val="20"/>
+        </w:rPr>
+        <w:t>Figure</w:t>
+      </w:r>
+      <w:r>
+        <w:rPr>
+          <w:b/>
+          <w:sz w:val="20"/>
+          <w:szCs w:val="20"/>
+        </w:rPr>
+        <w:t xml:space="preserve"> 3 – Scatter Plot Chemical Composition % Weight by RI</w:t>
+      </w:r>
+    </w:p>
+    <w:p>
+      <w:pPr>
         <w:rPr>
           <w:rFonts w:asciiTheme="majorHAnsi" w:hAnsiTheme="majorHAnsi"/>
           <w:b/>
@@ -1460,7 +1685,9 @@
           <w:szCs w:val="28"/>
         </w:rPr>
       </w:pPr>
-      <w:r>
+    </w:p>
+    <w:p>
+      <w:pPr>
         <w:rPr>
           <w:rFonts w:asciiTheme="majorHAnsi" w:hAnsiTheme="majorHAnsi"/>
           <w:b/>
@@ -1468,8 +1695,7 @@
           <w:sz w:val="28"/>
           <w:szCs w:val="28"/>
         </w:rPr>
-        <w:br w:type="page"/>
-      </w:r>
+      </w:pPr>
     </w:p>
     <w:p>
       <w:pPr>
@@ -1503,26 +1729,25 @@
     </w:p>
     <w:p>
       <w:pPr>
+        <w:pStyle w:val="NoSpacing"/>
         <w:jc w:val="both"/>
-        <w:rPr>
-          <w:rFonts w:asciiTheme="majorHAnsi" w:hAnsiTheme="majorHAnsi"/>
+      </w:pPr>
+      <w:bookmarkStart w:id="0" w:name="IDX"/>
+      <w:bookmarkEnd w:id="0"/>
+      <w:r>
+        <w:t>For purposes of this study, it is assumed that the refractive index of soda lime glass can be predicted using statistical tools such as principal components and regression. Although there are only 8 minerals in the dataset, the objective of this project is to use principal components to reduce the number of independent variables.</w:t>
+      </w:r>
+    </w:p>
+    <w:p>
+      <w:pPr>
+        <w:pStyle w:val="NoSpacing"/>
+        <w:rPr>
           <w:b/>
           <w:color w:val="0F243E" w:themeColor="text2" w:themeShade="80"/>
           <w:sz w:val="28"/>
           <w:szCs w:val="28"/>
         </w:rPr>
       </w:pPr>
-      <w:bookmarkStart w:id="0" w:name="IDX"/>
-      <w:bookmarkEnd w:id="0"/>
-      <w:r>
-        <w:rPr>
-          <w:rFonts w:asciiTheme="majorHAnsi" w:hAnsiTheme="majorHAnsi"/>
-          <w:color w:val="000000"/>
-          <w:sz w:val="24"/>
-          <w:szCs w:val="24"/>
-        </w:rPr>
-        <w:t>For purposes of this study, it is assumed that the refractive index of soda lime glass can be predicted using statistical tools such as principal components and regression. Although there are only 8 minerals in the dataset, the objective of this project is to use principal components to reduce the number of independent variables.</w:t>
-      </w:r>
     </w:p>
     <w:p>
       <w:pPr>
@@ -1570,11 +1795,9 @@
       <w:r>
         <w:t xml:space="preserve">First we will take a look at the correlation matrix between the elements of sand.  In our study, we are using the correlation matrix over the covariance matrix because of the variance in the variables of these data. The correlation matrix is </w:t>
       </w:r>
-      <w:proofErr w:type="gramStart"/>
-      <w:r>
-        <w:t>a sums</w:t>
-      </w:r>
-      <w:proofErr w:type="gramEnd"/>
+      <w:r>
+        <w:t>sums</w:t>
+      </w:r>
       <w:r>
         <w:t xml:space="preserve"> of squares and cross products from the standardized data. This correlation will tell use which elements have the highest positive and highest negative correlation.</w:t>
       </w:r>
@@ -1605,7 +1828,7 @@
         <w:rPr>
           <w:b/>
         </w:rPr>
-        <w:t xml:space="preserve"> Table A</w:t>
+        <w:t xml:space="preserve"> Table B</w:t>
       </w:r>
       <w:r>
         <w:rPr>
@@ -1910,10 +2133,10 @@
                     <wp:anchor distT="0" distB="0" distL="114300" distR="114300" simplePos="0" relativeHeight="251698176" behindDoc="0" locked="0" layoutInCell="1" allowOverlap="1" wp14:anchorId="762AF29B" wp14:editId="68AA0C88">
                       <wp:simplePos x="0" y="0"/>
                       <wp:positionH relativeFrom="column">
-                        <wp:posOffset>485775</wp:posOffset>
+                        <wp:posOffset>836097</wp:posOffset>
                       </wp:positionH>
                       <wp:positionV relativeFrom="paragraph">
-                        <wp:posOffset>1832610</wp:posOffset>
+                        <wp:posOffset>1618855</wp:posOffset>
                       </wp:positionV>
                       <wp:extent cx="349951" cy="195803"/>
                       <wp:effectExtent l="57150" t="19050" r="69215" b="90170"/>
@@ -1973,7 +2196,303 @@
                 </mc:Choice>
                 <mc:Fallback>
                   <w:pict>
-                    <v:rect w14:anchorId="50C72E63" id="Rectangle 8" o:spid="_x0000_s1026" style="position:absolute;margin-left:38.25pt;margin-top:144.3pt;width:27.55pt;height:15.4pt;z-index:251698176;visibility:visible;mso-wrap-style:square;mso-width-percent:0;mso-height-percent:0;mso-wrap-distance-left:9pt;mso-wrap-distance-top:0;mso-wrap-distance-right:9pt;mso-wrap-distance-bottom:0;mso-position-horizontal:absolute;mso-position-horizontal-relative:text;mso-position-vertical:absolute;mso-position-vertical-relative:text;mso-width-percent:0;mso-height-percent:0;mso-width-relative:margin;mso-height-relative:margin;v-text-anchor:middle" o:gfxdata="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" filled="f" strokecolor="red" strokeweight="1.5pt">
+                    <v:rect w14:anchorId="542DA1C9" id="Rectangle 8" o:spid="_x0000_s1026" style="position:absolute;margin-left:65.85pt;margin-top:127.45pt;width:27.55pt;height:15.4pt;z-index:251698176;visibility:visible;mso-wrap-style:square;mso-width-percent:0;mso-height-percent:0;mso-wrap-distance-left:9pt;mso-wrap-distance-top:0;mso-wrap-distance-right:9pt;mso-wrap-distance-bottom:0;mso-position-horizontal:absolute;mso-position-horizontal-relative:text;mso-position-vertical:absolute;mso-position-vertical-relative:text;mso-width-percent:0;mso-height-percent:0;mso-width-relative:margin;mso-height-relative:margin;v-text-anchor:middle" o:gfxdata="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" filled="f" strokecolor="red" strokeweight="1.5pt">
+                      <v:shadow on="t" color="black" opacity="22937f" origin=",.5" offset="0,.63889mm"/>
+                    </v:rect>
+                  </w:pict>
+                </mc:Fallback>
+              </mc:AlternateContent>
+            </w:r>
+            <w:r>
+              <w:rPr>
+                <w:noProof/>
+              </w:rPr>
+              <mc:AlternateContent>
+                <mc:Choice Requires="wps">
+                  <w:drawing>
+                    <wp:anchor distT="0" distB="0" distL="114300" distR="114300" simplePos="0" relativeHeight="251702272" behindDoc="0" locked="0" layoutInCell="1" allowOverlap="1">
+                      <wp:simplePos x="0" y="0"/>
+                      <wp:positionH relativeFrom="column">
+                        <wp:posOffset>850405</wp:posOffset>
+                      </wp:positionH>
+                      <wp:positionV relativeFrom="paragraph">
+                        <wp:posOffset>1802377</wp:posOffset>
+                      </wp:positionV>
+                      <wp:extent cx="338010" cy="213756"/>
+                      <wp:effectExtent l="57150" t="19050" r="81280" b="91440"/>
+                      <wp:wrapNone/>
+                      <wp:docPr id="18" name="Rectangle 18"/>
+                      <wp:cNvGraphicFramePr/>
+                      <a:graphic xmlns:a="http://schemas.openxmlformats.org/drawingml/2006/main">
+                        <a:graphicData uri="http://schemas.microsoft.com/office/word/2010/wordprocessingShape">
+                          <wps:wsp>
+                            <wps:cNvSpPr/>
+                            <wps:spPr>
+                              <a:xfrm>
+                                <a:off x="0" y="0"/>
+                                <a:ext cx="338010" cy="213756"/>
+                              </a:xfrm>
+                              <a:prstGeom prst="rect">
+                                <a:avLst/>
+                              </a:prstGeom>
+                              <a:noFill/>
+                              <a:ln w="19050">
+                                <a:solidFill>
+                                  <a:srgbClr val="FF0000"/>
+                                </a:solidFill>
+                              </a:ln>
+                            </wps:spPr>
+                            <wps:style>
+                              <a:lnRef idx="1">
+                                <a:schemeClr val="accent1"/>
+                              </a:lnRef>
+                              <a:fillRef idx="3">
+                                <a:schemeClr val="accent1"/>
+                              </a:fillRef>
+                              <a:effectRef idx="2">
+                                <a:schemeClr val="accent1"/>
+                              </a:effectRef>
+                              <a:fontRef idx="minor">
+                                <a:schemeClr val="lt1"/>
+                              </a:fontRef>
+                            </wps:style>
+                            <wps:bodyPr rot="0" spcFirstLastPara="0" vertOverflow="overflow" horzOverflow="overflow" vert="horz" wrap="square" lIns="91440" tIns="45720" rIns="91440" bIns="45720" numCol="1" spcCol="0" rtlCol="0" fromWordArt="0" anchor="ctr" anchorCtr="0" forceAA="0" compatLnSpc="1">
+                              <a:prstTxWarp prst="textNoShape">
+                                <a:avLst/>
+                              </a:prstTxWarp>
+                              <a:noAutofit/>
+                            </wps:bodyPr>
+                          </wps:wsp>
+                        </a:graphicData>
+                      </a:graphic>
+                    </wp:anchor>
+                  </w:drawing>
+                </mc:Choice>
+                <mc:Fallback>
+                  <w:pict>
+                    <v:rect w14:anchorId="1866F01C" id="Rectangle 18" o:spid="_x0000_s1026" style="position:absolute;margin-left:66.95pt;margin-top:141.9pt;width:26.6pt;height:16.85pt;z-index:251702272;visibility:visible;mso-wrap-style:square;mso-wrap-distance-left:9pt;mso-wrap-distance-top:0;mso-wrap-distance-right:9pt;mso-wrap-distance-bottom:0;mso-position-horizontal:absolute;mso-position-horizontal-relative:text;mso-position-vertical:absolute;mso-position-vertical-relative:text;v-text-anchor:middle" o:gfxdata="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" filled="f" strokecolor="red" strokeweight="1.5pt">
+                      <v:shadow on="t" color="black" opacity="22937f" origin=",.5" offset="0,.63889mm"/>
+                    </v:rect>
+                  </w:pict>
+                </mc:Fallback>
+              </mc:AlternateContent>
+            </w:r>
+            <w:r>
+              <w:rPr>
+                <w:noProof/>
+              </w:rPr>
+              <mc:AlternateContent>
+                <mc:Choice Requires="wps">
+                  <w:drawing>
+                    <wp:anchor distT="0" distB="0" distL="114300" distR="114300" simplePos="0" relativeHeight="251700224" behindDoc="0" locked="0" layoutInCell="1" allowOverlap="1">
+                      <wp:simplePos x="0" y="0"/>
+                      <wp:positionH relativeFrom="column">
+                        <wp:posOffset>1924734</wp:posOffset>
+                      </wp:positionH>
+                      <wp:positionV relativeFrom="paragraph">
+                        <wp:posOffset>1047882</wp:posOffset>
+                      </wp:positionV>
+                      <wp:extent cx="344384" cy="195943"/>
+                      <wp:effectExtent l="57150" t="19050" r="74930" b="90170"/>
+                      <wp:wrapNone/>
+                      <wp:docPr id="16" name="Rectangle 16"/>
+                      <wp:cNvGraphicFramePr/>
+                      <a:graphic xmlns:a="http://schemas.openxmlformats.org/drawingml/2006/main">
+                        <a:graphicData uri="http://schemas.microsoft.com/office/word/2010/wordprocessingShape">
+                          <wps:wsp>
+                            <wps:cNvSpPr/>
+                            <wps:spPr>
+                              <a:xfrm>
+                                <a:off x="0" y="0"/>
+                                <a:ext cx="344384" cy="195943"/>
+                              </a:xfrm>
+                              <a:prstGeom prst="rect">
+                                <a:avLst/>
+                              </a:prstGeom>
+                              <a:noFill/>
+                              <a:ln w="19050">
+                                <a:solidFill>
+                                  <a:srgbClr val="FF0000"/>
+                                </a:solidFill>
+                              </a:ln>
+                            </wps:spPr>
+                            <wps:style>
+                              <a:lnRef idx="1">
+                                <a:schemeClr val="accent1"/>
+                              </a:lnRef>
+                              <a:fillRef idx="3">
+                                <a:schemeClr val="accent1"/>
+                              </a:fillRef>
+                              <a:effectRef idx="2">
+                                <a:schemeClr val="accent1"/>
+                              </a:effectRef>
+                              <a:fontRef idx="minor">
+                                <a:schemeClr val="lt1"/>
+                              </a:fontRef>
+                            </wps:style>
+                            <wps:bodyPr rot="0" spcFirstLastPara="0" vertOverflow="overflow" horzOverflow="overflow" vert="horz" wrap="square" lIns="91440" tIns="45720" rIns="91440" bIns="45720" numCol="1" spcCol="0" rtlCol="0" fromWordArt="0" anchor="ctr" anchorCtr="0" forceAA="0" compatLnSpc="1">
+                              <a:prstTxWarp prst="textNoShape">
+                                <a:avLst/>
+                              </a:prstTxWarp>
+                              <a:noAutofit/>
+                            </wps:bodyPr>
+                          </wps:wsp>
+                        </a:graphicData>
+                      </a:graphic>
+                    </wp:anchor>
+                  </w:drawing>
+                </mc:Choice>
+                <mc:Fallback>
+                  <w:pict>
+                    <v:rect w14:anchorId="77D15C3B" id="Rectangle 16" o:spid="_x0000_s1026" style="position:absolute;margin-left:151.55pt;margin-top:82.5pt;width:27.1pt;height:15.45pt;z-index:251700224;visibility:visible;mso-wrap-style:square;mso-wrap-distance-left:9pt;mso-wrap-distance-top:0;mso-wrap-distance-right:9pt;mso-wrap-distance-bottom:0;mso-position-horizontal:absolute;mso-position-horizontal-relative:text;mso-position-vertical:absolute;mso-position-vertical-relative:text;v-text-anchor:middle" o:gfxdata="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" filled="f" strokecolor="red" strokeweight="1.5pt">
+                      <v:shadow on="t" color="black" opacity="22937f" origin=",.5" offset="0,.63889mm"/>
+                    </v:rect>
+                  </w:pict>
+                </mc:Fallback>
+              </mc:AlternateContent>
+            </w:r>
+            <w:r>
+              <w:rPr>
+                <w:noProof/>
+              </w:rPr>
+              <mc:AlternateContent>
+                <mc:Choice Requires="wps">
+                  <w:drawing>
+                    <wp:anchor distT="0" distB="0" distL="114300" distR="114300" simplePos="0" relativeHeight="251701248" behindDoc="0" locked="0" layoutInCell="1" allowOverlap="1">
+                      <wp:simplePos x="0" y="0"/>
+                      <wp:positionH relativeFrom="column">
+                        <wp:posOffset>2643579</wp:posOffset>
+                      </wp:positionH>
+                      <wp:positionV relativeFrom="paragraph">
+                        <wp:posOffset>1036419</wp:posOffset>
+                      </wp:positionV>
+                      <wp:extent cx="344385" cy="195943"/>
+                      <wp:effectExtent l="57150" t="19050" r="74930" b="90170"/>
+                      <wp:wrapNone/>
+                      <wp:docPr id="17" name="Rectangle 17"/>
+                      <wp:cNvGraphicFramePr/>
+                      <a:graphic xmlns:a="http://schemas.openxmlformats.org/drawingml/2006/main">
+                        <a:graphicData uri="http://schemas.microsoft.com/office/word/2010/wordprocessingShape">
+                          <wps:wsp>
+                            <wps:cNvSpPr/>
+                            <wps:spPr>
+                              <a:xfrm>
+                                <a:off x="0" y="0"/>
+                                <a:ext cx="344385" cy="195943"/>
+                              </a:xfrm>
+                              <a:prstGeom prst="rect">
+                                <a:avLst/>
+                              </a:prstGeom>
+                              <a:noFill/>
+                              <a:ln w="19050">
+                                <a:solidFill>
+                                  <a:srgbClr val="FF0000"/>
+                                </a:solidFill>
+                              </a:ln>
+                            </wps:spPr>
+                            <wps:style>
+                              <a:lnRef idx="1">
+                                <a:schemeClr val="accent1"/>
+                              </a:lnRef>
+                              <a:fillRef idx="3">
+                                <a:schemeClr val="accent1"/>
+                              </a:fillRef>
+                              <a:effectRef idx="2">
+                                <a:schemeClr val="accent1"/>
+                              </a:effectRef>
+                              <a:fontRef idx="minor">
+                                <a:schemeClr val="lt1"/>
+                              </a:fontRef>
+                            </wps:style>
+                            <wps:bodyPr rot="0" spcFirstLastPara="0" vertOverflow="overflow" horzOverflow="overflow" vert="horz" wrap="square" lIns="91440" tIns="45720" rIns="91440" bIns="45720" numCol="1" spcCol="0" rtlCol="0" fromWordArt="0" anchor="ctr" anchorCtr="0" forceAA="0" compatLnSpc="1">
+                              <a:prstTxWarp prst="textNoShape">
+                                <a:avLst/>
+                              </a:prstTxWarp>
+                              <a:noAutofit/>
+                            </wps:bodyPr>
+                          </wps:wsp>
+                        </a:graphicData>
+                      </a:graphic>
+                    </wp:anchor>
+                  </w:drawing>
+                </mc:Choice>
+                <mc:Fallback>
+                  <w:pict>
+                    <v:rect w14:anchorId="3DB0CD30" id="Rectangle 17" o:spid="_x0000_s1026" style="position:absolute;margin-left:208.15pt;margin-top:81.6pt;width:27.1pt;height:15.45pt;z-index:251701248;visibility:visible;mso-wrap-style:square;mso-wrap-distance-left:9pt;mso-wrap-distance-top:0;mso-wrap-distance-right:9pt;mso-wrap-distance-bottom:0;mso-position-horizontal:absolute;mso-position-horizontal-relative:text;mso-position-vertical:absolute;mso-position-vertical-relative:text;v-text-anchor:middle" o:gfxdata="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" filled="f" strokecolor="red" strokeweight="1.5pt">
+                      <v:shadow on="t" color="black" opacity="22937f" origin=",.5" offset="0,.63889mm"/>
+                    </v:rect>
+                  </w:pict>
+                </mc:Fallback>
+              </mc:AlternateContent>
+            </w:r>
+            <w:r>
+              <w:rPr>
+                <w:noProof/>
+              </w:rPr>
+              <mc:AlternateContent>
+                <mc:Choice Requires="wps">
+                  <w:drawing>
+                    <wp:anchor distT="0" distB="0" distL="114300" distR="114300" simplePos="0" relativeHeight="251699200" behindDoc="0" locked="0" layoutInCell="1" allowOverlap="1">
+                      <wp:simplePos x="0" y="0"/>
+                      <wp:positionH relativeFrom="column">
+                        <wp:posOffset>2643579</wp:posOffset>
+                      </wp:positionH>
+                      <wp:positionV relativeFrom="paragraph">
+                        <wp:posOffset>656409</wp:posOffset>
+                      </wp:positionV>
+                      <wp:extent cx="338447" cy="184067"/>
+                      <wp:effectExtent l="57150" t="19050" r="81280" b="102235"/>
+                      <wp:wrapNone/>
+                      <wp:docPr id="15" name="Rectangle 15"/>
+                      <wp:cNvGraphicFramePr/>
+                      <a:graphic xmlns:a="http://schemas.openxmlformats.org/drawingml/2006/main">
+                        <a:graphicData uri="http://schemas.microsoft.com/office/word/2010/wordprocessingShape">
+                          <wps:wsp>
+                            <wps:cNvSpPr/>
+                            <wps:spPr>
+                              <a:xfrm>
+                                <a:off x="0" y="0"/>
+                                <a:ext cx="338447" cy="184067"/>
+                              </a:xfrm>
+                              <a:prstGeom prst="rect">
+                                <a:avLst/>
+                              </a:prstGeom>
+                              <a:noFill/>
+                              <a:ln w="19050">
+                                <a:solidFill>
+                                  <a:srgbClr val="FF0000"/>
+                                </a:solidFill>
+                              </a:ln>
+                            </wps:spPr>
+                            <wps:style>
+                              <a:lnRef idx="1">
+                                <a:schemeClr val="accent1"/>
+                              </a:lnRef>
+                              <a:fillRef idx="3">
+                                <a:schemeClr val="accent1"/>
+                              </a:fillRef>
+                              <a:effectRef idx="2">
+                                <a:schemeClr val="accent1"/>
+                              </a:effectRef>
+                              <a:fontRef idx="minor">
+                                <a:schemeClr val="lt1"/>
+                              </a:fontRef>
+                            </wps:style>
+                            <wps:bodyPr rot="0" spcFirstLastPara="0" vertOverflow="overflow" horzOverflow="overflow" vert="horz" wrap="square" lIns="91440" tIns="45720" rIns="91440" bIns="45720" numCol="1" spcCol="0" rtlCol="0" fromWordArt="0" anchor="ctr" anchorCtr="0" forceAA="0" compatLnSpc="1">
+                              <a:prstTxWarp prst="textNoShape">
+                                <a:avLst/>
+                              </a:prstTxWarp>
+                              <a:noAutofit/>
+                            </wps:bodyPr>
+                          </wps:wsp>
+                        </a:graphicData>
+                      </a:graphic>
+                    </wp:anchor>
+                  </w:drawing>
+                </mc:Choice>
+                <mc:Fallback>
+                  <w:pict>
+                    <v:rect w14:anchorId="73941E1D" id="Rectangle 15" o:spid="_x0000_s1026" style="position:absolute;margin-left:208.15pt;margin-top:51.7pt;width:26.65pt;height:14.5pt;z-index:251699200;visibility:visible;mso-wrap-style:square;mso-wrap-distance-left:9pt;mso-wrap-distance-top:0;mso-wrap-distance-right:9pt;mso-wrap-distance-bottom:0;mso-position-horizontal:absolute;mso-position-horizontal-relative:text;mso-position-vertical:absolute;mso-position-vertical-relative:text;v-text-anchor:middle" o:gfxdata="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" filled="f" strokecolor="red" strokeweight="1.5pt">
                       <v:shadow on="t" color="black" opacity="22937f" origin=",.5" offset="0,.63889mm"/>
                     </v:rect>
                   </w:pict>
@@ -2141,7 +2660,7 @@
           <w:sz w:val="20"/>
           <w:szCs w:val="20"/>
         </w:rPr>
-        <w:t>Table A</w:t>
+        <w:t>Table B</w:t>
       </w:r>
       <w:r>
         <w:rPr>
@@ -2210,7 +2729,19 @@
         <w:rPr>
           <w:b/>
         </w:rPr>
-        <w:t>(Ref: Table B and C</w:t>
+        <w:t xml:space="preserve">(Ref: Table C, </w:t>
+      </w:r>
+      <w:r>
+        <w:rPr>
+          <w:b/>
+        </w:rPr>
+        <w:t>Figure</w:t>
+      </w:r>
+      <w:r>
+        <w:rPr>
+          <w:b/>
+        </w:rPr>
+        <w:t xml:space="preserve"> 4</w:t>
       </w:r>
       <w:r>
         <w:rPr>
@@ -2234,15 +2765,91 @@
         <w:jc w:val="both"/>
       </w:pPr>
       <w:r>
-        <w:t xml:space="preserve">Our Scree Plot for these data doesn’t indicate a steep curve, followed by a bend then a flat horizontal line.  Instead this Scree Plot seem to descend at an angle almost linear pattern </w:t>
-      </w:r>
-      <w:proofErr w:type="gramStart"/>
-      <w:r>
-        <w:t>and ?</w:t>
-      </w:r>
-      <w:proofErr w:type="gramEnd"/>
-      <w:r>
-        <w:t xml:space="preserve">??.  Next to the Scree Plot in Table C is the Variance Explained plot which is a graphical view of the Eigenvalue Matrix in Table B. Between the Eigenvalue Matrix and the Variance Explained graph helps us decide the number of components.  </w:t>
+        <w:t>Our Scree Plot</w:t>
+      </w:r>
+      <w:r>
+        <w:t xml:space="preserve"> </w:t>
+      </w:r>
+      <w:r>
+        <w:rPr>
+          <w:b/>
+        </w:rPr>
+        <w:t xml:space="preserve">(Ref: </w:t>
+      </w:r>
+      <w:r>
+        <w:rPr>
+          <w:b/>
+        </w:rPr>
+        <w:t>Figure</w:t>
+      </w:r>
+      <w:r>
+        <w:rPr>
+          <w:b/>
+        </w:rPr>
+        <w:t xml:space="preserve"> 4)</w:t>
+      </w:r>
+      <w:r>
+        <w:t xml:space="preserve"> for these data doesn’t </w:t>
+      </w:r>
+      <w:r>
+        <w:t xml:space="preserve">show </w:t>
+      </w:r>
+      <w:r>
+        <w:t>a</w:t>
+      </w:r>
+      <w:r>
+        <w:t xml:space="preserve"> distinct</w:t>
+      </w:r>
+      <w:r>
+        <w:t xml:space="preserve"> steep curve, </w:t>
+      </w:r>
+      <w:r>
+        <w:t>that</w:t>
+      </w:r>
+      <w:r>
+        <w:t xml:space="preserve"> bend</w:t>
+      </w:r>
+      <w:r>
+        <w:t>s</w:t>
+      </w:r>
+      <w:r>
+        <w:t xml:space="preserve"> </w:t>
+      </w:r>
+      <w:r>
+        <w:t>to</w:t>
+      </w:r>
+      <w:r>
+        <w:t xml:space="preserve"> a flat horizontal line.  Instead this Scree Plot seem to descend at an ang</w:t>
+      </w:r>
+      <w:r>
+        <w:t>le almost linear pattern but still shows our four primary components with Eigenvalues above one</w:t>
+      </w:r>
+      <w:r>
+        <w:t xml:space="preserve">.  Next to the Scree Plot in </w:t>
+      </w:r>
+      <w:r>
+        <w:rPr>
+          <w:b/>
+        </w:rPr>
+        <w:t>Figure</w:t>
+      </w:r>
+      <w:r>
+        <w:rPr>
+          <w:b/>
+        </w:rPr>
+        <w:t xml:space="preserve"> 4</w:t>
+      </w:r>
+      <w:r>
+        <w:t xml:space="preserve"> is the Variance Explained plot which is a graphical view of the Eigenvalue Matrix in </w:t>
+      </w:r>
+      <w:r>
+        <w:rPr>
+          <w:b/>
+        </w:rPr>
+        <w:t>Table C</w:t>
+      </w:r>
+      <w:r>
+        <w:t xml:space="preserve">. Between the Eigenvalue Matrix and the Variance Explained graph helps us decide the number of components.  </w:t>
       </w:r>
     </w:p>
     <w:p/>
@@ -2254,16 +2861,16 @@
         <w:tblLook w:val="04A0" w:firstRow="1" w:lastRow="0" w:firstColumn="1" w:lastColumn="0" w:noHBand="0" w:noVBand="1"/>
       </w:tblPr>
       <w:tblGrid>
-        <w:gridCol w:w="7118"/>
+        <w:gridCol w:w="6881"/>
       </w:tblGrid>
       <w:tr>
         <w:trPr>
-          <w:trHeight w:val="3120"/>
+          <w:trHeight w:val="3237"/>
           <w:jc w:val="center"/>
         </w:trPr>
         <w:tc>
           <w:tcPr>
-            <w:tcW w:w="7021" w:type="dxa"/>
+            <w:tcW w:w="6845" w:type="dxa"/>
           </w:tcPr>
           <w:p>
             <w:pPr>
@@ -2276,8 +2883,8 @@
               </w:rPr>
               <w:drawing>
                 <wp:inline distT="0" distB="0" distL="0" distR="0" wp14:anchorId="50872B97" wp14:editId="6CA01A84">
-                  <wp:extent cx="3497283" cy="2282847"/>
-                  <wp:effectExtent l="0" t="0" r="8255" b="3175"/>
+                  <wp:extent cx="3383859" cy="2208810"/>
+                  <wp:effectExtent l="0" t="0" r="7620" b="1270"/>
                   <wp:docPr id="10" name="Picture 10" descr="\\.psf\Home\Desktop\Screen Shot 2016-11-10 at 9.07.03 PM.png"/>
                   <wp:cNvGraphicFramePr>
                     <a:graphicFrameLocks xmlns:a="http://schemas.openxmlformats.org/drawingml/2006/main" noChangeAspect="1"/>
@@ -2307,7 +2914,7 @@
                         <pic:spPr bwMode="auto">
                           <a:xfrm>
                             <a:off x="0" y="0"/>
-                            <a:ext cx="3549557" cy="2316969"/>
+                            <a:ext cx="3456215" cy="2256041"/>
                           </a:xfrm>
                           <a:prstGeom prst="rect">
                             <a:avLst/>
@@ -2342,7 +2949,7 @@
                 <w:sz w:val="20"/>
                 <w:szCs w:val="20"/>
               </w:rPr>
-              <w:t>Table B</w:t>
+              <w:t>Table C</w:t>
             </w:r>
             <w:r>
               <w:rPr>
@@ -2385,27 +2992,164 @@
       </w:tr>
       <w:tr>
         <w:trPr>
-          <w:trHeight w:val="3120"/>
+          <w:trHeight w:val="3237"/>
           <w:jc w:val="center"/>
         </w:trPr>
         <w:tc>
           <w:tcPr>
-            <w:tcW w:w="7021" w:type="dxa"/>
+            <w:tcW w:w="6845" w:type="dxa"/>
           </w:tcPr>
           <w:p>
             <w:pPr>
+              <w:pStyle w:val="NoSpacing"/>
               <w:rPr>
                 <w:noProof/>
               </w:rPr>
             </w:pPr>
+            <w:r>
+              <w:rPr>
+                <w:noProof/>
+              </w:rPr>
+              <mc:AlternateContent>
+                <mc:Choice Requires="wps">
+                  <w:drawing>
+                    <wp:anchor distT="0" distB="0" distL="114300" distR="114300" simplePos="0" relativeHeight="251704320" behindDoc="0" locked="0" layoutInCell="1" allowOverlap="1">
+                      <wp:simplePos x="0" y="0"/>
+                      <wp:positionH relativeFrom="column">
+                        <wp:posOffset>3182265</wp:posOffset>
+                      </wp:positionH>
+                      <wp:positionV relativeFrom="paragraph">
+                        <wp:posOffset>323792</wp:posOffset>
+                      </wp:positionV>
+                      <wp:extent cx="23751" cy="1490354"/>
+                      <wp:effectExtent l="57150" t="38100" r="71755" b="71755"/>
+                      <wp:wrapNone/>
+                      <wp:docPr id="20" name="Straight Connector 20"/>
+                      <wp:cNvGraphicFramePr/>
+                      <a:graphic xmlns:a="http://schemas.openxmlformats.org/drawingml/2006/main">
+                        <a:graphicData uri="http://schemas.microsoft.com/office/word/2010/wordprocessingShape">
+                          <wps:wsp>
+                            <wps:cNvCnPr/>
+                            <wps:spPr>
+                              <a:xfrm flipH="1" flipV="1">
+                                <a:off x="0" y="0"/>
+                                <a:ext cx="23751" cy="1490354"/>
+                              </a:xfrm>
+                              <a:prstGeom prst="line">
+                                <a:avLst/>
+                              </a:prstGeom>
+                              <a:ln w="12700">
+                                <a:solidFill>
+                                  <a:srgbClr val="FF0000"/>
+                                </a:solidFill>
+                              </a:ln>
+                            </wps:spPr>
+                            <wps:style>
+                              <a:lnRef idx="2">
+                                <a:schemeClr val="accent1"/>
+                              </a:lnRef>
+                              <a:fillRef idx="0">
+                                <a:schemeClr val="accent1"/>
+                              </a:fillRef>
+                              <a:effectRef idx="1">
+                                <a:schemeClr val="accent1"/>
+                              </a:effectRef>
+                              <a:fontRef idx="minor">
+                                <a:schemeClr val="tx1"/>
+                              </a:fontRef>
+                            </wps:style>
+                            <wps:bodyPr/>
+                          </wps:wsp>
+                        </a:graphicData>
+                      </a:graphic>
+                    </wp:anchor>
+                  </w:drawing>
+                </mc:Choice>
+                <mc:Fallback>
+                  <w:pict>
+                    <v:line w14:anchorId="5211823A" id="Straight Connector 20" o:spid="_x0000_s1026" style="position:absolute;flip:x y;z-index:251704320;visibility:visible;mso-wrap-style:square;mso-wrap-distance-left:9pt;mso-wrap-distance-top:0;mso-wrap-distance-right:9pt;mso-wrap-distance-bottom:0;mso-position-horizontal:absolute;mso-position-horizontal-relative:text;mso-position-vertical:absolute;mso-position-vertical-relative:text" from="250.55pt,25.5pt" to="252.4pt,142.85pt" o:gfxdata="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" strokecolor="red" strokeweight="1pt">
+                      <v:shadow on="t" color="black" opacity="24903f" origin=",.5" offset="0,.55556mm"/>
+                    </v:line>
+                  </w:pict>
+                </mc:Fallback>
+              </mc:AlternateContent>
+            </w:r>
+            <w:r>
+              <w:rPr>
+                <w:noProof/>
+              </w:rPr>
+              <mc:AlternateContent>
+                <mc:Choice Requires="wps">
+                  <w:drawing>
+                    <wp:anchor distT="0" distB="0" distL="114300" distR="114300" simplePos="0" relativeHeight="251703296" behindDoc="0" locked="0" layoutInCell="1" allowOverlap="1">
+                      <wp:simplePos x="0" y="0"/>
+                      <wp:positionH relativeFrom="column">
+                        <wp:posOffset>504379</wp:posOffset>
+                      </wp:positionH>
+                      <wp:positionV relativeFrom="paragraph">
+                        <wp:posOffset>1119439</wp:posOffset>
+                      </wp:positionV>
+                      <wp:extent cx="1484415" cy="5938"/>
+                      <wp:effectExtent l="38100" t="38100" r="59055" b="89535"/>
+                      <wp:wrapNone/>
+                      <wp:docPr id="19" name="Straight Connector 19"/>
+                      <wp:cNvGraphicFramePr/>
+                      <a:graphic xmlns:a="http://schemas.openxmlformats.org/drawingml/2006/main">
+                        <a:graphicData uri="http://schemas.microsoft.com/office/word/2010/wordprocessingShape">
+                          <wps:wsp>
+                            <wps:cNvCnPr/>
+                            <wps:spPr>
+                              <a:xfrm>
+                                <a:off x="0" y="0"/>
+                                <a:ext cx="1484415" cy="5938"/>
+                              </a:xfrm>
+                              <a:prstGeom prst="line">
+                                <a:avLst/>
+                              </a:prstGeom>
+                              <a:ln w="12700">
+                                <a:solidFill>
+                                  <a:srgbClr val="FF0000"/>
+                                </a:solidFill>
+                              </a:ln>
+                            </wps:spPr>
+                            <wps:style>
+                              <a:lnRef idx="2">
+                                <a:schemeClr val="accent1"/>
+                              </a:lnRef>
+                              <a:fillRef idx="0">
+                                <a:schemeClr val="accent1"/>
+                              </a:fillRef>
+                              <a:effectRef idx="1">
+                                <a:schemeClr val="accent1"/>
+                              </a:effectRef>
+                              <a:fontRef idx="minor">
+                                <a:schemeClr val="tx1"/>
+                              </a:fontRef>
+                            </wps:style>
+                            <wps:bodyPr/>
+                          </wps:wsp>
+                        </a:graphicData>
+                      </a:graphic>
+                    </wp:anchor>
+                  </w:drawing>
+                </mc:Choice>
+                <mc:Fallback>
+                  <w:pict>
+                    <v:line w14:anchorId="4FCAE691" id="Straight Connector 19" o:spid="_x0000_s1026" style="position:absolute;z-index:251703296;visibility:visible;mso-wrap-style:square;mso-wrap-distance-left:9pt;mso-wrap-distance-top:0;mso-wrap-distance-right:9pt;mso-wrap-distance-bottom:0;mso-position-horizontal:absolute;mso-position-horizontal-relative:text;mso-position-vertical:absolute;mso-position-vertical-relative:text" from="39.7pt,88.15pt" to="156.6pt,88.6pt" o:gfxdata="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" strokecolor="red" strokeweight="1pt">
+                      <v:shadow on="t" color="black" opacity="24903f" origin=",.5" offset="0,.55556mm"/>
+                    </v:line>
+                  </w:pict>
+                </mc:Fallback>
+              </mc:AlternateContent>
+            </w:r>
             <w:r>
               <w:rPr>
                 <w:noProof/>
               </w:rPr>
               <w:drawing>
                 <wp:inline distT="0" distB="0" distL="0" distR="0" wp14:anchorId="552631EA" wp14:editId="3555B081">
-                  <wp:extent cx="4382872" cy="2594758"/>
-                  <wp:effectExtent l="0" t="0" r="0" b="0"/>
+                  <wp:extent cx="4232432" cy="2505694"/>
+                  <wp:effectExtent l="0" t="0" r="0" b="9525"/>
                   <wp:docPr id="4" name="Picture 4" descr="\\.psf\Home\Desktop\Screen Shot 2016-11-10 at 9.08.06 PM.png"/>
                   <wp:cNvGraphicFramePr>
                     <a:graphicFrameLocks xmlns:a="http://schemas.openxmlformats.org/drawingml/2006/main" noChangeAspect="1"/>
@@ -2435,7 +3179,7 @@
                         <pic:spPr bwMode="auto">
                           <a:xfrm>
                             <a:off x="0" y="0"/>
-                            <a:ext cx="4410425" cy="2611070"/>
+                            <a:ext cx="4265270" cy="2525135"/>
                           </a:xfrm>
                           <a:prstGeom prst="rect">
                             <a:avLst/>
@@ -2452,6 +3196,68 @@
               </w:drawing>
             </w:r>
           </w:p>
+          <w:p>
+            <w:pPr>
+              <w:jc w:val="center"/>
+              <w:rPr>
+                <w:noProof/>
+              </w:rPr>
+            </w:pPr>
+            <w:r>
+              <w:rPr>
+                <w:rFonts w:asciiTheme="majorHAnsi" w:hAnsiTheme="majorHAnsi"/>
+                <w:b/>
+                <w:sz w:val="20"/>
+                <w:szCs w:val="20"/>
+              </w:rPr>
+              <w:t>Figure</w:t>
+            </w:r>
+            <w:r>
+              <w:rPr>
+                <w:rFonts w:asciiTheme="majorHAnsi" w:hAnsiTheme="majorHAnsi"/>
+                <w:b/>
+                <w:sz w:val="20"/>
+                <w:szCs w:val="20"/>
+              </w:rPr>
+              <w:t xml:space="preserve"> 4</w:t>
+            </w:r>
+            <w:r>
+              <w:rPr>
+                <w:rFonts w:asciiTheme="majorHAnsi" w:hAnsiTheme="majorHAnsi"/>
+                <w:b/>
+                <w:sz w:val="20"/>
+                <w:szCs w:val="20"/>
+              </w:rPr>
+              <w:t xml:space="preserve"> </w:t>
+            </w:r>
+            <w:r>
+              <w:rPr>
+                <w:rFonts w:asciiTheme="majorHAnsi" w:hAnsiTheme="majorHAnsi"/>
+                <w:b/>
+                <w:sz w:val="20"/>
+                <w:szCs w:val="20"/>
+              </w:rPr>
+              <w:t>–</w:t>
+            </w:r>
+            <w:r>
+              <w:rPr>
+                <w:rFonts w:asciiTheme="majorHAnsi" w:hAnsiTheme="majorHAnsi"/>
+                <w:b/>
+                <w:sz w:val="20"/>
+                <w:szCs w:val="20"/>
+              </w:rPr>
+              <w:t xml:space="preserve"> </w:t>
+            </w:r>
+            <w:r>
+              <w:rPr>
+                <w:rFonts w:asciiTheme="majorHAnsi" w:hAnsiTheme="majorHAnsi"/>
+                <w:b/>
+                <w:sz w:val="20"/>
+                <w:szCs w:val="20"/>
+              </w:rPr>
+              <w:t>Eigenvalue Component Plots</w:t>
+            </w:r>
+          </w:p>
         </w:tc>
       </w:tr>
     </w:tbl>
@@ -2476,18 +3282,167 @@
     <w:p>
       <w:pPr>
         <w:pStyle w:val="NoSpacing"/>
-      </w:pPr>
-      <w:r>
-        <w:t xml:space="preserve">From the Eigenvalues analysis, above we will focus on the first four (4) principal components more closely. In </w:t>
-      </w:r>
-      <w:r>
-        <w:rPr>
-          <w:b/>
-        </w:rPr>
-        <w:t>Graph 2</w:t>
-      </w:r>
-      <w:r>
-        <w:t xml:space="preserve"> shows a matrix plot of component scores between the first four components. The histogram of each component is displayed in the diagonal element of the matrix. This histogram for the first component shows that it is skewed to the right with the fourth component slightly skewed to the left. The second the third component histogram are close to normal distribution. </w:t>
+        <w:jc w:val="both"/>
+      </w:pPr>
+      <w:r>
+        <w:t>From the Eigenvalues analysis,</w:t>
+      </w:r>
+      <w:r>
+        <w:t xml:space="preserve"> above we will focus on the first four (4) principal components more closely.</w:t>
+      </w:r>
+      <w:r>
+        <w:t xml:space="preserve"> Running our model with the four principal components </w:t>
+      </w:r>
+      <w:r>
+        <w:rPr>
+          <w:b/>
+        </w:rPr>
+        <w:t>(Ref: Table D)</w:t>
+      </w:r>
+      <w:r>
+        <w:t xml:space="preserve"> we show that all principal components are</w:t>
+      </w:r>
+      <w:r>
+        <w:t xml:space="preserve"> statistically</w:t>
+      </w:r>
+      <w:r>
+        <w:t xml:space="preserve"> significant</w:t>
+      </w:r>
+      <w:r>
+        <w:t xml:space="preserve"> (p-values &lt; 0.0001)</w:t>
+      </w:r>
+      <w:r>
+        <w:t xml:space="preserve">. </w:t>
+      </w:r>
+      <w:r>
+        <w:t xml:space="preserve">Component patterns shown in </w:t>
+      </w:r>
+      <w:r>
+        <w:rPr>
+          <w:b/>
+        </w:rPr>
+        <w:t>Figure 5</w:t>
+      </w:r>
+      <w:r>
+        <w:t xml:space="preserve"> is a graphical view of </w:t>
+      </w:r>
+      <w:r>
+        <w:t>the first component</w:t>
+      </w:r>
+      <w:r>
+        <w:t xml:space="preserve"> </w:t>
+      </w:r>
+      <w:r>
+        <w:t>with the second component</w:t>
+      </w:r>
+      <w:r>
+        <w:t xml:space="preserve"> from the </w:t>
+      </w:r>
+      <w:r>
+        <w:t>Eigenvectors in table</w:t>
+      </w:r>
+      <w:r>
+        <w:t xml:space="preserve"> </w:t>
+      </w:r>
+      <w:r>
+        <w:t xml:space="preserve">E. From this we see that both </w:t>
+      </w:r>
+      <w:r>
+        <w:t>Magnesium Oxide(</w:t>
+      </w:r>
+      <w:r>
+        <w:t>MG0</w:t>
+      </w:r>
+      <w:r>
+        <w:t>)</w:t>
+      </w:r>
+      <w:r>
+        <w:t xml:space="preserve"> and </w:t>
+      </w:r>
+      <w:r>
+        <w:t>Potassium Oxide(</w:t>
+      </w:r>
+      <w:r>
+        <w:t>K20</w:t>
+      </w:r>
+      <w:r>
+        <w:t>)</w:t>
+      </w:r>
+      <w:r>
+        <w:t xml:space="preserve"> correlates highly with the second </w:t>
+      </w:r>
+      <w:r>
+        <w:lastRenderedPageBreak/>
+        <w:t xml:space="preserve">component.  </w:t>
+      </w:r>
+      <w:r>
+        <w:t xml:space="preserve">Component patterns shown in </w:t>
+      </w:r>
+      <w:r>
+        <w:rPr>
+          <w:b/>
+        </w:rPr>
+        <w:t>Figure 6</w:t>
+      </w:r>
+      <w:r>
+        <w:t xml:space="preserve"> show</w:t>
+      </w:r>
+      <w:r>
+        <w:t xml:space="preserve"> a graphical view of the first component</w:t>
+      </w:r>
+      <w:r>
+        <w:t xml:space="preserve"> with </w:t>
+      </w:r>
+      <w:r>
+        <w:t>the third component</w:t>
+      </w:r>
+      <w:r>
+        <w:t xml:space="preserve">. </w:t>
+      </w:r>
+      <w:r>
+        <w:t xml:space="preserve">Here we see a high correlation with the third component for </w:t>
+      </w:r>
+      <w:r>
+        <w:t>Iron Oxide(</w:t>
+      </w:r>
+      <w:r>
+        <w:t>FE203</w:t>
+      </w:r>
+      <w:r>
+        <w:t>)</w:t>
+      </w:r>
+      <w:r>
+        <w:t xml:space="preserve"> and </w:t>
+      </w:r>
+      <w:r>
+        <w:t>Potassium Oxide(</w:t>
+      </w:r>
+      <w:r>
+        <w:t>K20</w:t>
+      </w:r>
+      <w:r>
+        <w:t>)</w:t>
+      </w:r>
+      <w:r>
+        <w:t>.</w:t>
+      </w:r>
+      <w:r>
+        <w:t xml:space="preserve"> The Eigenvector </w:t>
+      </w:r>
+      <w:r>
+        <w:rPr>
+          <w:b/>
+        </w:rPr>
+        <w:t>Table E</w:t>
+      </w:r>
+      <w:r>
+        <w:t xml:space="preserve"> shows final variables for each principal component with the highlighted boxes</w:t>
+      </w:r>
+      <w:r>
+        <w:t xml:space="preserve"> that is used in the regression equation below</w:t>
+      </w:r>
+      <w:r>
+        <w:t xml:space="preserve">. </w:t>
       </w:r>
     </w:p>
     <w:p>
@@ -2503,7 +3458,8 @@
         <w:tblLook w:val="04A0" w:firstRow="1" w:lastRow="0" w:firstColumn="1" w:lastColumn="0" w:noHBand="0" w:noVBand="1"/>
       </w:tblPr>
       <w:tblGrid>
-        <w:gridCol w:w="5891"/>
+        <w:gridCol w:w="5024"/>
+        <w:gridCol w:w="4326"/>
       </w:tblGrid>
       <w:tr>
         <w:trPr>
@@ -2512,21 +3468,24 @@
         </w:trPr>
         <w:tc>
           <w:tcPr>
-            <w:tcW w:w="5305" w:type="dxa"/>
+            <w:tcW w:w="5035" w:type="dxa"/>
           </w:tcPr>
           <w:p>
             <w:pPr>
               <w:pStyle w:val="NoSpacing"/>
+              <w:rPr>
+                <w:noProof/>
+              </w:rPr>
             </w:pPr>
             <w:r>
               <w:rPr>
                 <w:noProof/>
               </w:rPr>
               <w:drawing>
-                <wp:inline distT="0" distB="0" distL="0" distR="0" wp14:anchorId="33611E2E" wp14:editId="2FCF91F8">
-                  <wp:extent cx="3111335" cy="3083413"/>
-                  <wp:effectExtent l="0" t="0" r="0" b="3175"/>
-                  <wp:docPr id="13" name="Picture 13" descr="\\.psf\Home\Desktop\Screen Shot 2016-11-11 at 11.09.18 PM.png"/>
+                <wp:inline distT="0" distB="0" distL="0" distR="0" wp14:anchorId="7CA47ACA" wp14:editId="4D079B68">
+                  <wp:extent cx="2956956" cy="1919128"/>
+                  <wp:effectExtent l="0" t="0" r="0" b="5080"/>
+                  <wp:docPr id="9" name="Picture 9" descr="\\.psf\Home\Desktop\Screen Shot 2016-11-12 at 12.15.05 PM.png"/>
                   <wp:cNvGraphicFramePr>
                     <a:graphicFrameLocks xmlns:a="http://schemas.openxmlformats.org/drawingml/2006/main" noChangeAspect="1"/>
                   </wp:cNvGraphicFramePr>
@@ -2534,7 +3493,7 @@
                     <a:graphicData uri="http://schemas.openxmlformats.org/drawingml/2006/picture">
                       <pic:pic xmlns:pic="http://schemas.openxmlformats.org/drawingml/2006/picture">
                         <pic:nvPicPr>
-                          <pic:cNvPr id="0" name="Picture 6" descr="\\.psf\Home\Desktop\Screen Shot 2016-11-11 at 11.09.18 PM.png"/>
+                          <pic:cNvPr id="0" name="Picture 1" descr="\\.psf\Home\Desktop\Screen Shot 2016-11-12 at 12.15.05 PM.png"/>
                           <pic:cNvPicPr>
                             <a:picLocks noChangeAspect="1" noChangeArrowheads="1"/>
                           </pic:cNvPicPr>
@@ -2555,7 +3514,7 @@
                         <pic:spPr bwMode="auto">
                           <a:xfrm>
                             <a:off x="0" y="0"/>
-                            <a:ext cx="3137461" cy="3109304"/>
+                            <a:ext cx="2991921" cy="1941821"/>
                           </a:xfrm>
                           <a:prstGeom prst="rect">
                             <a:avLst/>
@@ -2576,68 +3535,45 @@
             <w:pPr>
               <w:pStyle w:val="NoSpacing"/>
               <w:jc w:val="center"/>
+              <w:rPr>
+                <w:b/>
+                <w:noProof/>
+                <w:sz w:val="20"/>
+                <w:szCs w:val="20"/>
+              </w:rPr>
             </w:pPr>
             <w:r>
               <w:rPr>
-                <w:rFonts w:asciiTheme="majorHAnsi" w:hAnsiTheme="majorHAnsi"/>
                 <w:b/>
-                <w:sz w:val="20"/>
-                <w:szCs w:val="20"/>
-              </w:rPr>
-              <w:t>Graph 1</w:t>
-            </w:r>
-            <w:r>
-              <w:rPr>
-                <w:rFonts w:asciiTheme="majorHAnsi" w:hAnsiTheme="majorHAnsi"/>
+                <w:noProof/>
+                <w:sz w:val="20"/>
+                <w:szCs w:val="20"/>
+              </w:rPr>
+              <w:t>Table</w:t>
+            </w:r>
+            <w:r>
+              <w:rPr>
                 <w:b/>
-                <w:sz w:val="20"/>
-                <w:szCs w:val="20"/>
-              </w:rPr>
-              <w:t xml:space="preserve"> </w:t>
-            </w:r>
-            <w:r>
-              <w:rPr>
-                <w:rFonts w:asciiTheme="majorHAnsi" w:hAnsiTheme="majorHAnsi"/>
+                <w:noProof/>
+                <w:sz w:val="20"/>
+                <w:szCs w:val="20"/>
+              </w:rPr>
+              <w:t xml:space="preserve"> D</w:t>
+            </w:r>
+            <w:r>
+              <w:rPr>
                 <w:b/>
-                <w:sz w:val="20"/>
-                <w:szCs w:val="20"/>
-              </w:rPr>
-              <w:t>–</w:t>
-            </w:r>
-            <w:r>
-              <w:rPr>
-                <w:rFonts w:asciiTheme="majorHAnsi" w:hAnsiTheme="majorHAnsi"/>
-                <w:b/>
-                <w:sz w:val="20"/>
-                <w:szCs w:val="20"/>
-              </w:rPr>
-              <w:t xml:space="preserve"> </w:t>
-            </w:r>
-            <w:r>
-              <w:rPr>
-                <w:rFonts w:asciiTheme="majorHAnsi" w:hAnsiTheme="majorHAnsi"/>
-                <w:b/>
-                <w:sz w:val="20"/>
-                <w:szCs w:val="20"/>
-              </w:rPr>
-              <w:t>Component Scores Matrix</w:t>
-            </w:r>
-          </w:p>
-          <w:p>
-            <w:pPr>
-              <w:pStyle w:val="NoSpacing"/>
-            </w:pPr>
+                <w:noProof/>
+                <w:sz w:val="20"/>
+                <w:szCs w:val="20"/>
+              </w:rPr>
+              <w:t xml:space="preserve"> - Principal component Parameter Estimates</w:t>
+            </w:r>
           </w:p>
         </w:tc>
-      </w:tr>
-      <w:tr>
-        <w:trPr>
-          <w:trHeight w:val="3443"/>
-          <w:jc w:val="center"/>
-        </w:trPr>
         <w:tc>
           <w:tcPr>
-            <w:tcW w:w="5305" w:type="dxa"/>
+            <w:tcW w:w="4315" w:type="dxa"/>
           </w:tcPr>
           <w:p>
             <w:pPr>
@@ -2650,11 +3586,606 @@
               <w:rPr>
                 <w:noProof/>
               </w:rPr>
+              <mc:AlternateContent>
+                <mc:Choice Requires="wps">
+                  <w:drawing>
+                    <wp:anchor distT="0" distB="0" distL="114300" distR="114300" simplePos="0" relativeHeight="251712512" behindDoc="0" locked="0" layoutInCell="1" allowOverlap="1">
+                      <wp:simplePos x="0" y="0"/>
+                      <wp:positionH relativeFrom="column">
+                        <wp:posOffset>1742061</wp:posOffset>
+                      </wp:positionH>
+                      <wp:positionV relativeFrom="paragraph">
+                        <wp:posOffset>974189</wp:posOffset>
+                      </wp:positionV>
+                      <wp:extent cx="404107" cy="196495"/>
+                      <wp:effectExtent l="57150" t="19050" r="72390" b="89535"/>
+                      <wp:wrapNone/>
+                      <wp:docPr id="26" name="Rectangle 26"/>
+                      <wp:cNvGraphicFramePr/>
+                      <a:graphic xmlns:a="http://schemas.openxmlformats.org/drawingml/2006/main">
+                        <a:graphicData uri="http://schemas.microsoft.com/office/word/2010/wordprocessingShape">
+                          <wps:wsp>
+                            <wps:cNvSpPr/>
+                            <wps:spPr>
+                              <a:xfrm>
+                                <a:off x="0" y="0"/>
+                                <a:ext cx="404107" cy="196495"/>
+                              </a:xfrm>
+                              <a:prstGeom prst="rect">
+                                <a:avLst/>
+                              </a:prstGeom>
+                              <a:noFill/>
+                              <a:ln>
+                                <a:solidFill>
+                                  <a:srgbClr val="FF0000"/>
+                                </a:solidFill>
+                              </a:ln>
+                            </wps:spPr>
+                            <wps:style>
+                              <a:lnRef idx="1">
+                                <a:schemeClr val="accent1"/>
+                              </a:lnRef>
+                              <a:fillRef idx="3">
+                                <a:schemeClr val="accent1"/>
+                              </a:fillRef>
+                              <a:effectRef idx="2">
+                                <a:schemeClr val="accent1"/>
+                              </a:effectRef>
+                              <a:fontRef idx="minor">
+                                <a:schemeClr val="lt1"/>
+                              </a:fontRef>
+                            </wps:style>
+                            <wps:bodyPr rot="0" spcFirstLastPara="0" vertOverflow="overflow" horzOverflow="overflow" vert="horz" wrap="square" lIns="91440" tIns="45720" rIns="91440" bIns="45720" numCol="1" spcCol="0" rtlCol="0" fromWordArt="0" anchor="ctr" anchorCtr="0" forceAA="0" compatLnSpc="1">
+                              <a:prstTxWarp prst="textNoShape">
+                                <a:avLst/>
+                              </a:prstTxWarp>
+                              <a:noAutofit/>
+                            </wps:bodyPr>
+                          </wps:wsp>
+                        </a:graphicData>
+                      </a:graphic>
+                    </wp:anchor>
+                  </w:drawing>
+                </mc:Choice>
+                <mc:Fallback>
+                  <w:pict>
+                    <v:rect w14:anchorId="3972A6A0" id="Rectangle 26" o:spid="_x0000_s1026" style="position:absolute;margin-left:137.15pt;margin-top:76.7pt;width:31.8pt;height:15.45pt;z-index:251712512;visibility:visible;mso-wrap-style:square;mso-wrap-distance-left:9pt;mso-wrap-distance-top:0;mso-wrap-distance-right:9pt;mso-wrap-distance-bottom:0;mso-position-horizontal:absolute;mso-position-horizontal-relative:text;mso-position-vertical:absolute;mso-position-vertical-relative:text;v-text-anchor:middle" o:gfxdata="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" filled="f" strokecolor="red">
+                      <v:shadow on="t" color="black" opacity="22937f" origin=",.5" offset="0,.63889mm"/>
+                    </v:rect>
+                  </w:pict>
+                </mc:Fallback>
+              </mc:AlternateContent>
+            </w:r>
+            <w:r>
+              <w:rPr>
+                <w:noProof/>
+              </w:rPr>
+              <mc:AlternateContent>
+                <mc:Choice Requires="wps">
+                  <w:drawing>
+                    <wp:anchor distT="0" distB="0" distL="114300" distR="114300" simplePos="0" relativeHeight="251711488" behindDoc="0" locked="0" layoutInCell="1" allowOverlap="1">
+                      <wp:simplePos x="0" y="0"/>
+                      <wp:positionH relativeFrom="column">
+                        <wp:posOffset>1314895</wp:posOffset>
+                      </wp:positionH>
+                      <wp:positionV relativeFrom="paragraph">
+                        <wp:posOffset>1342877</wp:posOffset>
+                      </wp:positionV>
+                      <wp:extent cx="415637" cy="172192"/>
+                      <wp:effectExtent l="57150" t="19050" r="80010" b="94615"/>
+                      <wp:wrapNone/>
+                      <wp:docPr id="25" name="Rectangle 25"/>
+                      <wp:cNvGraphicFramePr/>
+                      <a:graphic xmlns:a="http://schemas.openxmlformats.org/drawingml/2006/main">
+                        <a:graphicData uri="http://schemas.microsoft.com/office/word/2010/wordprocessingShape">
+                          <wps:wsp>
+                            <wps:cNvSpPr/>
+                            <wps:spPr>
+                              <a:xfrm>
+                                <a:off x="0" y="0"/>
+                                <a:ext cx="415637" cy="172192"/>
+                              </a:xfrm>
+                              <a:prstGeom prst="rect">
+                                <a:avLst/>
+                              </a:prstGeom>
+                              <a:noFill/>
+                              <a:ln>
+                                <a:solidFill>
+                                  <a:srgbClr val="FF0000"/>
+                                </a:solidFill>
+                              </a:ln>
+                            </wps:spPr>
+                            <wps:style>
+                              <a:lnRef idx="1">
+                                <a:schemeClr val="accent1"/>
+                              </a:lnRef>
+                              <a:fillRef idx="3">
+                                <a:schemeClr val="accent1"/>
+                              </a:fillRef>
+                              <a:effectRef idx="2">
+                                <a:schemeClr val="accent1"/>
+                              </a:effectRef>
+                              <a:fontRef idx="minor">
+                                <a:schemeClr val="lt1"/>
+                              </a:fontRef>
+                            </wps:style>
+                            <wps:bodyPr rot="0" spcFirstLastPara="0" vertOverflow="overflow" horzOverflow="overflow" vert="horz" wrap="square" lIns="91440" tIns="45720" rIns="91440" bIns="45720" numCol="1" spcCol="0" rtlCol="0" fromWordArt="0" anchor="ctr" anchorCtr="0" forceAA="0" compatLnSpc="1">
+                              <a:prstTxWarp prst="textNoShape">
+                                <a:avLst/>
+                              </a:prstTxWarp>
+                              <a:noAutofit/>
+                            </wps:bodyPr>
+                          </wps:wsp>
+                        </a:graphicData>
+                      </a:graphic>
+                    </wp:anchor>
+                  </w:drawing>
+                </mc:Choice>
+                <mc:Fallback>
+                  <w:pict>
+                    <v:rect w14:anchorId="16C66E30" id="Rectangle 25" o:spid="_x0000_s1026" style="position:absolute;margin-left:103.55pt;margin-top:105.75pt;width:32.75pt;height:13.55pt;z-index:251711488;visibility:visible;mso-wrap-style:square;mso-wrap-distance-left:9pt;mso-wrap-distance-top:0;mso-wrap-distance-right:9pt;mso-wrap-distance-bottom:0;mso-position-horizontal:absolute;mso-position-horizontal-relative:text;mso-position-vertical:absolute;mso-position-vertical-relative:text;v-text-anchor:middle" o:gfxdata="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" filled="f" strokecolor="red">
+                      <v:shadow on="t" color="black" opacity="22937f" origin=",.5" offset="0,.63889mm"/>
+                    </v:rect>
+                  </w:pict>
+                </mc:Fallback>
+              </mc:AlternateContent>
+            </w:r>
+            <w:r>
+              <w:rPr>
+                <w:noProof/>
+              </w:rPr>
+              <mc:AlternateContent>
+                <mc:Choice Requires="wps">
+                  <w:drawing>
+                    <wp:anchor distT="0" distB="0" distL="114300" distR="114300" simplePos="0" relativeHeight="251710464" behindDoc="0" locked="0" layoutInCell="1" allowOverlap="1">
+                      <wp:simplePos x="0" y="0"/>
+                      <wp:positionH relativeFrom="column">
+                        <wp:posOffset>1326771</wp:posOffset>
+                      </wp:positionH>
+                      <wp:positionV relativeFrom="paragraph">
+                        <wp:posOffset>1705074</wp:posOffset>
+                      </wp:positionV>
+                      <wp:extent cx="415636" cy="172778"/>
+                      <wp:effectExtent l="57150" t="19050" r="80010" b="93980"/>
+                      <wp:wrapNone/>
+                      <wp:docPr id="24" name="Rectangle 24"/>
+                      <wp:cNvGraphicFramePr/>
+                      <a:graphic xmlns:a="http://schemas.openxmlformats.org/drawingml/2006/main">
+                        <a:graphicData uri="http://schemas.microsoft.com/office/word/2010/wordprocessingShape">
+                          <wps:wsp>
+                            <wps:cNvSpPr/>
+                            <wps:spPr>
+                              <a:xfrm>
+                                <a:off x="0" y="0"/>
+                                <a:ext cx="415636" cy="172778"/>
+                              </a:xfrm>
+                              <a:prstGeom prst="rect">
+                                <a:avLst/>
+                              </a:prstGeom>
+                              <a:noFill/>
+                              <a:ln>
+                                <a:solidFill>
+                                  <a:srgbClr val="FF0000"/>
+                                </a:solidFill>
+                              </a:ln>
+                            </wps:spPr>
+                            <wps:style>
+                              <a:lnRef idx="1">
+                                <a:schemeClr val="accent1"/>
+                              </a:lnRef>
+                              <a:fillRef idx="3">
+                                <a:schemeClr val="accent1"/>
+                              </a:fillRef>
+                              <a:effectRef idx="2">
+                                <a:schemeClr val="accent1"/>
+                              </a:effectRef>
+                              <a:fontRef idx="minor">
+                                <a:schemeClr val="lt1"/>
+                              </a:fontRef>
+                            </wps:style>
+                            <wps:bodyPr rot="0" spcFirstLastPara="0" vertOverflow="overflow" horzOverflow="overflow" vert="horz" wrap="square" lIns="91440" tIns="45720" rIns="91440" bIns="45720" numCol="1" spcCol="0" rtlCol="0" fromWordArt="0" anchor="ctr" anchorCtr="0" forceAA="0" compatLnSpc="1">
+                              <a:prstTxWarp prst="textNoShape">
+                                <a:avLst/>
+                              </a:prstTxWarp>
+                              <a:noAutofit/>
+                            </wps:bodyPr>
+                          </wps:wsp>
+                        </a:graphicData>
+                      </a:graphic>
+                      <wp14:sizeRelH relativeFrom="margin">
+                        <wp14:pctWidth>0</wp14:pctWidth>
+                      </wp14:sizeRelH>
+                    </wp:anchor>
+                  </w:drawing>
+                </mc:Choice>
+                <mc:Fallback>
+                  <w:pict>
+                    <v:rect w14:anchorId="4634FA6A" id="Rectangle 24" o:spid="_x0000_s1026" style="position:absolute;margin-left:104.45pt;margin-top:134.25pt;width:32.75pt;height:13.6pt;z-index:251710464;visibility:visible;mso-wrap-style:square;mso-width-percent:0;mso-wrap-distance-left:9pt;mso-wrap-distance-top:0;mso-wrap-distance-right:9pt;mso-wrap-distance-bottom:0;mso-position-horizontal:absolute;mso-position-horizontal-relative:text;mso-position-vertical:absolute;mso-position-vertical-relative:text;mso-width-percent:0;mso-width-relative:margin;v-text-anchor:middle" o:gfxdata="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" filled="f" strokecolor="red">
+                      <v:shadow on="t" color="black" opacity="22937f" origin=",.5" offset="0,.63889mm"/>
+                    </v:rect>
+                  </w:pict>
+                </mc:Fallback>
+              </mc:AlternateContent>
+            </w:r>
+            <w:r>
+              <w:rPr>
+                <w:noProof/>
+              </w:rPr>
+              <mc:AlternateContent>
+                <mc:Choice Requires="wps">
+                  <w:drawing>
+                    <wp:anchor distT="0" distB="0" distL="114300" distR="114300" simplePos="0" relativeHeight="251709440" behindDoc="0" locked="0" layoutInCell="1" allowOverlap="1">
+                      <wp:simplePos x="0" y="0"/>
+                      <wp:positionH relativeFrom="column">
+                        <wp:posOffset>887384</wp:posOffset>
+                      </wp:positionH>
+                      <wp:positionV relativeFrom="paragraph">
+                        <wp:posOffset>1152871</wp:posOffset>
+                      </wp:positionV>
+                      <wp:extent cx="409698" cy="201881"/>
+                      <wp:effectExtent l="57150" t="19050" r="85725" b="103505"/>
+                      <wp:wrapNone/>
+                      <wp:docPr id="23" name="Rectangle 23"/>
+                      <wp:cNvGraphicFramePr/>
+                      <a:graphic xmlns:a="http://schemas.openxmlformats.org/drawingml/2006/main">
+                        <a:graphicData uri="http://schemas.microsoft.com/office/word/2010/wordprocessingShape">
+                          <wps:wsp>
+                            <wps:cNvSpPr/>
+                            <wps:spPr>
+                              <a:xfrm>
+                                <a:off x="0" y="0"/>
+                                <a:ext cx="409698" cy="201881"/>
+                              </a:xfrm>
+                              <a:prstGeom prst="rect">
+                                <a:avLst/>
+                              </a:prstGeom>
+                              <a:noFill/>
+                              <a:ln>
+                                <a:solidFill>
+                                  <a:srgbClr val="FF0000"/>
+                                </a:solidFill>
+                              </a:ln>
+                            </wps:spPr>
+                            <wps:style>
+                              <a:lnRef idx="1">
+                                <a:schemeClr val="accent1"/>
+                              </a:lnRef>
+                              <a:fillRef idx="3">
+                                <a:schemeClr val="accent1"/>
+                              </a:fillRef>
+                              <a:effectRef idx="2">
+                                <a:schemeClr val="accent1"/>
+                              </a:effectRef>
+                              <a:fontRef idx="minor">
+                                <a:schemeClr val="lt1"/>
+                              </a:fontRef>
+                            </wps:style>
+                            <wps:bodyPr rot="0" spcFirstLastPara="0" vertOverflow="overflow" horzOverflow="overflow" vert="horz" wrap="square" lIns="91440" tIns="45720" rIns="91440" bIns="45720" numCol="1" spcCol="0" rtlCol="0" fromWordArt="0" anchor="ctr" anchorCtr="0" forceAA="0" compatLnSpc="1">
+                              <a:prstTxWarp prst="textNoShape">
+                                <a:avLst/>
+                              </a:prstTxWarp>
+                              <a:noAutofit/>
+                            </wps:bodyPr>
+                          </wps:wsp>
+                        </a:graphicData>
+                      </a:graphic>
+                    </wp:anchor>
+                  </w:drawing>
+                </mc:Choice>
+                <mc:Fallback>
+                  <w:pict>
+                    <v:rect w14:anchorId="0EDB839B" id="Rectangle 23" o:spid="_x0000_s1026" style="position:absolute;margin-left:69.85pt;margin-top:90.8pt;width:32.25pt;height:15.9pt;z-index:251709440;visibility:visible;mso-wrap-style:square;mso-wrap-distance-left:9pt;mso-wrap-distance-top:0;mso-wrap-distance-right:9pt;mso-wrap-distance-bottom:0;mso-position-horizontal:absolute;mso-position-horizontal-relative:text;mso-position-vertical:absolute;mso-position-vertical-relative:text;v-text-anchor:middle" o:gfxdata="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" filled="f" strokecolor="red">
+                      <v:shadow on="t" color="black" opacity="22937f" origin=",.5" offset="0,.63889mm"/>
+                    </v:rect>
+                  </w:pict>
+                </mc:Fallback>
+              </mc:AlternateContent>
+            </w:r>
+            <w:r>
+              <w:rPr>
+                <w:noProof/>
+              </w:rPr>
+              <mc:AlternateContent>
+                <mc:Choice Requires="wps">
+                  <w:drawing>
+                    <wp:anchor distT="0" distB="0" distL="114300" distR="114300" simplePos="0" relativeHeight="251708416" behindDoc="0" locked="0" layoutInCell="1" allowOverlap="1">
+                      <wp:simplePos x="0" y="0"/>
+                      <wp:positionH relativeFrom="column">
+                        <wp:posOffset>899259</wp:posOffset>
+                      </wp:positionH>
+                      <wp:positionV relativeFrom="paragraph">
+                        <wp:posOffset>623867</wp:posOffset>
+                      </wp:positionV>
+                      <wp:extent cx="409699" cy="178682"/>
+                      <wp:effectExtent l="57150" t="19050" r="85725" b="88265"/>
+                      <wp:wrapNone/>
+                      <wp:docPr id="22" name="Rectangle 22"/>
+                      <wp:cNvGraphicFramePr/>
+                      <a:graphic xmlns:a="http://schemas.openxmlformats.org/drawingml/2006/main">
+                        <a:graphicData uri="http://schemas.microsoft.com/office/word/2010/wordprocessingShape">
+                          <wps:wsp>
+                            <wps:cNvSpPr/>
+                            <wps:spPr>
+                              <a:xfrm>
+                                <a:off x="0" y="0"/>
+                                <a:ext cx="409699" cy="178682"/>
+                              </a:xfrm>
+                              <a:prstGeom prst="rect">
+                                <a:avLst/>
+                              </a:prstGeom>
+                              <a:noFill/>
+                              <a:ln>
+                                <a:solidFill>
+                                  <a:srgbClr val="FF0000"/>
+                                </a:solidFill>
+                              </a:ln>
+                            </wps:spPr>
+                            <wps:style>
+                              <a:lnRef idx="1">
+                                <a:schemeClr val="accent1"/>
+                              </a:lnRef>
+                              <a:fillRef idx="3">
+                                <a:schemeClr val="accent1"/>
+                              </a:fillRef>
+                              <a:effectRef idx="2">
+                                <a:schemeClr val="accent1"/>
+                              </a:effectRef>
+                              <a:fontRef idx="minor">
+                                <a:schemeClr val="lt1"/>
+                              </a:fontRef>
+                            </wps:style>
+                            <wps:bodyPr rot="0" spcFirstLastPara="0" vertOverflow="overflow" horzOverflow="overflow" vert="horz" wrap="square" lIns="91440" tIns="45720" rIns="91440" bIns="45720" numCol="1" spcCol="0" rtlCol="0" fromWordArt="0" anchor="ctr" anchorCtr="0" forceAA="0" compatLnSpc="1">
+                              <a:prstTxWarp prst="textNoShape">
+                                <a:avLst/>
+                              </a:prstTxWarp>
+                              <a:noAutofit/>
+                            </wps:bodyPr>
+                          </wps:wsp>
+                        </a:graphicData>
+                      </a:graphic>
+                    </wp:anchor>
+                  </w:drawing>
+                </mc:Choice>
+                <mc:Fallback>
+                  <w:pict>
+                    <v:rect w14:anchorId="0CE70ED6" id="Rectangle 22" o:spid="_x0000_s1026" style="position:absolute;margin-left:70.8pt;margin-top:49.1pt;width:32.25pt;height:14.05pt;z-index:251708416;visibility:visible;mso-wrap-style:square;mso-wrap-distance-left:9pt;mso-wrap-distance-top:0;mso-wrap-distance-right:9pt;mso-wrap-distance-bottom:0;mso-position-horizontal:absolute;mso-position-horizontal-relative:text;mso-position-vertical:absolute;mso-position-vertical-relative:text;v-text-anchor:middle" o:gfxdata="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" filled="f" strokecolor="red">
+                      <v:shadow on="t" color="black" opacity="22937f" origin=",.5" offset="0,.63889mm"/>
+                    </v:rect>
+                  </w:pict>
+                </mc:Fallback>
+              </mc:AlternateContent>
+            </w:r>
+            <w:r>
+              <w:rPr>
+                <w:noProof/>
+              </w:rPr>
+              <mc:AlternateContent>
+                <mc:Choice Requires="wps">
+                  <w:drawing>
+                    <wp:anchor distT="0" distB="0" distL="114300" distR="114300" simplePos="0" relativeHeight="251707392" behindDoc="0" locked="0" layoutInCell="1" allowOverlap="1">
+                      <wp:simplePos x="0" y="0"/>
+                      <wp:positionH relativeFrom="column">
+                        <wp:posOffset>477685</wp:posOffset>
+                      </wp:positionH>
+                      <wp:positionV relativeFrom="paragraph">
+                        <wp:posOffset>1503193</wp:posOffset>
+                      </wp:positionV>
+                      <wp:extent cx="403192" cy="201881"/>
+                      <wp:effectExtent l="57150" t="19050" r="73660" b="103505"/>
+                      <wp:wrapNone/>
+                      <wp:docPr id="21" name="Rectangle 21"/>
+                      <wp:cNvGraphicFramePr/>
+                      <a:graphic xmlns:a="http://schemas.openxmlformats.org/drawingml/2006/main">
+                        <a:graphicData uri="http://schemas.microsoft.com/office/word/2010/wordprocessingShape">
+                          <wps:wsp>
+                            <wps:cNvSpPr/>
+                            <wps:spPr>
+                              <a:xfrm>
+                                <a:off x="0" y="0"/>
+                                <a:ext cx="403192" cy="201881"/>
+                              </a:xfrm>
+                              <a:prstGeom prst="rect">
+                                <a:avLst/>
+                              </a:prstGeom>
+                              <a:noFill/>
+                              <a:ln>
+                                <a:solidFill>
+                                  <a:srgbClr val="FF0000"/>
+                                </a:solidFill>
+                              </a:ln>
+                            </wps:spPr>
+                            <wps:style>
+                              <a:lnRef idx="1">
+                                <a:schemeClr val="accent1"/>
+                              </a:lnRef>
+                              <a:fillRef idx="3">
+                                <a:schemeClr val="accent1"/>
+                              </a:fillRef>
+                              <a:effectRef idx="2">
+                                <a:schemeClr val="accent1"/>
+                              </a:effectRef>
+                              <a:fontRef idx="minor">
+                                <a:schemeClr val="lt1"/>
+                              </a:fontRef>
+                            </wps:style>
+                            <wps:bodyPr rot="0" spcFirstLastPara="0" vertOverflow="overflow" horzOverflow="overflow" vert="horz" wrap="square" lIns="91440" tIns="45720" rIns="91440" bIns="45720" numCol="1" spcCol="0" rtlCol="0" fromWordArt="0" anchor="ctr" anchorCtr="0" forceAA="0" compatLnSpc="1">
+                              <a:prstTxWarp prst="textNoShape">
+                                <a:avLst/>
+                              </a:prstTxWarp>
+                              <a:noAutofit/>
+                            </wps:bodyPr>
+                          </wps:wsp>
+                        </a:graphicData>
+                      </a:graphic>
+                    </wp:anchor>
+                  </w:drawing>
+                </mc:Choice>
+                <mc:Fallback>
+                  <w:pict>
+                    <v:rect w14:anchorId="4A982691" id="Rectangle 21" o:spid="_x0000_s1026" style="position:absolute;margin-left:37.6pt;margin-top:118.35pt;width:31.75pt;height:15.9pt;z-index:251707392;visibility:visible;mso-wrap-style:square;mso-wrap-distance-left:9pt;mso-wrap-distance-top:0;mso-wrap-distance-right:9pt;mso-wrap-distance-bottom:0;mso-position-horizontal:absolute;mso-position-horizontal-relative:text;mso-position-vertical:absolute;mso-position-vertical-relative:text;v-text-anchor:middle" o:gfxdata="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" filled="f" strokecolor="red">
+                      <v:shadow on="t" color="black" opacity="22937f" origin=",.5" offset="0,.63889mm"/>
+                    </v:rect>
+                  </w:pict>
+                </mc:Fallback>
+              </mc:AlternateContent>
+            </w:r>
+            <w:r>
+              <w:rPr>
+                <w:noProof/>
+              </w:rPr>
+              <mc:AlternateContent>
+                <mc:Choice Requires="wps">
+                  <w:drawing>
+                    <wp:anchor distT="0" distB="0" distL="114300" distR="114300" simplePos="0" relativeHeight="251706368" behindDoc="0" locked="0" layoutInCell="1" allowOverlap="1">
+                      <wp:simplePos x="0" y="0"/>
+                      <wp:positionH relativeFrom="column">
+                        <wp:posOffset>459872</wp:posOffset>
+                      </wp:positionH>
+                      <wp:positionV relativeFrom="paragraph">
+                        <wp:posOffset>790674</wp:posOffset>
+                      </wp:positionV>
+                      <wp:extent cx="421450" cy="184067"/>
+                      <wp:effectExtent l="57150" t="19050" r="74295" b="102235"/>
+                      <wp:wrapNone/>
+                      <wp:docPr id="14" name="Rectangle 14"/>
+                      <wp:cNvGraphicFramePr/>
+                      <a:graphic xmlns:a="http://schemas.openxmlformats.org/drawingml/2006/main">
+                        <a:graphicData uri="http://schemas.microsoft.com/office/word/2010/wordprocessingShape">
+                          <wps:wsp>
+                            <wps:cNvSpPr/>
+                            <wps:spPr>
+                              <a:xfrm>
+                                <a:off x="0" y="0"/>
+                                <a:ext cx="421450" cy="184067"/>
+                              </a:xfrm>
+                              <a:prstGeom prst="rect">
+                                <a:avLst/>
+                              </a:prstGeom>
+                              <a:noFill/>
+                              <a:ln>
+                                <a:solidFill>
+                                  <a:srgbClr val="FF0000"/>
+                                </a:solidFill>
+                              </a:ln>
+                            </wps:spPr>
+                            <wps:style>
+                              <a:lnRef idx="1">
+                                <a:schemeClr val="accent1"/>
+                              </a:lnRef>
+                              <a:fillRef idx="3">
+                                <a:schemeClr val="accent1"/>
+                              </a:fillRef>
+                              <a:effectRef idx="2">
+                                <a:schemeClr val="accent1"/>
+                              </a:effectRef>
+                              <a:fontRef idx="minor">
+                                <a:schemeClr val="lt1"/>
+                              </a:fontRef>
+                            </wps:style>
+                            <wps:bodyPr rot="0" spcFirstLastPara="0" vertOverflow="overflow" horzOverflow="overflow" vert="horz" wrap="square" lIns="91440" tIns="45720" rIns="91440" bIns="45720" numCol="1" spcCol="0" rtlCol="0" fromWordArt="0" anchor="ctr" anchorCtr="0" forceAA="0" compatLnSpc="1">
+                              <a:prstTxWarp prst="textNoShape">
+                                <a:avLst/>
+                              </a:prstTxWarp>
+                              <a:noAutofit/>
+                            </wps:bodyPr>
+                          </wps:wsp>
+                        </a:graphicData>
+                      </a:graphic>
+                    </wp:anchor>
+                  </w:drawing>
+                </mc:Choice>
+                <mc:Fallback>
+                  <w:pict>
+                    <v:rect w14:anchorId="197E2098" id="Rectangle 14" o:spid="_x0000_s1026" style="position:absolute;margin-left:36.2pt;margin-top:62.25pt;width:33.2pt;height:14.5pt;z-index:251706368;visibility:visible;mso-wrap-style:square;mso-wrap-distance-left:9pt;mso-wrap-distance-top:0;mso-wrap-distance-right:9pt;mso-wrap-distance-bottom:0;mso-position-horizontal:absolute;mso-position-horizontal-relative:text;mso-position-vertical:absolute;mso-position-vertical-relative:text;v-text-anchor:middle" o:gfxdata="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" filled="f" strokecolor="red">
+                      <v:shadow on="t" color="black" opacity="22937f" origin=",.5" offset="0,.63889mm"/>
+                    </v:rect>
+                  </w:pict>
+                </mc:Fallback>
+              </mc:AlternateContent>
+            </w:r>
+            <w:r>
+              <w:rPr>
+                <w:noProof/>
+              </w:rPr>
+              <mc:AlternateContent>
+                <mc:Choice Requires="wps">
+                  <w:drawing>
+                    <wp:anchor distT="0" distB="0" distL="114300" distR="114300" simplePos="0" relativeHeight="251705344" behindDoc="0" locked="0" layoutInCell="1" allowOverlap="1">
+                      <wp:simplePos x="0" y="0"/>
+                      <wp:positionH relativeFrom="column">
+                        <wp:posOffset>471747</wp:posOffset>
+                      </wp:positionH>
+                      <wp:positionV relativeFrom="paragraph">
+                        <wp:posOffset>440352</wp:posOffset>
+                      </wp:positionV>
+                      <wp:extent cx="409699" cy="184067"/>
+                      <wp:effectExtent l="57150" t="19050" r="85725" b="102235"/>
+                      <wp:wrapNone/>
+                      <wp:docPr id="12" name="Rectangle 12"/>
+                      <wp:cNvGraphicFramePr/>
+                      <a:graphic xmlns:a="http://schemas.openxmlformats.org/drawingml/2006/main">
+                        <a:graphicData uri="http://schemas.microsoft.com/office/word/2010/wordprocessingShape">
+                          <wps:wsp>
+                            <wps:cNvSpPr/>
+                            <wps:spPr>
+                              <a:xfrm>
+                                <a:off x="0" y="0"/>
+                                <a:ext cx="409699" cy="184067"/>
+                              </a:xfrm>
+                              <a:prstGeom prst="rect">
+                                <a:avLst/>
+                              </a:prstGeom>
+                              <a:noFill/>
+                              <a:ln>
+                                <a:solidFill>
+                                  <a:srgbClr val="FF0000"/>
+                                </a:solidFill>
+                              </a:ln>
+                            </wps:spPr>
+                            <wps:style>
+                              <a:lnRef idx="1">
+                                <a:schemeClr val="accent1"/>
+                              </a:lnRef>
+                              <a:fillRef idx="3">
+                                <a:schemeClr val="accent1"/>
+                              </a:fillRef>
+                              <a:effectRef idx="2">
+                                <a:schemeClr val="accent1"/>
+                              </a:effectRef>
+                              <a:fontRef idx="minor">
+                                <a:schemeClr val="lt1"/>
+                              </a:fontRef>
+                            </wps:style>
+                            <wps:bodyPr rot="0" spcFirstLastPara="0" vertOverflow="overflow" horzOverflow="overflow" vert="horz" wrap="square" lIns="91440" tIns="45720" rIns="91440" bIns="45720" numCol="1" spcCol="0" rtlCol="0" fromWordArt="0" anchor="ctr" anchorCtr="0" forceAA="0" compatLnSpc="1">
+                              <a:prstTxWarp prst="textNoShape">
+                                <a:avLst/>
+                              </a:prstTxWarp>
+                              <a:noAutofit/>
+                            </wps:bodyPr>
+                          </wps:wsp>
+                        </a:graphicData>
+                      </a:graphic>
+                    </wp:anchor>
+                  </w:drawing>
+                </mc:Choice>
+                <mc:Fallback>
+                  <w:pict>
+                    <v:rect w14:anchorId="058DDBDE" id="Rectangle 12" o:spid="_x0000_s1026" style="position:absolute;margin-left:37.15pt;margin-top:34.65pt;width:32.25pt;height:14.5pt;z-index:251705344;visibility:visible;mso-wrap-style:square;mso-wrap-distance-left:9pt;mso-wrap-distance-top:0;mso-wrap-distance-right:9pt;mso-wrap-distance-bottom:0;mso-position-horizontal:absolute;mso-position-horizontal-relative:text;mso-position-vertical:absolute;mso-position-vertical-relative:text;v-text-anchor:middle" o:gfxdata="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" filled="f" strokecolor="red">
+                      <v:shadow on="t" color="black" opacity="22937f" origin=",.5" offset="0,.63889mm"/>
+                    </v:rect>
+                  </w:pict>
+                </mc:Fallback>
+              </mc:AlternateContent>
+            </w:r>
+            <w:r>
+              <w:rPr>
+                <w:noProof/>
+              </w:rPr>
               <w:drawing>
-                <wp:inline distT="0" distB="0" distL="0" distR="0">
-                  <wp:extent cx="3604161" cy="2339178"/>
-                  <wp:effectExtent l="0" t="0" r="0" b="4445"/>
-                  <wp:docPr id="9" name="Picture 9" descr="\\.psf\Home\Desktop\Screen Shot 2016-11-12 at 12.15.05 PM.png"/>
+                <wp:inline distT="0" distB="0" distL="0" distR="0" wp14:anchorId="40F0D8DC" wp14:editId="72BC518D">
+                  <wp:extent cx="2306232" cy="1989117"/>
+                  <wp:effectExtent l="0" t="0" r="0" b="0"/>
+                  <wp:docPr id="11" name="Picture 11" descr="\\.psf\Home\Desktop\Screen Shot 2016-11-12 at 12.15.27 PM.png"/>
                   <wp:cNvGraphicFramePr>
                     <a:graphicFrameLocks xmlns:a="http://schemas.openxmlformats.org/drawingml/2006/main" noChangeAspect="1"/>
                   </wp:cNvGraphicFramePr>
@@ -2662,7 +4193,7 @@
                     <a:graphicData uri="http://schemas.openxmlformats.org/drawingml/2006/picture">
                       <pic:pic xmlns:pic="http://schemas.openxmlformats.org/drawingml/2006/picture">
                         <pic:nvPicPr>
-                          <pic:cNvPr id="0" name="Picture 1" descr="\\.psf\Home\Desktop\Screen Shot 2016-11-12 at 12.15.05 PM.png"/>
+                          <pic:cNvPr id="0" name="Picture 2" descr="\\.psf\Home\Desktop\Screen Shot 2016-11-12 at 12.15.27 PM.png"/>
                           <pic:cNvPicPr>
                             <a:picLocks noChangeAspect="1" noChangeArrowheads="1"/>
                           </pic:cNvPicPr>
@@ -2683,7 +4214,7 @@
                         <pic:spPr bwMode="auto">
                           <a:xfrm>
                             <a:off x="0" y="0"/>
-                            <a:ext cx="3637258" cy="2360658"/>
+                            <a:ext cx="2327758" cy="2007683"/>
                           </a:xfrm>
                           <a:prstGeom prst="rect">
                             <a:avLst/>
@@ -2700,20 +4231,60 @@
               </w:drawing>
             </w:r>
           </w:p>
+          <w:p>
+            <w:pPr>
+              <w:pStyle w:val="NoSpacing"/>
+              <w:jc w:val="center"/>
+              <w:rPr>
+                <w:b/>
+                <w:noProof/>
+                <w:sz w:val="20"/>
+                <w:szCs w:val="20"/>
+              </w:rPr>
+            </w:pPr>
+            <w:r>
+              <w:rPr>
+                <w:b/>
+                <w:noProof/>
+                <w:sz w:val="20"/>
+                <w:szCs w:val="20"/>
+              </w:rPr>
+              <w:t xml:space="preserve">Table </w:t>
+            </w:r>
+            <w:r>
+              <w:rPr>
+                <w:b/>
+                <w:noProof/>
+                <w:sz w:val="20"/>
+                <w:szCs w:val="20"/>
+              </w:rPr>
+              <w:t xml:space="preserve">E </w:t>
+            </w:r>
+            <w:r>
+              <w:rPr>
+                <w:b/>
+                <w:noProof/>
+                <w:sz w:val="20"/>
+                <w:szCs w:val="20"/>
+              </w:rPr>
+              <w:t>– Principal Component Eigenvectors</w:t>
+            </w:r>
+          </w:p>
         </w:tc>
       </w:tr>
       <w:tr>
         <w:trPr>
-          <w:trHeight w:val="3443"/>
+          <w:trHeight w:val="4913"/>
           <w:jc w:val="center"/>
         </w:trPr>
         <w:tc>
           <w:tcPr>
-            <w:tcW w:w="5305" w:type="dxa"/>
+            <w:tcW w:w="5035" w:type="dxa"/>
           </w:tcPr>
           <w:p>
             <w:pPr>
               <w:pStyle w:val="NoSpacing"/>
+              <w:jc w:val="center"/>
               <w:rPr>
                 <w:noProof/>
               </w:rPr>
@@ -2722,12 +4293,11 @@
               <w:rPr>
                 <w:noProof/>
               </w:rPr>
-              <w:lastRenderedPageBreak/>
               <w:drawing>
                 <wp:inline distT="0" distB="0" distL="0" distR="0">
-                  <wp:extent cx="2844141" cy="2453061"/>
-                  <wp:effectExtent l="0" t="0" r="0" b="4445"/>
-                  <wp:docPr id="11" name="Picture 11" descr="\\.psf\Home\Desktop\Screen Shot 2016-11-12 at 12.15.27 PM.png"/>
+                  <wp:extent cx="2511631" cy="2847032"/>
+                  <wp:effectExtent l="0" t="0" r="3175" b="0"/>
+                  <wp:docPr id="27" name="Picture 27" descr="\\.psf\Home\Desktop\Screen Shot 2016-11-12 at 4.44.53 PM.png"/>
                   <wp:cNvGraphicFramePr>
                     <a:graphicFrameLocks xmlns:a="http://schemas.openxmlformats.org/drawingml/2006/main" noChangeAspect="1"/>
                   </wp:cNvGraphicFramePr>
@@ -2735,7 +4305,7 @@
                     <a:graphicData uri="http://schemas.openxmlformats.org/drawingml/2006/picture">
                       <pic:pic xmlns:pic="http://schemas.openxmlformats.org/drawingml/2006/picture">
                         <pic:nvPicPr>
-                          <pic:cNvPr id="0" name="Picture 2" descr="\\.psf\Home\Desktop\Screen Shot 2016-11-12 at 12.15.27 PM.png"/>
+                          <pic:cNvPr id="0" name="Picture 1" descr="\\.psf\Home\Desktop\Screen Shot 2016-11-12 at 4.44.53 PM.png"/>
                           <pic:cNvPicPr>
                             <a:picLocks noChangeAspect="1" noChangeArrowheads="1"/>
                           </pic:cNvPicPr>
@@ -2756,7 +4326,7 @@
                         <pic:spPr bwMode="auto">
                           <a:xfrm>
                             <a:off x="0" y="0"/>
-                            <a:ext cx="2858792" cy="2465698"/>
+                            <a:ext cx="2581143" cy="2925827"/>
                           </a:xfrm>
                           <a:prstGeom prst="rect">
                             <a:avLst/>
@@ -2773,6 +4343,137 @@
               </w:drawing>
             </w:r>
           </w:p>
+          <w:p>
+            <w:pPr>
+              <w:pStyle w:val="NoSpacing"/>
+              <w:jc w:val="center"/>
+              <w:rPr>
+                <w:b/>
+                <w:noProof/>
+                <w:sz w:val="20"/>
+                <w:szCs w:val="20"/>
+              </w:rPr>
+            </w:pPr>
+            <w:r>
+              <w:rPr>
+                <w:b/>
+                <w:noProof/>
+                <w:sz w:val="20"/>
+                <w:szCs w:val="20"/>
+              </w:rPr>
+              <w:t>Figure 5</w:t>
+            </w:r>
+            <w:r>
+              <w:rPr>
+                <w:b/>
+                <w:noProof/>
+                <w:sz w:val="20"/>
+                <w:szCs w:val="20"/>
+              </w:rPr>
+              <w:t xml:space="preserve"> – Component Pattern with Component 2</w:t>
+            </w:r>
+          </w:p>
+        </w:tc>
+        <w:tc>
+          <w:tcPr>
+            <w:tcW w:w="4315" w:type="dxa"/>
+          </w:tcPr>
+          <w:p>
+            <w:pPr>
+              <w:pStyle w:val="NoSpacing"/>
+              <w:rPr>
+                <w:noProof/>
+              </w:rPr>
+            </w:pPr>
+            <w:r>
+              <w:rPr>
+                <w:rFonts w:asciiTheme="majorHAnsi" w:hAnsiTheme="majorHAnsi"/>
+                <w:b/>
+                <w:noProof/>
+                <w:color w:val="0F243E" w:themeColor="text2" w:themeShade="80"/>
+                <w:sz w:val="28"/>
+                <w:szCs w:val="28"/>
+              </w:rPr>
+              <w:drawing>
+                <wp:inline distT="0" distB="0" distL="0" distR="0" wp14:anchorId="3BC5A206" wp14:editId="27E5A569">
+                  <wp:extent cx="2606040" cy="2856016"/>
+                  <wp:effectExtent l="0" t="0" r="3810" b="1905"/>
+                  <wp:docPr id="29" name="Picture 29" descr="\\.psf\Home\Desktop\Screen Shot 2016-11-12 at 4.45.24 PM.png"/>
+                  <wp:cNvGraphicFramePr>
+                    <a:graphicFrameLocks xmlns:a="http://schemas.openxmlformats.org/drawingml/2006/main" noChangeAspect="1"/>
+                  </wp:cNvGraphicFramePr>
+                  <a:graphic xmlns:a="http://schemas.openxmlformats.org/drawingml/2006/main">
+                    <a:graphicData uri="http://schemas.openxmlformats.org/drawingml/2006/picture">
+                      <pic:pic xmlns:pic="http://schemas.openxmlformats.org/drawingml/2006/picture">
+                        <pic:nvPicPr>
+                          <pic:cNvPr id="0" name="Picture 3" descr="\\.psf\Home\Desktop\Screen Shot 2016-11-12 at 4.45.24 PM.png"/>
+                          <pic:cNvPicPr>
+                            <a:picLocks noChangeAspect="1" noChangeArrowheads="1"/>
+                          </pic:cNvPicPr>
+                        </pic:nvPicPr>
+                        <pic:blipFill>
+                          <a:blip r:embed="rId18">
+                            <a:extLst>
+                              <a:ext uri="{28A0092B-C50C-407E-A947-70E740481C1C}">
+                                <a14:useLocalDpi xmlns:a14="http://schemas.microsoft.com/office/drawing/2010/main" val="0"/>
+                              </a:ext>
+                            </a:extLst>
+                          </a:blip>
+                          <a:srcRect/>
+                          <a:stretch>
+                            <a:fillRect/>
+                          </a:stretch>
+                        </pic:blipFill>
+                        <pic:spPr bwMode="auto">
+                          <a:xfrm>
+                            <a:off x="0" y="0"/>
+                            <a:ext cx="2630381" cy="2882692"/>
+                          </a:xfrm>
+                          <a:prstGeom prst="rect">
+                            <a:avLst/>
+                          </a:prstGeom>
+                          <a:noFill/>
+                          <a:ln>
+                            <a:noFill/>
+                          </a:ln>
+                        </pic:spPr>
+                      </pic:pic>
+                    </a:graphicData>
+                  </a:graphic>
+                </wp:inline>
+              </w:drawing>
+            </w:r>
+          </w:p>
+          <w:p>
+            <w:pPr>
+              <w:pStyle w:val="NoSpacing"/>
+              <w:jc w:val="center"/>
+              <w:rPr>
+                <w:b/>
+                <w:noProof/>
+                <w:sz w:val="20"/>
+                <w:szCs w:val="20"/>
+              </w:rPr>
+            </w:pPr>
+            <w:r>
+              <w:rPr>
+                <w:b/>
+                <w:noProof/>
+                <w:sz w:val="20"/>
+                <w:szCs w:val="20"/>
+              </w:rPr>
+              <w:t>Figure 6</w:t>
+            </w:r>
+            <w:r>
+              <w:rPr>
+                <w:b/>
+                <w:noProof/>
+                <w:sz w:val="20"/>
+                <w:szCs w:val="20"/>
+              </w:rPr>
+              <w:t xml:space="preserve"> – Component Pattern with Component 3</w:t>
+            </w:r>
+          </w:p>
         </w:tc>
       </w:tr>
     </w:tbl>
@@ -2786,7 +4487,9 @@
           <w:szCs w:val="28"/>
         </w:rPr>
       </w:pPr>
-      <w:r>
+    </w:p>
+    <w:p>
+      <w:pPr>
         <w:rPr>
           <w:rFonts w:asciiTheme="majorHAnsi" w:hAnsiTheme="majorHAnsi"/>
           <w:b/>
@@ -2794,8 +4497,7 @@
           <w:sz w:val="28"/>
           <w:szCs w:val="28"/>
         </w:rPr>
-        <w:t>6</w:t>
-      </w:r>
+      </w:pPr>
       <w:r>
         <w:rPr>
           <w:rFonts w:asciiTheme="majorHAnsi" w:hAnsiTheme="majorHAnsi"/>
@@ -2804,7 +4506,7 @@
           <w:sz w:val="28"/>
           <w:szCs w:val="28"/>
         </w:rPr>
-        <w:t xml:space="preserve">. </w:t>
+        <w:t>5</w:t>
       </w:r>
       <w:r>
         <w:rPr>
@@ -2814,6 +4516,16 @@
           <w:sz w:val="28"/>
           <w:szCs w:val="28"/>
         </w:rPr>
+        <w:t xml:space="preserve">. </w:t>
+      </w:r>
+      <w:r>
+        <w:rPr>
+          <w:rFonts w:asciiTheme="majorHAnsi" w:hAnsiTheme="majorHAnsi"/>
+          <w:b/>
+          <w:color w:val="0F243E" w:themeColor="text2" w:themeShade="80"/>
+          <w:sz w:val="28"/>
+          <w:szCs w:val="28"/>
+        </w:rPr>
         <w:t>Conclusion</w:t>
       </w:r>
     </w:p>
@@ -2827,100 +4539,888 @@
           <w:sz w:val="24"/>
           <w:szCs w:val="24"/>
         </w:rPr>
-        <w:t xml:space="preserve">Statistical </w:t>
-      </w:r>
-      <w:proofErr w:type="gramStart"/>
-      <w:r>
-        <w:rPr>
-          <w:b/>
+        <w:t>Statistical Conclusion</w:t>
+      </w:r>
+      <w:r>
+        <w:rPr>
           <w:sz w:val="24"/>
           <w:szCs w:val="24"/>
         </w:rPr>
-        <w:t>Conclusion</w:t>
-      </w:r>
-      <w:r>
-        <w:rPr>
+        <w:t>:</w:t>
+      </w:r>
+      <w:r>
+        <w:t xml:space="preserve"> </w:t>
+      </w:r>
+    </w:p>
+    <w:p>
+      <w:pPr>
+        <w:jc w:val="both"/>
+        <w:rPr>
+          <w:rFonts w:asciiTheme="majorHAnsi" w:hAnsiTheme="majorHAnsi"/>
+          <w:b/>
+          <w:bCs/>
+        </w:rPr>
+      </w:pPr>
+      <w:r>
+        <w:rPr>
+          <w:b/>
+          <w:bCs/>
+        </w:rPr>
+        <w:t xml:space="preserve">The regression equation based on the response RI and </w:t>
+      </w:r>
+      <w:r>
+        <w:rPr>
+          <w:rFonts w:asciiTheme="majorHAnsi" w:hAnsiTheme="majorHAnsi"/>
+          <w:b/>
+          <w:bCs/>
+        </w:rPr>
+        <w:t xml:space="preserve">statistical significance of the first four principal components: </w:t>
+      </w:r>
+    </w:p>
+    <w:p>
+      <w:pPr>
+        <w:jc w:val="both"/>
+        <w:rPr>
+          <w:rFonts w:asciiTheme="majorHAnsi" w:hAnsiTheme="majorHAnsi"/>
+        </w:rPr>
+      </w:pPr>
+      <m:oMath>
+        <m:r>
+          <w:rPr>
+            <w:rFonts w:ascii="Cambria Math" w:hAnsi="Cambria Math"/>
+          </w:rPr>
+          <m:t>RI=1.5184-5.1080*</m:t>
+        </m:r>
+        <m:sSup>
+          <m:sSupPr>
+            <m:ctrlPr>
+              <w:rPr>
+                <w:rFonts w:ascii="Cambria Math" w:hAnsi="Cambria Math"/>
+                <w:i/>
+              </w:rPr>
+            </m:ctrlPr>
+          </m:sSupPr>
+          <m:e>
+            <m:r>
+              <w:rPr>
+                <w:rFonts w:ascii="Cambria Math" w:hAnsi="Cambria Math"/>
+              </w:rPr>
+              <m:t>10</m:t>
+            </m:r>
+          </m:e>
+          <m:sup>
+            <m:r>
+              <w:rPr>
+                <w:rFonts w:ascii="Cambria Math" w:hAnsi="Cambria Math"/>
+              </w:rPr>
+              <m:t>-4</m:t>
+            </m:r>
+          </m:sup>
+        </m:sSup>
+        <m:sSub>
+          <m:sSubPr>
+            <m:ctrlPr>
+              <w:rPr>
+                <w:rFonts w:ascii="Cambria Math" w:hAnsi="Cambria Math"/>
+                <w:i/>
+              </w:rPr>
+            </m:ctrlPr>
+          </m:sSubPr>
+          <m:e>
+            <m:r>
+              <w:rPr>
+                <w:rFonts w:ascii="Cambria Math" w:hAnsi="Cambria Math"/>
+              </w:rPr>
+              <m:t>W</m:t>
+            </m:r>
+          </m:e>
+          <m:sub>
+            <m:r>
+              <w:rPr>
+                <w:rFonts w:ascii="Cambria Math" w:hAnsi="Cambria Math"/>
+              </w:rPr>
+              <m:t xml:space="preserve">1 </m:t>
+            </m:r>
+          </m:sub>
+        </m:sSub>
+        <m:r>
+          <w:rPr>
+            <w:rFonts w:ascii="Cambria Math" w:hAnsi="Cambria Math"/>
+          </w:rPr>
+          <m:t>+ 1.6500*</m:t>
+        </m:r>
+        <m:sSup>
+          <m:sSupPr>
+            <m:ctrlPr>
+              <w:rPr>
+                <w:rFonts w:ascii="Cambria Math" w:hAnsi="Cambria Math"/>
+                <w:i/>
+              </w:rPr>
+            </m:ctrlPr>
+          </m:sSupPr>
+          <m:e>
+            <m:r>
+              <w:rPr>
+                <w:rFonts w:ascii="Cambria Math" w:hAnsi="Cambria Math"/>
+              </w:rPr>
+              <m:t>10</m:t>
+            </m:r>
+          </m:e>
+          <m:sup>
+            <m:r>
+              <w:rPr>
+                <w:rFonts w:ascii="Cambria Math" w:hAnsi="Cambria Math"/>
+              </w:rPr>
+              <m:t>-3</m:t>
+            </m:r>
+          </m:sup>
+        </m:sSup>
+        <m:sSub>
+          <m:sSubPr>
+            <m:ctrlPr>
+              <w:rPr>
+                <w:rFonts w:ascii="Cambria Math" w:hAnsi="Cambria Math"/>
+                <w:i/>
+              </w:rPr>
+            </m:ctrlPr>
+          </m:sSubPr>
+          <m:e>
+            <m:r>
+              <w:rPr>
+                <w:rFonts w:ascii="Cambria Math" w:hAnsi="Cambria Math"/>
+              </w:rPr>
+              <m:t>W</m:t>
+            </m:r>
+          </m:e>
+          <m:sub>
+            <m:r>
+              <w:rPr>
+                <w:rFonts w:ascii="Cambria Math" w:hAnsi="Cambria Math"/>
+              </w:rPr>
+              <m:t>2</m:t>
+            </m:r>
+          </m:sub>
+        </m:sSub>
+        <m:r>
+          <w:rPr>
+            <w:rFonts w:ascii="Cambria Math" w:hAnsi="Cambria Math"/>
+          </w:rPr>
+          <m:t>+ 8.8430*</m:t>
+        </m:r>
+        <m:sSup>
+          <m:sSupPr>
+            <m:ctrlPr>
+              <w:rPr>
+                <w:rFonts w:ascii="Cambria Math" w:hAnsi="Cambria Math"/>
+                <w:i/>
+              </w:rPr>
+            </m:ctrlPr>
+          </m:sSupPr>
+          <m:e>
+            <m:r>
+              <w:rPr>
+                <w:rFonts w:ascii="Cambria Math" w:hAnsi="Cambria Math"/>
+              </w:rPr>
+              <m:t>10</m:t>
+            </m:r>
+          </m:e>
+          <m:sup>
+            <m:r>
+              <w:rPr>
+                <w:rFonts w:ascii="Cambria Math" w:hAnsi="Cambria Math"/>
+              </w:rPr>
+              <m:t>-4</m:t>
+            </m:r>
+          </m:sup>
+        </m:sSup>
+        <m:sSub>
+          <m:sSubPr>
+            <m:ctrlPr>
+              <w:rPr>
+                <w:rFonts w:ascii="Cambria Math" w:hAnsi="Cambria Math"/>
+                <w:i/>
+              </w:rPr>
+            </m:ctrlPr>
+          </m:sSubPr>
+          <m:e>
+            <m:r>
+              <w:rPr>
+                <w:rFonts w:ascii="Cambria Math" w:hAnsi="Cambria Math"/>
+              </w:rPr>
+              <m:t>W</m:t>
+            </m:r>
+          </m:e>
+          <m:sub>
+            <m:r>
+              <w:rPr>
+                <w:rFonts w:ascii="Cambria Math" w:hAnsi="Cambria Math"/>
+              </w:rPr>
+              <m:t>3</m:t>
+            </m:r>
+          </m:sub>
+        </m:sSub>
+        <m:r>
+          <w:rPr>
+            <w:rFonts w:ascii="Cambria Math" w:hAnsi="Cambria Math"/>
+          </w:rPr>
+          <m:t>- 1.2200*</m:t>
+        </m:r>
+        <m:sSup>
+          <m:sSupPr>
+            <m:ctrlPr>
+              <w:rPr>
+                <w:rFonts w:ascii="Cambria Math" w:hAnsi="Cambria Math"/>
+                <w:i/>
+              </w:rPr>
+            </m:ctrlPr>
+          </m:sSupPr>
+          <m:e>
+            <m:r>
+              <w:rPr>
+                <w:rFonts w:ascii="Cambria Math" w:hAnsi="Cambria Math"/>
+              </w:rPr>
+              <m:t>10</m:t>
+            </m:r>
+          </m:e>
+          <m:sup>
+            <m:r>
+              <w:rPr>
+                <w:rFonts w:ascii="Cambria Math" w:hAnsi="Cambria Math"/>
+              </w:rPr>
+              <m:t>-3</m:t>
+            </m:r>
+          </m:sup>
+        </m:sSup>
+        <m:sSub>
+          <m:sSubPr>
+            <m:ctrlPr>
+              <w:rPr>
+                <w:rFonts w:ascii="Cambria Math" w:hAnsi="Cambria Math"/>
+                <w:i/>
+              </w:rPr>
+            </m:ctrlPr>
+          </m:sSubPr>
+          <m:e>
+            <m:r>
+              <w:rPr>
+                <w:rFonts w:ascii="Cambria Math" w:hAnsi="Cambria Math"/>
+              </w:rPr>
+              <m:t>W</m:t>
+            </m:r>
+          </m:e>
+          <m:sub>
+            <m:r>
+              <w:rPr>
+                <w:rFonts w:ascii="Cambria Math" w:hAnsi="Cambria Math"/>
+              </w:rPr>
+              <m:t>4</m:t>
+            </m:r>
+          </m:sub>
+        </m:sSub>
+      </m:oMath>
+      <w:r>
+        <w:rPr>
+          <w:rFonts w:asciiTheme="majorHAnsi" w:hAnsiTheme="majorHAnsi"/>
+        </w:rPr>
+        <w:t xml:space="preserve"> </w:t>
+      </w:r>
+    </w:p>
+    <w:p>
+      <w:pPr>
+        <w:pStyle w:val="NoSpacing"/>
+        <w:jc w:val="both"/>
+      </w:pPr>
+      <w:r>
+        <w:lastRenderedPageBreak/>
+        <w:t>Based on Eigenvalues matrix</w:t>
+      </w:r>
+      <w:r>
+        <w:t xml:space="preserve"> </w:t>
+      </w:r>
+      <w:r>
+        <w:rPr>
+          <w:b/>
+        </w:rPr>
+        <w:t>(Ref: Table E)</w:t>
+      </w:r>
+      <w:r>
+        <w:t>, we can see that the</w:t>
+      </w:r>
+      <w:r>
+        <w:t xml:space="preserve"> listed original variables mostly contribute based on the direction of their maximum variance, to the prin</w:t>
+      </w:r>
+      <w:r>
+        <w:t>cipal components prin1, prin2, prin3, and prin4:</w:t>
+      </w:r>
+    </w:p>
+    <w:p>
+      <w:pPr>
+        <w:pStyle w:val="NoSpacing"/>
+      </w:pPr>
+    </w:p>
+    <w:p>
+      <w:pPr>
+        <w:ind w:firstLine="720"/>
+        <w:rPr>
+          <w:rFonts w:asciiTheme="majorHAnsi" w:hAnsiTheme="majorHAnsi"/>
+          <w:lang w:val="es-ES"/>
+        </w:rPr>
+      </w:pPr>
+      <w:r>
+        <w:rPr>
+          <w:rFonts w:asciiTheme="majorHAnsi" w:hAnsiTheme="majorHAnsi"/>
+          <w:lang w:val="es-ES"/>
+        </w:rPr>
+        <w:t xml:space="preserve">Prin1: </w:t>
+      </w:r>
+      <w:r>
+        <w:t xml:space="preserve">Sodium </w:t>
+      </w:r>
+      <w:r>
+        <w:rPr>
+          <w:rFonts w:asciiTheme="majorHAnsi" w:hAnsiTheme="majorHAnsi"/>
+          <w:lang w:val="es-ES"/>
+        </w:rPr>
+        <w:t>Oxide</w:t>
+      </w:r>
+      <w:r>
+        <w:rPr>
+          <w:rFonts w:asciiTheme="majorHAnsi" w:hAnsiTheme="majorHAnsi"/>
+          <w:lang w:val="es-ES"/>
+        </w:rPr>
+        <w:t xml:space="preserve"> (NA2O)</w:t>
+      </w:r>
+      <w:r>
+        <w:rPr>
+          <w:rFonts w:asciiTheme="majorHAnsi" w:hAnsiTheme="majorHAnsi"/>
+          <w:lang w:val="es-ES"/>
+        </w:rPr>
+        <w:t>,</w:t>
+      </w:r>
+      <w:r>
+        <w:rPr>
+          <w:rFonts w:asciiTheme="majorHAnsi" w:hAnsiTheme="majorHAnsi"/>
+          <w:lang w:val="es-ES"/>
+        </w:rPr>
+        <w:t xml:space="preserve"> </w:t>
+      </w:r>
+      <w:r>
+        <w:t xml:space="preserve">Aluminum </w:t>
+      </w:r>
+      <w:r>
+        <w:rPr>
+          <w:rFonts w:asciiTheme="majorHAnsi" w:hAnsiTheme="majorHAnsi"/>
+          <w:lang w:val="es-ES"/>
+        </w:rPr>
+        <w:t>Oxide</w:t>
+      </w:r>
+      <w:r>
+        <w:rPr>
+          <w:rFonts w:asciiTheme="majorHAnsi" w:hAnsiTheme="majorHAnsi"/>
+          <w:lang w:val="es-ES"/>
+        </w:rPr>
+        <w:t xml:space="preserve"> </w:t>
+      </w:r>
+      <w:r>
+        <w:rPr>
+          <w:rFonts w:asciiTheme="majorHAnsi" w:hAnsiTheme="majorHAnsi"/>
+          <w:lang w:val="es-ES"/>
+        </w:rPr>
+        <w:t>(</w:t>
+      </w:r>
+      <w:r>
+        <w:rPr>
+          <w:rFonts w:asciiTheme="majorHAnsi" w:hAnsiTheme="majorHAnsi"/>
+          <w:lang w:val="es-ES"/>
+        </w:rPr>
+        <w:t>AL2O3</w:t>
+      </w:r>
+      <w:r>
+        <w:rPr>
+          <w:rFonts w:asciiTheme="majorHAnsi" w:hAnsiTheme="majorHAnsi"/>
+          <w:lang w:val="es-ES"/>
+        </w:rPr>
+        <w:t>)</w:t>
+      </w:r>
+      <w:r>
+        <w:rPr>
+          <w:rFonts w:asciiTheme="majorHAnsi" w:hAnsiTheme="majorHAnsi"/>
+          <w:lang w:val="es-ES"/>
+        </w:rPr>
+        <w:t xml:space="preserve"> </w:t>
+      </w:r>
+      <w:r>
+        <w:rPr>
+          <w:rFonts w:asciiTheme="majorHAnsi" w:hAnsiTheme="majorHAnsi"/>
+          <w:lang w:val="es-ES"/>
+        </w:rPr>
+        <w:t xml:space="preserve">and </w:t>
+      </w:r>
+      <w:r>
+        <w:t xml:space="preserve">Barium </w:t>
+      </w:r>
+      <w:r>
+        <w:rPr>
+          <w:rFonts w:asciiTheme="majorHAnsi" w:hAnsiTheme="majorHAnsi"/>
+          <w:lang w:val="es-ES"/>
+        </w:rPr>
+        <w:t>Oxide (BAO)</w:t>
+      </w:r>
+      <w:r>
+        <w:rPr>
+          <w:rFonts w:asciiTheme="majorHAnsi" w:hAnsiTheme="majorHAnsi"/>
+          <w:lang w:val="es-ES"/>
+        </w:rPr>
+        <w:t xml:space="preserve"> </w:t>
+      </w:r>
+    </w:p>
+    <w:p>
+      <w:pPr>
+        <w:ind w:firstLine="720"/>
+        <w:rPr>
+          <w:rFonts w:asciiTheme="majorHAnsi" w:hAnsiTheme="majorHAnsi"/>
+        </w:rPr>
+      </w:pPr>
+      <w:r>
+        <w:rPr>
+          <w:rFonts w:asciiTheme="majorHAnsi" w:hAnsiTheme="majorHAnsi"/>
+        </w:rPr>
+        <w:t>Prin2: Magnesium Oxide (MGO)</w:t>
+      </w:r>
+      <w:r>
+        <w:rPr>
+          <w:rFonts w:asciiTheme="majorHAnsi" w:hAnsiTheme="majorHAnsi"/>
+        </w:rPr>
+        <w:t xml:space="preserve"> and </w:t>
+      </w:r>
+      <w:r>
+        <w:rPr>
+          <w:rFonts w:asciiTheme="majorHAnsi" w:hAnsiTheme="majorHAnsi"/>
+        </w:rPr>
+        <w:t>Potassium Oxide (K2O)</w:t>
+      </w:r>
+    </w:p>
+    <w:p>
+      <w:pPr>
+        <w:ind w:firstLine="720"/>
+        <w:rPr>
+          <w:rFonts w:asciiTheme="majorHAnsi" w:hAnsiTheme="majorHAnsi"/>
+        </w:rPr>
+      </w:pPr>
+      <w:r>
+        <w:rPr>
+          <w:rFonts w:asciiTheme="majorHAnsi" w:hAnsiTheme="majorHAnsi"/>
+        </w:rPr>
+        <w:t xml:space="preserve">Prin3: </w:t>
+      </w:r>
+      <w:r>
+        <w:rPr>
+          <w:rFonts w:asciiTheme="majorHAnsi" w:hAnsiTheme="majorHAnsi"/>
+        </w:rPr>
+        <w:t>Calcium Oxide (CAO)</w:t>
+      </w:r>
+      <w:r>
+        <w:rPr>
+          <w:rFonts w:asciiTheme="majorHAnsi" w:hAnsiTheme="majorHAnsi"/>
+        </w:rPr>
+        <w:t xml:space="preserve"> and </w:t>
+      </w:r>
+      <w:r>
+        <w:rPr>
+          <w:rFonts w:asciiTheme="majorHAnsi" w:hAnsiTheme="majorHAnsi"/>
+        </w:rPr>
+        <w:t>Iron Oxide (FE2O3)</w:t>
+      </w:r>
+      <w:r>
+        <w:rPr>
+          <w:rFonts w:asciiTheme="majorHAnsi" w:hAnsiTheme="majorHAnsi"/>
+        </w:rPr>
+        <w:t xml:space="preserve"> </w:t>
+      </w:r>
+    </w:p>
+    <w:p>
+      <w:pPr>
+        <w:ind w:firstLine="720"/>
+        <w:rPr>
+          <w:rFonts w:asciiTheme="majorHAnsi" w:hAnsiTheme="majorHAnsi"/>
+        </w:rPr>
+      </w:pPr>
+      <w:r>
+        <w:rPr>
+          <w:rFonts w:asciiTheme="majorHAnsi" w:hAnsiTheme="majorHAnsi"/>
+        </w:rPr>
+        <w:t xml:space="preserve">Prin4: </w:t>
+      </w:r>
+      <w:r>
+        <w:rPr>
+          <w:rFonts w:asciiTheme="majorHAnsi" w:hAnsiTheme="majorHAnsi"/>
+        </w:rPr>
+        <w:t>Silicon Oxide (SIO2)</w:t>
+      </w:r>
+      <w:r>
+        <w:rPr>
+          <w:rFonts w:asciiTheme="majorHAnsi" w:hAnsiTheme="majorHAnsi"/>
+        </w:rPr>
+        <w:t xml:space="preserve"> </w:t>
+      </w:r>
+    </w:p>
+    <w:p>
+      <w:pPr>
+        <w:spacing w:line="240" w:lineRule="auto"/>
+        <w:rPr>
+          <w:rFonts w:asciiTheme="majorHAnsi" w:hAnsiTheme="majorHAnsi"/>
+          <w:b/>
+        </w:rPr>
+      </w:pPr>
+      <w:r>
+        <w:rPr>
+          <w:rFonts w:asciiTheme="majorHAnsi" w:hAnsiTheme="majorHAnsi"/>
+          <w:b/>
           <w:sz w:val="24"/>
           <w:szCs w:val="24"/>
         </w:rPr>
-        <w:t xml:space="preserve"> </w:t>
-      </w:r>
-      <w:r>
-        <w:t>:</w:t>
-      </w:r>
-      <w:proofErr w:type="gramEnd"/>
-      <w:r>
-        <w:t xml:space="preserve"> </w:t>
+        <w:t>The</w:t>
+      </w:r>
+      <w:r>
+        <w:rPr>
+          <w:rFonts w:asciiTheme="majorHAnsi" w:hAnsiTheme="majorHAnsi"/>
+          <w:b/>
+        </w:rPr>
+        <w:t xml:space="preserve"> regression equation of the response RI with the original predictor variables: </w:t>
       </w:r>
     </w:p>
     <w:p>
-      <m:oMathPara>
-        <m:oMath>
-          <m:r>
-            <w:rPr>
-              <w:rFonts w:ascii="Cambria Math" w:hAnsi="Cambria Math"/>
-            </w:rPr>
-            <m:t>RI=1.52+1.51</m:t>
-          </m:r>
-          <m:d>
-            <m:dPr>
-              <m:ctrlPr>
-                <w:rPr>
-                  <w:rFonts w:ascii="Cambria Math" w:hAnsi="Cambria Math"/>
-                  <w:i/>
-                </w:rPr>
-              </m:ctrlPr>
-            </m:dPr>
-            <m:e>
-              <m:r>
-                <w:rPr>
-                  <w:rFonts w:ascii="Cambria Math" w:hAnsi="Cambria Math"/>
-                </w:rPr>
-                <m:t>0.303matSAT+ 0.322verSAT+0.312combACT+0.298top10+0.3inStateTuition+0.323outStateTuition+0.293instructExpense</m:t>
-              </m:r>
-            </m:e>
-          </m:d>
-          <m:r>
-            <w:rPr>
-              <w:rFonts w:ascii="Cambria Math" w:hAnsi="Cambria Math"/>
-            </w:rPr>
-            <m:t>-5.6</m:t>
-          </m:r>
-          <m:d>
-            <m:dPr>
-              <m:ctrlPr>
-                <w:rPr>
-                  <w:rFonts w:ascii="Cambria Math" w:hAnsi="Cambria Math"/>
-                  <w:i/>
-                </w:rPr>
-              </m:ctrlPr>
-            </m:dPr>
-            <m:e>
-              <m:r>
-                <w:rPr>
-                  <w:rFonts w:ascii="Cambria Math" w:hAnsi="Cambria Math"/>
-                </w:rPr>
-                <m:t>0.66books+0.411personalSpend</m:t>
-              </m:r>
-            </m:e>
-          </m:d>
-          <m:r>
-            <w:rPr>
-              <w:rFonts w:ascii="Cambria Math" w:hAnsi="Cambria Math"/>
-            </w:rPr>
-            <m:t>+3.02(0.782fees-0.38partTime)</m:t>
-          </m:r>
-        </m:oMath>
-      </m:oMathPara>
+      <w:pPr>
+        <w:jc w:val="both"/>
+        <w:rPr>
+          <w:rFonts w:asciiTheme="majorHAnsi" w:hAnsiTheme="majorHAnsi"/>
+        </w:rPr>
+      </w:pPr>
+      <m:oMath>
+        <m:r>
+          <w:rPr>
+            <w:rFonts w:ascii="Cambria Math" w:hAnsi="Cambria Math"/>
+          </w:rPr>
+          <m:t>RI=1.5184-5.1080*</m:t>
+        </m:r>
+        <m:sSup>
+          <m:sSupPr>
+            <m:ctrlPr>
+              <w:rPr>
+                <w:rFonts w:ascii="Cambria Math" w:hAnsi="Cambria Math"/>
+                <w:i/>
+              </w:rPr>
+            </m:ctrlPr>
+          </m:sSupPr>
+          <m:e>
+            <m:r>
+              <w:rPr>
+                <w:rFonts w:ascii="Cambria Math" w:hAnsi="Cambria Math"/>
+              </w:rPr>
+              <m:t>10</m:t>
+            </m:r>
+          </m:e>
+          <m:sup>
+            <m:r>
+              <w:rPr>
+                <w:rFonts w:ascii="Cambria Math" w:hAnsi="Cambria Math"/>
+              </w:rPr>
+              <m:t>-4</m:t>
+            </m:r>
+          </m:sup>
+        </m:sSup>
+        <m:d>
+          <m:dPr>
+            <m:ctrlPr>
+              <w:rPr>
+                <w:rFonts w:ascii="Cambria Math" w:hAnsi="Cambria Math"/>
+                <w:i/>
+              </w:rPr>
+            </m:ctrlPr>
+          </m:dPr>
+          <m:e>
+            <m:r>
+              <w:rPr>
+                <w:rFonts w:ascii="Cambria Math" w:hAnsi="Cambria Math"/>
+              </w:rPr>
+              <m:t>0.438403*NA2O+0.521201*</m:t>
+            </m:r>
+            <m:r>
+              <m:rPr>
+                <m:sty m:val="p"/>
+              </m:rPr>
+              <w:rPr>
+                <w:rFonts w:ascii="Cambria Math" w:hAnsi="Cambria Math"/>
+              </w:rPr>
+              <m:t>AL2O3</m:t>
+            </m:r>
+            <m:r>
+              <m:rPr>
+                <m:sty m:val="p"/>
+              </m:rPr>
+              <w:rPr>
+                <w:rFonts w:ascii="Cambria Math" w:hAnsiTheme="majorHAnsi"/>
+              </w:rPr>
+              <m:t>+0.53648</m:t>
+            </m:r>
+            <m:r>
+              <m:rPr>
+                <m:sty m:val="p"/>
+              </m:rPr>
+              <w:rPr>
+                <w:rFonts w:ascii="Cambria Math" w:hAnsiTheme="majorHAnsi"/>
+              </w:rPr>
+              <m:t>*</m:t>
+            </m:r>
+            <m:r>
+              <m:rPr>
+                <m:sty m:val="p"/>
+              </m:rPr>
+              <w:rPr>
+                <w:rFonts w:ascii="Cambria Math" w:hAnsi="Cambria Math"/>
+              </w:rPr>
+              <m:t>BAO</m:t>
+            </m:r>
+          </m:e>
+        </m:d>
+        <m:r>
+          <w:rPr>
+            <w:rFonts w:ascii="Cambria Math" w:hAnsi="Cambria Math"/>
+          </w:rPr>
+          <m:t>+ 1.6500*</m:t>
+        </m:r>
+        <m:sSup>
+          <m:sSupPr>
+            <m:ctrlPr>
+              <w:rPr>
+                <w:rFonts w:ascii="Cambria Math" w:hAnsi="Cambria Math"/>
+                <w:i/>
+              </w:rPr>
+            </m:ctrlPr>
+          </m:sSupPr>
+          <m:e>
+            <m:r>
+              <w:rPr>
+                <w:rFonts w:ascii="Cambria Math" w:hAnsi="Cambria Math"/>
+              </w:rPr>
+              <m:t>10</m:t>
+            </m:r>
+          </m:e>
+          <m:sup>
+            <m:r>
+              <w:rPr>
+                <w:rFonts w:ascii="Cambria Math" w:hAnsi="Cambria Math"/>
+              </w:rPr>
+              <m:t>-3</m:t>
+            </m:r>
+          </m:sup>
+        </m:sSup>
+        <m:r>
+          <w:rPr>
+            <w:rFonts w:ascii="Cambria Math" w:hAnsi="Cambria Math"/>
+          </w:rPr>
+          <m:t>(0.401897*</m:t>
+        </m:r>
+        <m:r>
+          <m:rPr>
+            <m:sty m:val="p"/>
+          </m:rPr>
+          <w:rPr>
+            <w:rFonts w:ascii="Cambria Math" w:hAnsi="Cambria Math"/>
+          </w:rPr>
+          <m:t>MGO</m:t>
+        </m:r>
+        <m:r>
+          <m:rPr>
+            <m:sty m:val="p"/>
+          </m:rPr>
+          <w:rPr>
+            <w:rFonts w:ascii="Cambria Math" w:hAnsiTheme="majorHAnsi"/>
+          </w:rPr>
+          <m:t>+0.538804</m:t>
+        </m:r>
+        <m:r>
+          <m:rPr>
+            <m:sty m:val="p"/>
+          </m:rPr>
+          <w:rPr>
+            <w:rFonts w:ascii="Cambria Math" w:hAnsiTheme="majorHAnsi"/>
+          </w:rPr>
+          <m:t>*</m:t>
+        </m:r>
+        <m:r>
+          <m:rPr>
+            <m:sty m:val="p"/>
+          </m:rPr>
+          <w:rPr>
+            <w:rFonts w:ascii="Cambria Math" w:hAnsi="Cambria Math"/>
+          </w:rPr>
+          <m:t>K2O</m:t>
+        </m:r>
+        <m:r>
+          <w:rPr>
+            <w:rFonts w:ascii="Cambria Math" w:hAnsi="Cambria Math"/>
+          </w:rPr>
+          <m:t>)+ 8.8430*</m:t>
+        </m:r>
+        <m:sSup>
+          <m:sSupPr>
+            <m:ctrlPr>
+              <w:rPr>
+                <w:rFonts w:ascii="Cambria Math" w:hAnsi="Cambria Math"/>
+                <w:i/>
+              </w:rPr>
+            </m:ctrlPr>
+          </m:sSupPr>
+          <m:e>
+            <m:r>
+              <w:rPr>
+                <w:rFonts w:ascii="Cambria Math" w:hAnsi="Cambria Math"/>
+              </w:rPr>
+              <m:t>10</m:t>
+            </m:r>
+          </m:e>
+          <m:sup>
+            <m:r>
+              <w:rPr>
+                <w:rFonts w:ascii="Cambria Math" w:hAnsi="Cambria Math"/>
+              </w:rPr>
+              <m:t>-4</m:t>
+            </m:r>
+          </m:sup>
+        </m:sSup>
+        <m:r>
+          <w:rPr>
+            <w:rFonts w:ascii="Cambria Math" w:hAnsi="Cambria Math"/>
+          </w:rPr>
+          <m:t>(0.322727*</m:t>
+        </m:r>
+        <m:r>
+          <m:rPr>
+            <m:sty m:val="p"/>
+          </m:rPr>
+          <w:rPr>
+            <w:rFonts w:ascii="Cambria Math" w:hAnsi="Cambria Math"/>
+          </w:rPr>
+          <m:t>CAO</m:t>
+        </m:r>
+        <m:r>
+          <m:rPr>
+            <m:sty m:val="p"/>
+          </m:rPr>
+          <w:rPr>
+            <w:rFonts w:ascii="Cambria Math" w:hAnsiTheme="majorHAnsi"/>
+          </w:rPr>
+          <m:t>+0.407357</m:t>
+        </m:r>
+        <m:r>
+          <m:rPr>
+            <m:sty m:val="p"/>
+          </m:rPr>
+          <w:rPr>
+            <w:rFonts w:ascii="Cambria Math" w:hAnsiTheme="majorHAnsi"/>
+          </w:rPr>
+          <m:t>*</m:t>
+        </m:r>
+        <m:r>
+          <m:rPr>
+            <m:sty m:val="p"/>
+          </m:rPr>
+          <w:rPr>
+            <w:rFonts w:ascii="Cambria Math" w:hAnsi="Cambria Math"/>
+          </w:rPr>
+          <m:t>FE2O3</m:t>
+        </m:r>
+        <m:r>
+          <w:rPr>
+            <w:rFonts w:ascii="Cambria Math" w:hAnsi="Cambria Math"/>
+          </w:rPr>
+          <m:t>)- 1.2200*</m:t>
+        </m:r>
+        <m:sSup>
+          <m:sSupPr>
+            <m:ctrlPr>
+              <w:rPr>
+                <w:rFonts w:ascii="Cambria Math" w:hAnsi="Cambria Math"/>
+                <w:i/>
+              </w:rPr>
+            </m:ctrlPr>
+          </m:sSupPr>
+          <m:e>
+            <m:r>
+              <w:rPr>
+                <w:rFonts w:ascii="Cambria Math" w:hAnsi="Cambria Math"/>
+              </w:rPr>
+              <m:t>10</m:t>
+            </m:r>
+          </m:e>
+          <m:sup>
+            <m:r>
+              <w:rPr>
+                <w:rFonts w:ascii="Cambria Math" w:hAnsi="Cambria Math"/>
+              </w:rPr>
+              <m:t>-3</m:t>
+            </m:r>
+          </m:sup>
+        </m:sSup>
+        <m:r>
+          <w:rPr>
+            <w:rFonts w:ascii="Cambria Math" w:hAnsi="Cambria Math"/>
+          </w:rPr>
+          <m:t>(0.829277*SIO2)</m:t>
+        </m:r>
+      </m:oMath>
+      <w:r>
+        <w:rPr>
+          <w:rFonts w:asciiTheme="majorHAnsi" w:hAnsiTheme="majorHAnsi"/>
+        </w:rPr>
+        <w:t xml:space="preserve"> </w:t>
+      </w:r>
     </w:p>
     <w:p>
       <w:pPr>
-        <w:jc w:val="both"/>
-      </w:pPr>
+        <w:rPr>
+          <w:rFonts w:asciiTheme="majorHAnsi" w:hAnsiTheme="majorHAnsi"/>
+        </w:rPr>
+      </w:pPr>
+      <w:r>
+        <w:t xml:space="preserve"> </w:t>
+      </w:r>
+      <w:r>
+        <w:rPr>
+          <w:rFonts w:asciiTheme="majorHAnsi" w:hAnsiTheme="majorHAnsi"/>
+          <w:b/>
+          <w:bCs/>
+        </w:rPr>
+        <w:t>Scope:</w:t>
+      </w:r>
+      <w:r>
+        <w:rPr>
+          <w:rFonts w:asciiTheme="majorHAnsi" w:hAnsiTheme="majorHAnsi"/>
+        </w:rPr>
+        <w:t xml:space="preserve"> </w:t>
+      </w:r>
     </w:p>
     <w:p>
       <w:pPr>
-        <w:jc w:val="center"/>
+        <w:pStyle w:val="NoSpacing"/>
+        <w:jc w:val="both"/>
+      </w:pPr>
+      <w:r>
+        <w:t>A</w:t>
+      </w:r>
+      <w:r>
+        <w:t>s we know, the statistical association from these observational data cannot be used to establish a causal interpretation. However, based on the parameter estimates, we do see that there is a very strong correlat</w:t>
+      </w:r>
+      <w:r>
+        <w:t xml:space="preserve">ion between </w:t>
+      </w:r>
+      <w:r>
+        <w:t>given attributes.</w:t>
+      </w:r>
+    </w:p>
+    <w:p>
+      <w:pPr>
         <w:rPr>
           <w:rFonts w:asciiTheme="majorHAnsi" w:hAnsiTheme="majorHAnsi"/>
           <w:b/>
@@ -2931,7 +5431,6 @@
     </w:p>
     <w:p>
       <w:pPr>
-        <w:jc w:val="center"/>
         <w:rPr>
           <w:rFonts w:asciiTheme="majorHAnsi" w:hAnsiTheme="majorHAnsi"/>
           <w:b/>
@@ -2942,7 +5441,6 @@
     </w:p>
     <w:p>
       <w:pPr>
-        <w:jc w:val="center"/>
         <w:rPr>
           <w:rFonts w:asciiTheme="majorHAnsi" w:hAnsiTheme="majorHAnsi"/>
           <w:b/>
@@ -2953,7 +5451,76 @@
     </w:p>
     <w:p>
       <w:pPr>
-        <w:jc w:val="center"/>
+        <w:rPr>
+          <w:rFonts w:asciiTheme="majorHAnsi" w:hAnsiTheme="majorHAnsi"/>
+          <w:b/>
+          <w:sz w:val="32"/>
+          <w:szCs w:val="32"/>
+        </w:rPr>
+      </w:pPr>
+    </w:p>
+    <w:p>
+      <w:pPr>
+        <w:rPr>
+          <w:rFonts w:asciiTheme="majorHAnsi" w:hAnsiTheme="majorHAnsi"/>
+          <w:b/>
+          <w:sz w:val="32"/>
+          <w:szCs w:val="32"/>
+        </w:rPr>
+      </w:pPr>
+    </w:p>
+    <w:p>
+      <w:pPr>
+        <w:rPr>
+          <w:rFonts w:asciiTheme="majorHAnsi" w:hAnsiTheme="majorHAnsi"/>
+          <w:b/>
+          <w:sz w:val="32"/>
+          <w:szCs w:val="32"/>
+        </w:rPr>
+      </w:pPr>
+    </w:p>
+    <w:p>
+      <w:pPr>
+        <w:rPr>
+          <w:rFonts w:asciiTheme="majorHAnsi" w:hAnsiTheme="majorHAnsi"/>
+          <w:b/>
+          <w:sz w:val="32"/>
+          <w:szCs w:val="32"/>
+        </w:rPr>
+      </w:pPr>
+    </w:p>
+    <w:p>
+      <w:pPr>
+        <w:rPr>
+          <w:rFonts w:asciiTheme="majorHAnsi" w:hAnsiTheme="majorHAnsi"/>
+          <w:b/>
+          <w:sz w:val="32"/>
+          <w:szCs w:val="32"/>
+        </w:rPr>
+      </w:pPr>
+    </w:p>
+    <w:p>
+      <w:pPr>
+        <w:rPr>
+          <w:rFonts w:asciiTheme="majorHAnsi" w:hAnsiTheme="majorHAnsi"/>
+          <w:b/>
+          <w:sz w:val="32"/>
+          <w:szCs w:val="32"/>
+        </w:rPr>
+      </w:pPr>
+    </w:p>
+    <w:p>
+      <w:pPr>
+        <w:rPr>
+          <w:rFonts w:asciiTheme="majorHAnsi" w:hAnsiTheme="majorHAnsi"/>
+          <w:b/>
+          <w:sz w:val="32"/>
+          <w:szCs w:val="32"/>
+        </w:rPr>
+      </w:pPr>
+    </w:p>
+    <w:p>
+      <w:pPr>
         <w:rPr>
           <w:rFonts w:asciiTheme="majorHAnsi" w:hAnsiTheme="majorHAnsi"/>
           <w:b/>
@@ -2981,6 +5548,7 @@
           <w:sz w:val="32"/>
           <w:szCs w:val="32"/>
         </w:rPr>
+        <w:lastRenderedPageBreak/>
         <w:t>APPENDIX</w:t>
       </w:r>
     </w:p>
@@ -3309,8 +5877,6 @@
                 <w:shd w:val="clear" w:color="auto" w:fill="FFFFFF"/>
               </w:rPr>
             </w:pPr>
-            <w:bookmarkStart w:id="1" w:name="_GoBack"/>
-            <w:bookmarkEnd w:id="1"/>
           </w:p>
           <w:p>
             <w:pPr>
@@ -3381,7 +5947,29 @@
                 <w:szCs w:val="20"/>
                 <w:shd w:val="clear" w:color="auto" w:fill="FFFFFF"/>
               </w:rPr>
-              <w:t xml:space="preserve">=glass ; </w:t>
+              <w:t>=</w:t>
+            </w:r>
+            <w:proofErr w:type="gramStart"/>
+            <w:r>
+              <w:rPr>
+                <w:rFonts w:ascii="Courier New" w:hAnsi="Courier New" w:cs="Courier New"/>
+                <w:color w:val="000000"/>
+                <w:sz w:val="20"/>
+                <w:szCs w:val="20"/>
+                <w:shd w:val="clear" w:color="auto" w:fill="FFFFFF"/>
+              </w:rPr>
+              <w:t>glass ;</w:t>
+            </w:r>
+            <w:proofErr w:type="gramEnd"/>
+            <w:r>
+              <w:rPr>
+                <w:rFonts w:ascii="Courier New" w:hAnsi="Courier New" w:cs="Courier New"/>
+                <w:color w:val="000000"/>
+                <w:sz w:val="20"/>
+                <w:szCs w:val="20"/>
+                <w:shd w:val="clear" w:color="auto" w:fill="FFFFFF"/>
+              </w:rPr>
+              <w:t xml:space="preserve"> </w:t>
             </w:r>
             <w:r>
               <w:rPr>
@@ -3408,10 +5996,13 @@
           </w:p>
           <w:p>
             <w:pPr>
+              <w:spacing w:after="0" w:line="240" w:lineRule="auto"/>
               <w:rPr>
                 <w:rFonts w:asciiTheme="majorHAnsi" w:hAnsiTheme="majorHAnsi"/>
               </w:rPr>
             </w:pPr>
+            <w:bookmarkStart w:id="1" w:name="_GoBack"/>
+            <w:bookmarkEnd w:id="1"/>
           </w:p>
           <w:p>
             <w:pPr>
@@ -3435,7 +6026,6 @@
                 <w:szCs w:val="20"/>
                 <w:shd w:val="clear" w:color="auto" w:fill="FFFFFF"/>
               </w:rPr>
-              <w:lastRenderedPageBreak/>
               <w:t xml:space="preserve">/* Initial </w:t>
             </w:r>
             <w:proofErr w:type="spellStart"/>
@@ -3684,27 +6274,7 @@
                 <w:szCs w:val="20"/>
                 <w:shd w:val="clear" w:color="auto" w:fill="FFFFFF"/>
               </w:rPr>
-              <w:t>/* Trying the proc factor for p</w:t>
-            </w:r>
-            <w:r>
-              <w:rPr>
-                <w:rFonts w:ascii="Courier New" w:hAnsi="Courier New" w:cs="Courier New"/>
-                <w:color w:val="008000"/>
-                <w:sz w:val="20"/>
-                <w:szCs w:val="20"/>
-                <w:shd w:val="clear" w:color="auto" w:fill="FFFFFF"/>
-              </w:rPr>
-              <w:t>rincipal components analysis validate our number of components</w:t>
-            </w:r>
-            <w:r>
-              <w:rPr>
-                <w:rFonts w:ascii="Courier New" w:hAnsi="Courier New" w:cs="Courier New"/>
-                <w:color w:val="008000"/>
-                <w:sz w:val="20"/>
-                <w:szCs w:val="20"/>
-                <w:shd w:val="clear" w:color="auto" w:fill="FFFFFF"/>
-              </w:rPr>
-              <w:t>*/</w:t>
+              <w:t>/* Trying the proc factor for principal components analysis validate our number of components*/</w:t>
             </w:r>
           </w:p>
           <w:p>
@@ -4682,125 +7252,93 @@
           <w:szCs w:val="24"/>
         </w:rPr>
       </w:pPr>
-      <w:r>
+    </w:p>
+    <w:p>
+      <w:pPr>
         <w:rPr>
           <w:rFonts w:asciiTheme="majorHAnsi" w:hAnsiTheme="majorHAnsi"/>
           <w:b/>
           <w:sz w:val="24"/>
           <w:szCs w:val="24"/>
         </w:rPr>
-        <w:t xml:space="preserve">References </w:t>
-      </w:r>
-      <w:r>
+      </w:pPr>
+    </w:p>
+    <w:p>
+      <w:pPr>
         <w:rPr>
           <w:rFonts w:asciiTheme="majorHAnsi" w:hAnsiTheme="majorHAnsi"/>
           <w:b/>
           <w:sz w:val="24"/>
           <w:szCs w:val="24"/>
         </w:rPr>
-        <w:t xml:space="preserve">    </w:t>
-      </w:r>
-      <w:r>
-        <w:rPr>
-          <w:rFonts w:asciiTheme="majorHAnsi" w:hAnsiTheme="majorHAnsi"/>
-          <w:b/>
-          <w:color w:val="FF0000"/>
+      </w:pPr>
+    </w:p>
+    <w:p>
+      <w:pPr>
+        <w:rPr>
+          <w:rFonts w:asciiTheme="majorHAnsi" w:hAnsiTheme="majorHAnsi"/>
+          <w:b/>
           <w:sz w:val="24"/>
           <w:szCs w:val="24"/>
         </w:rPr>
-        <w:t>I think these should be put in as citations and show up in the bibliography.</w:t>
-      </w:r>
+      </w:pPr>
     </w:p>
     <w:p>
       <w:pPr>
         <w:rPr>
           <w:rFonts w:asciiTheme="majorHAnsi" w:hAnsiTheme="majorHAnsi"/>
+          <w:b/>
           <w:sz w:val="24"/>
           <w:szCs w:val="24"/>
         </w:rPr>
       </w:pPr>
-      <w:hyperlink r:id="rId18" w:history="1">
-        <w:r>
-          <w:rPr>
-            <w:rStyle w:val="Hyperlink"/>
-            <w:rFonts w:asciiTheme="majorHAnsi" w:hAnsiTheme="majorHAnsi"/>
-            <w:sz w:val="24"/>
-            <w:szCs w:val="24"/>
-          </w:rPr>
-          <w:t>http://www.explainthatstuff.com/glass.html</w:t>
-        </w:r>
-      </w:hyperlink>
     </w:p>
     <w:p>
       <w:pPr>
         <w:rPr>
           <w:rFonts w:asciiTheme="majorHAnsi" w:hAnsiTheme="majorHAnsi"/>
+          <w:b/>
           <w:sz w:val="24"/>
           <w:szCs w:val="24"/>
         </w:rPr>
       </w:pPr>
-      <w:hyperlink r:id="rId19" w:history="1">
-        <w:r>
-          <w:rPr>
-            <w:rStyle w:val="Hyperlink"/>
-            <w:rFonts w:asciiTheme="majorHAnsi" w:hAnsiTheme="majorHAnsi"/>
-            <w:sz w:val="24"/>
-            <w:szCs w:val="24"/>
-          </w:rPr>
-          <w:t>http://hypertextbook.com/facts/2002/SaiLee.shtml</w:t>
-        </w:r>
-      </w:hyperlink>
     </w:p>
     <w:p>
       <w:pPr>
-        <w:spacing w:after="0" w:line="240" w:lineRule="auto"/>
-        <w:rPr>
-          <w:rFonts w:asciiTheme="majorHAnsi" w:hAnsiTheme="majorHAnsi"/>
+        <w:rPr>
+          <w:rFonts w:asciiTheme="majorHAnsi" w:hAnsiTheme="majorHAnsi"/>
+          <w:b/>
           <w:sz w:val="24"/>
           <w:szCs w:val="24"/>
         </w:rPr>
       </w:pPr>
-      <w:r>
-        <w:rPr>
-          <w:rFonts w:asciiTheme="majorHAnsi" w:hAnsiTheme="majorHAnsi"/>
+    </w:p>
+    <w:p>
+      <w:pPr>
+        <w:rPr>
+          <w:rFonts w:asciiTheme="majorHAnsi" w:hAnsiTheme="majorHAnsi"/>
+          <w:b/>
           <w:sz w:val="24"/>
           <w:szCs w:val="24"/>
         </w:rPr>
-        <w:br w:type="page"/>
-      </w:r>
-    </w:p>
-    <w:p>
-      <w:pPr>
-        <w:rPr>
-          <w:rFonts w:asciiTheme="majorHAnsi" w:hAnsiTheme="majorHAnsi"/>
-          <w:color w:val="FF0000"/>
+      </w:pPr>
+      <w:r>
+        <w:rPr>
+          <w:rFonts w:asciiTheme="majorHAnsi" w:hAnsiTheme="majorHAnsi"/>
+          <w:b/>
           <w:sz w:val="24"/>
           <w:szCs w:val="24"/>
         </w:rPr>
-      </w:pPr>
-      <w:r>
-        <w:rPr>
-          <w:rFonts w:asciiTheme="majorHAnsi" w:hAnsiTheme="majorHAnsi"/>
-          <w:color w:val="FF0000"/>
+        <w:t xml:space="preserve">References </w:t>
+      </w:r>
+      <w:r>
+        <w:rPr>
+          <w:rFonts w:asciiTheme="majorHAnsi" w:hAnsiTheme="majorHAnsi"/>
+          <w:b/>
           <w:sz w:val="24"/>
           <w:szCs w:val="24"/>
         </w:rPr>
-        <w:lastRenderedPageBreak/>
-        <w:t>Use References Insert citation to add new citations then right click the bibliography and select update</w:t>
-      </w:r>
-    </w:p>
-    <w:p>
-      <w:pPr>
-        <w:jc w:val="center"/>
-        <w:rPr>
-          <w:rFonts w:asciiTheme="majorHAnsi" w:hAnsiTheme="majorHAnsi"/>
-        </w:rPr>
-      </w:pPr>
-      <w:r>
-        <w:rPr>
-          <w:rFonts w:asciiTheme="majorHAnsi" w:hAnsiTheme="majorHAnsi"/>
-        </w:rPr>
-        <w:t>************</w:t>
+        <w:t xml:space="preserve">    </w:t>
       </w:r>
     </w:p>
     <w:sdt>
@@ -5050,7 +7588,7 @@
     </w:sdt>
     <w:p/>
     <w:sectPr>
-      <w:footerReference w:type="default" r:id="rId20"/>
+      <w:footerReference w:type="default" r:id="rId19"/>
       <w:pgSz w:w="12240" w:h="15840"/>
       <w:pgMar w:top="1440" w:right="1440" w:bottom="1440" w:left="1440" w:header="720" w:footer="720" w:gutter="0"/>
       <w:cols w:space="720"/>
@@ -5115,7 +7653,7 @@
           <w:rPr>
             <w:noProof/>
           </w:rPr>
-          <w:t>8</w:t>
+          <w:t>7</w:t>
         </w:r>
         <w:r>
           <w:rPr>
@@ -7029,7 +9567,7 @@
 </file>
 
 <file path=customXml/itemProps1.xml><?xml version="1.0" encoding="utf-8"?>
-<ds:datastoreItem xmlns:ds="http://schemas.openxmlformats.org/officeDocument/2006/customXml" ds:itemID="{F47B5D2C-5602-42DD-8B1F-EE4915DB44C0}">
+<ds:datastoreItem xmlns:ds="http://schemas.openxmlformats.org/officeDocument/2006/customXml" ds:itemID="{CA8DBF56-F020-4F6B-981A-8EE8D07FE7CE}">
   <ds:schemaRefs>
     <ds:schemaRef ds:uri="http://schemas.openxmlformats.org/officeDocument/2006/bibliography"/>
   </ds:schemaRefs>

</xml_diff>

<commit_message>
Updated document and created PDF
</commit_message>
<xml_diff>
--- a/Documents/MSDSProject2.docx
+++ b/Documents/MSDSProject2.docx
@@ -126,6 +126,97 @@
         </w:rPr>
         <w:t xml:space="preserve"> </w:t>
       </w:r>
+    </w:p>
+    <w:p>
+      <w:pPr>
+        <w:pStyle w:val="NoSpacing"/>
+        <w:jc w:val="center"/>
+      </w:pPr>
+      <w:proofErr w:type="spellStart"/>
+      <w:r>
+        <w:t>Jecha</w:t>
+      </w:r>
+      <w:proofErr w:type="spellEnd"/>
+      <w:r>
+        <w:t xml:space="preserve">, Jean </w:t>
+      </w:r>
+      <w:hyperlink r:id="rId8" w:history="1">
+        <w:r>
+          <w:rPr>
+            <w:rStyle w:val="Hyperlink"/>
+          </w:rPr>
+          <w:t>jjecha@mail.smu.edu</w:t>
+        </w:r>
+      </w:hyperlink>
+      <w:r>
+        <w:t xml:space="preserve"> ; </w:t>
+      </w:r>
+      <w:proofErr w:type="spellStart"/>
+      <w:r>
+        <w:t>Lisbona</w:t>
+      </w:r>
+      <w:proofErr w:type="spellEnd"/>
+      <w:r>
+        <w:t xml:space="preserve">, Randall </w:t>
+      </w:r>
+      <w:hyperlink r:id="rId9" w:history="1">
+        <w:r>
+          <w:rPr>
+            <w:rStyle w:val="Hyperlink"/>
+          </w:rPr>
+          <w:t>rlisbona@mail.smu.edu</w:t>
+        </w:r>
+      </w:hyperlink>
+      <w:r>
+        <w:t xml:space="preserve"> </w:t>
+      </w:r>
+      <w:r>
+        <w:t>;</w:t>
+      </w:r>
+    </w:p>
+    <w:p>
+      <w:pPr>
+        <w:pStyle w:val="NoSpacing"/>
+        <w:jc w:val="center"/>
+        <w:rPr>
+          <w:i/>
+          <w:iCs/>
+        </w:rPr>
+      </w:pPr>
+      <w:r>
+        <w:t>Nguyen</w:t>
+      </w:r>
+      <w:r>
+        <w:t xml:space="preserve">, Heidi </w:t>
+      </w:r>
+      <w:hyperlink r:id="rId10" w:history="1">
+        <w:r>
+          <w:rPr>
+            <w:rStyle w:val="Hyperlink"/>
+          </w:rPr>
+          <w:t>hqnguyen@mail.smu.edu</w:t>
+        </w:r>
+      </w:hyperlink>
+      <w:r>
+        <w:t xml:space="preserve">   </w:t>
+      </w:r>
+      <w:r>
+        <w:rPr>
+          <w:i/>
+          <w:iCs/>
+        </w:rPr>
+        <w:t>Southern Methodist University</w:t>
+      </w:r>
+    </w:p>
+    <w:p>
+      <w:pPr>
+        <w:pStyle w:val="NoSpacing"/>
+        <w:jc w:val="center"/>
+        <w:rPr>
+          <w:b/>
+          <w:i/>
+        </w:rPr>
+      </w:pPr>
     </w:p>
     <w:p>
       <w:pPr>
@@ -256,14 +347,6 @@
         </w:rPr>
         <w:t xml:space="preserve"> </w:t>
       </w:r>
-    </w:p>
-    <w:p>
-      <w:pPr>
-        <w:spacing w:after="0" w:line="240" w:lineRule="auto"/>
-        <w:rPr>
-          <w:rFonts w:eastAsia="Times New Roman" w:cs="Calibri"/>
-        </w:rPr>
-      </w:pPr>
     </w:p>
     <w:p>
       <w:pPr>
@@ -879,11 +962,10 @@
     </w:p>
     <w:p>
       <w:pPr>
+        <w:spacing w:after="0" w:line="240" w:lineRule="auto"/>
         <w:jc w:val="both"/>
         <w:rPr>
-          <w:rFonts w:asciiTheme="majorHAnsi" w:hAnsiTheme="majorHAnsi"/>
-          <w:sz w:val="24"/>
-          <w:szCs w:val="24"/>
+          <w:rFonts w:eastAsia="Times New Roman" w:cs="Calibri"/>
         </w:rPr>
       </w:pPr>
     </w:p>
@@ -1025,16 +1107,23 @@
     <w:p>
       <w:pPr>
         <w:pStyle w:val="NoSpacing"/>
-        <w:jc w:val="center"/>
-        <w:rPr>
-          <w:b/>
-        </w:rPr>
-      </w:pPr>
-      <w:r>
-        <w:rPr>
-          <w:b/>
-        </w:rPr>
-        <w:t>Table A - Variable List</w:t>
+        <w:rPr>
+          <w:b/>
+        </w:rPr>
+      </w:pPr>
+      <w:r>
+        <w:rPr>
+          <w:b/>
+        </w:rPr>
+        <w:t>Table A</w:t>
+      </w:r>
+      <w:bookmarkStart w:id="0" w:name="_GoBack"/>
+      <w:bookmarkEnd w:id="0"/>
+      <w:r>
+        <w:rPr>
+          <w:b/>
+        </w:rPr>
+        <w:t xml:space="preserve"> - Variable List</w:t>
       </w:r>
     </w:p>
     <w:p>
@@ -1047,32 +1136,21 @@
           <w:szCs w:val="28"/>
         </w:rPr>
       </w:pPr>
-    </w:p>
-    <w:p>
-      <w:pPr>
-        <w:rPr>
-          <w:rFonts w:asciiTheme="majorHAnsi" w:hAnsiTheme="majorHAnsi"/>
-          <w:b/>
-          <w:color w:val="17365D" w:themeColor="text2" w:themeShade="BF"/>
-          <w:sz w:val="28"/>
-          <w:szCs w:val="28"/>
-        </w:rPr>
-      </w:pPr>
       <w:r>
         <w:rPr>
           <w:noProof/>
         </w:rPr>
         <w:drawing>
-          <wp:anchor distT="0" distB="0" distL="114300" distR="114300" simplePos="0" relativeHeight="251653120" behindDoc="0" locked="0" layoutInCell="1" allowOverlap="1" wp14:anchorId="653558DD" wp14:editId="4A9EF272">
+          <wp:anchor distT="0" distB="0" distL="114300" distR="114300" simplePos="0" relativeHeight="251713536" behindDoc="0" locked="0" layoutInCell="1" allowOverlap="1">
             <wp:simplePos x="0" y="0"/>
-            <wp:positionH relativeFrom="page">
-              <wp:posOffset>1571625</wp:posOffset>
+            <wp:positionH relativeFrom="column">
+              <wp:posOffset>0</wp:posOffset>
             </wp:positionH>
             <wp:positionV relativeFrom="paragraph">
-              <wp:posOffset>-253365</wp:posOffset>
+              <wp:posOffset>2540</wp:posOffset>
             </wp:positionV>
-            <wp:extent cx="4927600" cy="1386840"/>
-            <wp:effectExtent l="0" t="0" r="6350" b="3810"/>
+            <wp:extent cx="4928235" cy="1389380"/>
+            <wp:effectExtent l="0" t="0" r="5715" b="1270"/>
             <wp:wrapSquare wrapText="bothSides"/>
             <wp:docPr id="6" name="Picture 6"/>
             <wp:cNvGraphicFramePr>
@@ -1088,7 +1166,7 @@
                     </pic:cNvPicPr>
                   </pic:nvPicPr>
                   <pic:blipFill>
-                    <a:blip r:embed="rId8">
+                    <a:blip r:embed="rId11">
                       <a:extLst>
                         <a:ext uri="{28A0092B-C50C-407E-A947-70E740481C1C}">
                           <a14:useLocalDpi xmlns:a14="http://schemas.microsoft.com/office/drawing/2010/main" val="0"/>
@@ -1103,7 +1181,7 @@
                   <pic:spPr bwMode="auto">
                     <a:xfrm>
                       <a:off x="0" y="0"/>
-                      <a:ext cx="4927600" cy="1386840"/>
+                      <a:ext cx="4928235" cy="1389380"/>
                     </a:xfrm>
                     <a:prstGeom prst="rect">
                       <a:avLst/>
@@ -1116,10 +1194,10 @@
                 </pic:pic>
               </a:graphicData>
             </a:graphic>
-            <wp14:sizeRelH relativeFrom="page">
+            <wp14:sizeRelH relativeFrom="margin">
               <wp14:pctWidth>0</wp14:pctWidth>
             </wp14:sizeRelH>
-            <wp14:sizeRelV relativeFrom="page">
+            <wp14:sizeRelV relativeFrom="margin">
               <wp14:pctHeight>0</wp14:pctHeight>
             </wp14:sizeRelV>
           </wp:anchor>
@@ -1139,6 +1217,7 @@
     </w:p>
     <w:p>
       <w:pPr>
+        <w:jc w:val="center"/>
         <w:rPr>
           <w:rFonts w:asciiTheme="majorHAnsi" w:hAnsiTheme="majorHAnsi"/>
           <w:sz w:val="28"/>
@@ -1198,7 +1277,7 @@
                     <pic:cNvPicPr/>
                   </pic:nvPicPr>
                   <pic:blipFill>
-                    <a:blip r:embed="rId9"/>
+                    <a:blip r:embed="rId12"/>
                     <a:stretch>
                       <a:fillRect/>
                     </a:stretch>
@@ -1337,7 +1416,7 @@
                     </pic:cNvPicPr>
                   </pic:nvPicPr>
                   <pic:blipFill>
-                    <a:blip r:embed="rId10">
+                    <a:blip r:embed="rId13">
                       <a:extLst>
                         <a:ext uri="{28A0092B-C50C-407E-A947-70E740481C1C}">
                           <a14:useLocalDpi xmlns:a14="http://schemas.microsoft.com/office/drawing/2010/main" val="0"/>
@@ -1621,7 +1700,7 @@
                     <pic:cNvPicPr/>
                   </pic:nvPicPr>
                   <pic:blipFill>
-                    <a:blip r:embed="rId11"/>
+                    <a:blip r:embed="rId14"/>
                     <a:stretch>
                       <a:fillRect/>
                     </a:stretch>
@@ -1732,8 +1811,8 @@
         <w:pStyle w:val="NoSpacing"/>
         <w:jc w:val="both"/>
       </w:pPr>
-      <w:bookmarkStart w:id="0" w:name="IDX"/>
-      <w:bookmarkEnd w:id="0"/>
+      <w:bookmarkStart w:id="1" w:name="IDX"/>
+      <w:bookmarkEnd w:id="1"/>
       <w:r>
         <w:t>For purposes of this study, it is assumed that the refractive index of soda lime glass can be predicted using statistical tools such as principal components and regression. Although there are only 8 minerals in the dataset, the objective of this project is to use principal components to reduce the number of independent variables.</w:t>
       </w:r>
@@ -1793,7 +1872,7 @@
         <w:jc w:val="both"/>
       </w:pPr>
       <w:r>
-        <w:t xml:space="preserve">First we will take a look at the correlation matrix between the elements of sand.  In our study, we are using the correlation matrix over the covariance matrix because of the variance in the variables of these data. The correlation matrix is </w:t>
+        <w:t xml:space="preserve">In our study, we are using the correlation matrix over the covariance matrix because of the variance in the variables of these data. The correlation matrix is </w:t>
       </w:r>
       <w:r>
         <w:t>sums</w:t>
@@ -2607,7 +2686,7 @@
                           </pic:cNvPicPr>
                         </pic:nvPicPr>
                         <pic:blipFill>
-                          <a:blip r:embed="rId12">
+                          <a:blip r:embed="rId15">
                             <a:extLst>
                               <a:ext uri="{28A0092B-C50C-407E-A947-70E740481C1C}">
                                 <a14:useLocalDpi xmlns:a14="http://schemas.microsoft.com/office/drawing/2010/main" val="0"/>
@@ -2723,25 +2802,31 @@
         <w:jc w:val="both"/>
       </w:pPr>
       <w:r>
-        <w:t xml:space="preserve">Next we are going to take a look at the Eigenvalues from the Eigenvalue Matrix below and the scree plot </w:t>
-      </w:r>
-      <w:r>
-        <w:rPr>
-          <w:b/>
-        </w:rPr>
-        <w:t xml:space="preserve">(Ref: Table C, </w:t>
-      </w:r>
-      <w:r>
-        <w:rPr>
-          <w:b/>
-        </w:rPr>
-        <w:t>Figure</w:t>
-      </w:r>
-      <w:r>
-        <w:rPr>
-          <w:b/>
-        </w:rPr>
-        <w:t xml:space="preserve"> 4</w:t>
+        <w:t xml:space="preserve">Looking at the </w:t>
+      </w:r>
+      <w:r>
+        <w:t xml:space="preserve">correlation </w:t>
+      </w:r>
+      <w:r>
+        <w:t>matrix</w:t>
+      </w:r>
+      <w:r>
+        <w:t xml:space="preserve"> </w:t>
+      </w:r>
+      <w:r>
+        <w:rPr>
+          <w:b/>
+        </w:rPr>
+        <w:t>(Ref:</w:t>
+      </w:r>
+      <w:r>
+        <w:t xml:space="preserve"> </w:t>
+      </w:r>
+      <w:r>
+        <w:rPr>
+          <w:b/>
+        </w:rPr>
+        <w:t>Table C</w:t>
       </w:r>
       <w:r>
         <w:rPr>
@@ -2750,7 +2835,7 @@
         <w:t>)</w:t>
       </w:r>
       <w:r>
-        <w:t xml:space="preserve">. Looking at the matrix the first four (4) principal components variables have Eigenvalues greater than one (1) explaining 77% of the variance. The largest difference is between component one (1) and component two (2) with 0.60. </w:t>
+        <w:t xml:space="preserve"> the first four (4) principal components variables have Eigenvalues greater than one (1) explaining 77% of the variance. The largest difference is between component one (1) and component two (2) with 0.60. </w:t>
       </w:r>
     </w:p>
     <w:p>
@@ -2765,6 +2850,7 @@
         <w:jc w:val="both"/>
       </w:pPr>
       <w:r>
+        <w:lastRenderedPageBreak/>
         <w:t>Our Scree Plot</w:t>
       </w:r>
       <w:r>
@@ -2819,7 +2905,13 @@
         <w:t>to</w:t>
       </w:r>
       <w:r>
-        <w:t xml:space="preserve"> a flat horizontal line.  Instead this Scree Plot seem to descend at an ang</w:t>
+        <w:t xml:space="preserve"> a flat horizontal line</w:t>
+      </w:r>
+      <w:r>
+        <w:t xml:space="preserve"> as we might expect to see</w:t>
+      </w:r>
+      <w:r>
+        <w:t>.  Instead this Scree Plot seem to descend at an ang</w:t>
       </w:r>
       <w:r>
         <w:t>le almost linear pattern but still shows our four primary components with Eigenvalues above one</w:t>
@@ -2899,7 +2991,7 @@
                           </pic:cNvPicPr>
                         </pic:nvPicPr>
                         <pic:blipFill>
-                          <a:blip r:embed="rId13">
+                          <a:blip r:embed="rId16">
                             <a:extLst>
                               <a:ext uri="{28A0092B-C50C-407E-A947-70E740481C1C}">
                                 <a14:useLocalDpi xmlns:a14="http://schemas.microsoft.com/office/drawing/2010/main" val="0"/>
@@ -3164,7 +3256,7 @@
                           </pic:cNvPicPr>
                         </pic:nvPicPr>
                         <pic:blipFill>
-                          <a:blip r:embed="rId14">
+                          <a:blip r:embed="rId17">
                             <a:extLst>
                               <a:ext uri="{28A0092B-C50C-407E-A947-70E740481C1C}">
                                 <a14:useLocalDpi xmlns:a14="http://schemas.microsoft.com/office/drawing/2010/main" val="0"/>
@@ -3499,7 +3591,7 @@
                           </pic:cNvPicPr>
                         </pic:nvPicPr>
                         <pic:blipFill>
-                          <a:blip r:embed="rId15">
+                          <a:blip r:embed="rId18">
                             <a:extLst>
                               <a:ext uri="{28A0092B-C50C-407E-A947-70E740481C1C}">
                                 <a14:useLocalDpi xmlns:a14="http://schemas.microsoft.com/office/drawing/2010/main" val="0"/>
@@ -4199,7 +4291,7 @@
                           </pic:cNvPicPr>
                         </pic:nvPicPr>
                         <pic:blipFill>
-                          <a:blip r:embed="rId16">
+                          <a:blip r:embed="rId19">
                             <a:extLst>
                               <a:ext uri="{28A0092B-C50C-407E-A947-70E740481C1C}">
                                 <a14:useLocalDpi xmlns:a14="http://schemas.microsoft.com/office/drawing/2010/main" val="0"/>
@@ -4311,7 +4403,7 @@
                           </pic:cNvPicPr>
                         </pic:nvPicPr>
                         <pic:blipFill>
-                          <a:blip r:embed="rId17">
+                          <a:blip r:embed="rId20">
                             <a:extLst>
                               <a:ext uri="{28A0092B-C50C-407E-A947-70E740481C1C}">
                                 <a14:useLocalDpi xmlns:a14="http://schemas.microsoft.com/office/drawing/2010/main" val="0"/>
@@ -4412,7 +4504,7 @@
                           </pic:cNvPicPr>
                         </pic:nvPicPr>
                         <pic:blipFill>
-                          <a:blip r:embed="rId18">
+                          <a:blip r:embed="rId21">
                             <a:extLst>
                               <a:ext uri="{28A0092B-C50C-407E-A947-70E740481C1C}">
                                 <a14:useLocalDpi xmlns:a14="http://schemas.microsoft.com/office/drawing/2010/main" val="0"/>
@@ -6001,8 +6093,6 @@
                 <w:rFonts w:asciiTheme="majorHAnsi" w:hAnsiTheme="majorHAnsi"/>
               </w:rPr>
             </w:pPr>
-            <w:bookmarkStart w:id="1" w:name="_GoBack"/>
-            <w:bookmarkEnd w:id="1"/>
           </w:p>
           <w:p>
             <w:pPr>
@@ -7588,7 +7678,7 @@
     </w:sdt>
     <w:p/>
     <w:sectPr>
-      <w:footerReference w:type="default" r:id="rId19"/>
+      <w:footerReference w:type="default" r:id="rId22"/>
       <w:pgSz w:w="12240" w:h="15840"/>
       <w:pgMar w:top="1440" w:right="1440" w:bottom="1440" w:left="1440" w:header="720" w:footer="720" w:gutter="0"/>
       <w:cols w:space="720"/>
@@ -7653,7 +7743,7 @@
           <w:rPr>
             <w:noProof/>
           </w:rPr>
-          <w:t>7</w:t>
+          <w:t>2</w:t>
         </w:r>
         <w:r>
           <w:rPr>
@@ -9166,6 +9256,21 @@
     <w:unhideWhenUsed/>
     <w:rsid w:val="00371B42"/>
   </w:style>
+  <w:style w:type="paragraph" w:customStyle="1" w:styleId="Default">
+    <w:name w:val="Default"/>
+    <w:rsid w:val="00256F4C"/>
+    <w:pPr>
+      <w:autoSpaceDE w:val="0"/>
+      <w:autoSpaceDN w:val="0"/>
+      <w:adjustRightInd w:val="0"/>
+    </w:pPr>
+    <w:rPr>
+      <w:rFonts w:cs="Calibri"/>
+      <w:color w:val="000000"/>
+      <w:sz w:val="24"/>
+      <w:szCs w:val="24"/>
+    </w:rPr>
+  </w:style>
 </w:styles>
 </file>
 
@@ -9567,7 +9672,7 @@
 </file>
 
 <file path=customXml/itemProps1.xml><?xml version="1.0" encoding="utf-8"?>
-<ds:datastoreItem xmlns:ds="http://schemas.openxmlformats.org/officeDocument/2006/customXml" ds:itemID="{CA8DBF56-F020-4F6B-981A-8EE8D07FE7CE}">
+<ds:datastoreItem xmlns:ds="http://schemas.openxmlformats.org/officeDocument/2006/customXml" ds:itemID="{DF29062B-EE1D-48E7-9273-FACB8A0988EF}">
   <ds:schemaRefs>
     <ds:schemaRef ds:uri="http://schemas.openxmlformats.org/officeDocument/2006/bibliography"/>
   </ds:schemaRefs>

</xml_diff>